<commit_message>
added introduction and explanation of ranking class to the report
</commit_message>
<xml_diff>
--- a/AERSP 424 Project Report.docx
+++ b/AERSP 424 Project Report.docx
@@ -1,6 +1,6 @@
 
 <file path=word/document.xml><?xml version="1.0" encoding="utf-8"?>
-<w:document xmlns:wpc="http://schemas.microsoft.com/office/word/2010/wordprocessingCanvas" xmlns:cx="http://schemas.microsoft.com/office/drawing/2014/chartex" xmlns:cx1="http://schemas.microsoft.com/office/drawing/2015/9/8/chartex" xmlns:cx2="http://schemas.microsoft.com/office/drawing/2015/10/21/chartex" xmlns:cx3="http://schemas.microsoft.com/office/drawing/2016/5/9/chartex" xmlns:cx4="http://schemas.microsoft.com/office/drawing/2016/5/10/chartex" xmlns:cx5="http://schemas.microsoft.com/office/drawing/2016/5/11/chartex" xmlns:cx6="http://schemas.microsoft.com/office/drawing/2016/5/12/chartex" xmlns:cx7="http://schemas.microsoft.com/office/drawing/2016/5/13/chartex" xmlns:cx8="http://schemas.microsoft.com/office/drawing/2016/5/14/chartex" xmlns:mc="http://schemas.openxmlformats.org/markup-compatibility/2006" xmlns:aink="http://schemas.microsoft.com/office/drawing/2016/ink" xmlns:am3d="http://schemas.microsoft.com/office/drawing/2017/model3d" xmlns:o="urn:schemas-microsoft-com:office:office" xmlns:oel="http://schemas.microsoft.com/office/2019/extlst" xmlns:r="http://schemas.openxmlformats.org/officeDocument/2006/relationships" xmlns:m="http://schemas.openxmlformats.org/officeDocument/2006/math" xmlns:v="urn:schemas-microsoft-com:vml" xmlns:wp14="http://schemas.microsoft.com/office/word/2010/wordprocessingDrawing" xmlns:wp="http://schemas.openxmlformats.org/drawingml/2006/wordprocessingDrawing" xmlns:w10="urn:schemas-microsoft-com:office:word" xmlns:w="http://schemas.openxmlformats.org/wordprocessingml/2006/main" xmlns:w14="http://schemas.microsoft.com/office/word/2010/wordml" xmlns:w15="http://schemas.microsoft.com/office/word/2012/wordml" xmlns:w16cex="http://schemas.microsoft.com/office/word/2018/wordml/cex" xmlns:w16cid="http://schemas.microsoft.com/office/word/2016/wordml/cid" xmlns:w16="http://schemas.microsoft.com/office/word/2018/wordml" xmlns:w16du="http://schemas.microsoft.com/office/word/2023/wordml/word16du" xmlns:w16sdtdh="http://schemas.microsoft.com/office/word/2020/wordml/sdtdatahash" xmlns:w16se="http://schemas.microsoft.com/office/word/2015/wordml/symex" xmlns:wpg="http://schemas.microsoft.com/office/word/2010/wordprocessingGroup" xmlns:wpi="http://schemas.microsoft.com/office/word/2010/wordprocessingInk" xmlns:wne="http://schemas.microsoft.com/office/word/2006/wordml" xmlns:wps="http://schemas.microsoft.com/office/word/2010/wordprocessingShape" mc:Ignorable="w14 w15 w16se w16cid w16 w16cex w16sdtdh w16du wp14">
+<w:document xmlns:wpc="http://schemas.microsoft.com/office/word/2010/wordprocessingCanvas" xmlns:cx="http://schemas.microsoft.com/office/drawing/2014/chartex" xmlns:cx1="http://schemas.microsoft.com/office/drawing/2015/9/8/chartex" xmlns:cx2="http://schemas.microsoft.com/office/drawing/2015/10/21/chartex" xmlns:cx3="http://schemas.microsoft.com/office/drawing/2016/5/9/chartex" xmlns:cx4="http://schemas.microsoft.com/office/drawing/2016/5/10/chartex" xmlns:cx5="http://schemas.microsoft.com/office/drawing/2016/5/11/chartex" xmlns:cx6="http://schemas.microsoft.com/office/drawing/2016/5/12/chartex" xmlns:cx7="http://schemas.microsoft.com/office/drawing/2016/5/13/chartex" xmlns:cx8="http://schemas.microsoft.com/office/drawing/2016/5/14/chartex" xmlns:mc="http://schemas.openxmlformats.org/markup-compatibility/2006" xmlns:aink="http://schemas.microsoft.com/office/drawing/2016/ink" xmlns:am3d="http://schemas.microsoft.com/office/drawing/2017/model3d" xmlns:o="urn:schemas-microsoft-com:office:office" xmlns:oel="http://schemas.microsoft.com/office/2019/extlst" xmlns:r="http://schemas.openxmlformats.org/officeDocument/2006/relationships" xmlns:m="http://schemas.openxmlformats.org/officeDocument/2006/math" xmlns:v="urn:schemas-microsoft-com:vml" xmlns:wp14="http://schemas.microsoft.com/office/word/2010/wordprocessingDrawing" xmlns:wp="http://schemas.openxmlformats.org/drawingml/2006/wordprocessingDrawing" xmlns:w10="urn:schemas-microsoft-com:office:word" xmlns:w="http://schemas.openxmlformats.org/wordprocessingml/2006/main" xmlns:w14="http://schemas.microsoft.com/office/word/2010/wordml" xmlns:w15="http://schemas.microsoft.com/office/word/2012/wordml" xmlns:w16cex="http://schemas.microsoft.com/office/word/2018/wordml/cex" xmlns:w16cid="http://schemas.microsoft.com/office/word/2016/wordml/cid" xmlns:w16="http://schemas.microsoft.com/office/word/2018/wordml" xmlns:w16sdtdh="http://schemas.microsoft.com/office/word/2020/wordml/sdtdatahash" xmlns:w16se="http://schemas.microsoft.com/office/word/2015/wordml/symex" xmlns:wpg="http://schemas.microsoft.com/office/word/2010/wordprocessingGroup" xmlns:wpi="http://schemas.microsoft.com/office/word/2010/wordprocessingInk" xmlns:wne="http://schemas.microsoft.com/office/word/2006/wordml" xmlns:wps="http://schemas.microsoft.com/office/word/2010/wordprocessingShape" mc:Ignorable="w14 w15 w16se w16cid w16 w16cex w16sdtdh wp14">
   <w:body>
     <w:p>
       <w:pPr>
@@ -38,6 +38,78 @@
         <w:t>Jayden Slotnick and Payton Glynn</w:t>
       </w:r>
     </w:p>
+    <w:p>
+      <w:pPr>
+        <w:jc w:val="center"/>
+        <w:rPr>
+          <w:rFonts w:ascii="Times New Roman" w:hAnsi="Times New Roman" w:cs="Times New Roman"/>
+          <w:sz w:val="24"/>
+          <w:szCs w:val="24"/>
+        </w:rPr>
+      </w:pPr>
+    </w:p>
+    <w:p>
+      <w:pPr>
+        <w:pStyle w:val="Heading1"/>
+        <w:numPr>
+          <w:ilvl w:val="0"/>
+          <w:numId w:val="1"/>
+        </w:numPr>
+      </w:pPr>
+      <w:r>
+        <w:t>Introduction</w:t>
+      </w:r>
+    </w:p>
+    <w:p>
+      <w:r>
+        <w:t xml:space="preserve">This report will outline the methodology of the Fantasy Football Mock Draft Simulation code. The goal of this project was to utilize existing rankings to create a mock draft simulation environment for the user. Fantasy football is a widely played game by millions of Americans. The game of fantasy football includes drafting real football players onto a fake fantasy team where they score points for you. Typically, there are fantasy football leagues of about 8-12 people, and they consist of major football positions such as quarterback, running back, wide receiver, and tight end. The league settings of every fantasy football league are slightly different, and this code provides the user flexibility to adjust key parameters such as league members, roster limits, and positional limits. In addition, this code will give the user the option to control a team and draft players themselves or have an automated process do it for them. This tool gives the user the ability to simulate three draft scenarios which are a standard league, a PPR (points per reception) league, and a half-PPR (half a point per reception) league. In summary, this code gives a unique user experience for mock drafting and is a potential tool to use before the football season to give a player practice drafting a team. </w:t>
+      </w:r>
+    </w:p>
+    <w:p/>
+    <w:p>
+      <w:pPr>
+        <w:pStyle w:val="Heading1"/>
+        <w:numPr>
+          <w:ilvl w:val="0"/>
+          <w:numId w:val="1"/>
+        </w:numPr>
+      </w:pPr>
+      <w:r>
+        <w:t>The “ranking” Class</w:t>
+      </w:r>
+    </w:p>
+    <w:p>
+      <w:r>
+        <w:t xml:space="preserve">The purpose of the ranking class is to take a user input on a particular draft a user would like to run (standard, PPR, half-PPR). Once the user is prompted for the input of the draft type, the draft type is inputted into the ranking class. Then an object is created for each league type. The class will then output the rankings of the players for the desired league type. The main function contained in this class is the </w:t>
+      </w:r>
+      <w:proofErr w:type="spellStart"/>
+      <w:r>
+        <w:t>originalOperate</w:t>
+      </w:r>
+      <w:proofErr w:type="spellEnd"/>
+      <w:r>
+        <w:t xml:space="preserve"> function. This function operates b</w:t>
+      </w:r>
+      <w:r>
+        <w:t xml:space="preserve">y opening the CSV of the correct league type using </w:t>
+      </w:r>
+      <w:proofErr w:type="spellStart"/>
+      <w:r>
+        <w:t>ifstream</w:t>
+      </w:r>
+      <w:proofErr w:type="spellEnd"/>
+      <w:r>
+        <w:t xml:space="preserve">. The rankings are then copied over into a vector container. This process is completed for each league type with 3 if statements so it will only run the chosen league type. Lastly, operator overloading is used to help print the output of the container. The format of the output is… Player: XXX, Position XXX. The XXX in each would be replaced with real NFL players and their respective positions. The concept of function overloading is also used by the functions operate() and operate(int </w:t>
+      </w:r>
+      <w:proofErr w:type="spellStart"/>
+      <w:r>
+        <w:t>val</w:t>
+      </w:r>
+      <w:proofErr w:type="spellEnd"/>
+      <w:r>
+        <w:t xml:space="preserve">). Therefore, if there is no input, the code will run the standard case which is the league case. If there is an input of a league type, the code will run the case specified. At the conclusion of the class, each of the CSV files are closed and the player rankings for the chosen league type is outputted. </w:t>
+      </w:r>
+    </w:p>
     <w:sectPr>
       <w:pgSz w:w="12240" w:h="15840"/>
       <w:pgMar w:top="1440" w:right="1440" w:bottom="1440" w:left="1440" w:header="720" w:footer="720" w:gutter="0"/>
@@ -48,8 +120,105 @@
 </w:document>
 </file>
 
+<file path=word/numbering.xml><?xml version="1.0" encoding="utf-8"?>
+<w:numbering xmlns:wpc="http://schemas.microsoft.com/office/word/2010/wordprocessingCanvas" xmlns:cx="http://schemas.microsoft.com/office/drawing/2014/chartex" xmlns:cx1="http://schemas.microsoft.com/office/drawing/2015/9/8/chartex" xmlns:cx2="http://schemas.microsoft.com/office/drawing/2015/10/21/chartex" xmlns:cx3="http://schemas.microsoft.com/office/drawing/2016/5/9/chartex" xmlns:cx4="http://schemas.microsoft.com/office/drawing/2016/5/10/chartex" xmlns:cx5="http://schemas.microsoft.com/office/drawing/2016/5/11/chartex" xmlns:cx6="http://schemas.microsoft.com/office/drawing/2016/5/12/chartex" xmlns:cx7="http://schemas.microsoft.com/office/drawing/2016/5/13/chartex" xmlns:cx8="http://schemas.microsoft.com/office/drawing/2016/5/14/chartex" xmlns:mc="http://schemas.openxmlformats.org/markup-compatibility/2006" xmlns:aink="http://schemas.microsoft.com/office/drawing/2016/ink" xmlns:am3d="http://schemas.microsoft.com/office/drawing/2017/model3d" xmlns:o="urn:schemas-microsoft-com:office:office" xmlns:oel="http://schemas.microsoft.com/office/2019/extlst" xmlns:r="http://schemas.openxmlformats.org/officeDocument/2006/relationships" xmlns:m="http://schemas.openxmlformats.org/officeDocument/2006/math" xmlns:v="urn:schemas-microsoft-com:vml" xmlns:wp14="http://schemas.microsoft.com/office/word/2010/wordprocessingDrawing" xmlns:wp="http://schemas.openxmlformats.org/drawingml/2006/wordprocessingDrawing" xmlns:w10="urn:schemas-microsoft-com:office:word" xmlns:w="http://schemas.openxmlformats.org/wordprocessingml/2006/main" xmlns:w14="http://schemas.microsoft.com/office/word/2010/wordml" xmlns:w15="http://schemas.microsoft.com/office/word/2012/wordml" xmlns:w16cex="http://schemas.microsoft.com/office/word/2018/wordml/cex" xmlns:w16cid="http://schemas.microsoft.com/office/word/2016/wordml/cid" xmlns:w16="http://schemas.microsoft.com/office/word/2018/wordml" xmlns:w16sdtdh="http://schemas.microsoft.com/office/word/2020/wordml/sdtdatahash" xmlns:w16se="http://schemas.microsoft.com/office/word/2015/wordml/symex" xmlns:wpg="http://schemas.microsoft.com/office/word/2010/wordprocessingGroup" xmlns:wpi="http://schemas.microsoft.com/office/word/2010/wordprocessingInk" xmlns:wne="http://schemas.microsoft.com/office/word/2006/wordml" xmlns:wps="http://schemas.microsoft.com/office/word/2010/wordprocessingShape" mc:Ignorable="w14 w15 w16se w16cid w16 w16cex w16sdtdh wp14">
+  <w:abstractNum w:abstractNumId="0" w15:restartNumberingAfterBreak="0">
+    <w:nsid w:val="1E0E2875"/>
+    <w:multiLevelType w:val="hybridMultilevel"/>
+    <w:tmpl w:val="699289F4"/>
+    <w:lvl w:ilvl="0" w:tplc="D5CC851E">
+      <w:start w:val="1"/>
+      <w:numFmt w:val="upperRoman"/>
+      <w:lvlText w:val="%1."/>
+      <w:lvlJc w:val="left"/>
+      <w:pPr>
+        <w:ind w:left="1080" w:hanging="720"/>
+      </w:pPr>
+      <w:rPr>
+        <w:rFonts w:hint="default"/>
+      </w:rPr>
+    </w:lvl>
+    <w:lvl w:ilvl="1" w:tplc="04090019" w:tentative="1">
+      <w:start w:val="1"/>
+      <w:numFmt w:val="lowerLetter"/>
+      <w:lvlText w:val="%2."/>
+      <w:lvlJc w:val="left"/>
+      <w:pPr>
+        <w:ind w:left="1440" w:hanging="360"/>
+      </w:pPr>
+    </w:lvl>
+    <w:lvl w:ilvl="2" w:tplc="0409001B" w:tentative="1">
+      <w:start w:val="1"/>
+      <w:numFmt w:val="lowerRoman"/>
+      <w:lvlText w:val="%3."/>
+      <w:lvlJc w:val="right"/>
+      <w:pPr>
+        <w:ind w:left="2160" w:hanging="180"/>
+      </w:pPr>
+    </w:lvl>
+    <w:lvl w:ilvl="3" w:tplc="0409000F" w:tentative="1">
+      <w:start w:val="1"/>
+      <w:numFmt w:val="decimal"/>
+      <w:lvlText w:val="%4."/>
+      <w:lvlJc w:val="left"/>
+      <w:pPr>
+        <w:ind w:left="2880" w:hanging="360"/>
+      </w:pPr>
+    </w:lvl>
+    <w:lvl w:ilvl="4" w:tplc="04090019" w:tentative="1">
+      <w:start w:val="1"/>
+      <w:numFmt w:val="lowerLetter"/>
+      <w:lvlText w:val="%5."/>
+      <w:lvlJc w:val="left"/>
+      <w:pPr>
+        <w:ind w:left="3600" w:hanging="360"/>
+      </w:pPr>
+    </w:lvl>
+    <w:lvl w:ilvl="5" w:tplc="0409001B" w:tentative="1">
+      <w:start w:val="1"/>
+      <w:numFmt w:val="lowerRoman"/>
+      <w:lvlText w:val="%6."/>
+      <w:lvlJc w:val="right"/>
+      <w:pPr>
+        <w:ind w:left="4320" w:hanging="180"/>
+      </w:pPr>
+    </w:lvl>
+    <w:lvl w:ilvl="6" w:tplc="0409000F" w:tentative="1">
+      <w:start w:val="1"/>
+      <w:numFmt w:val="decimal"/>
+      <w:lvlText w:val="%7."/>
+      <w:lvlJc w:val="left"/>
+      <w:pPr>
+        <w:ind w:left="5040" w:hanging="360"/>
+      </w:pPr>
+    </w:lvl>
+    <w:lvl w:ilvl="7" w:tplc="04090019" w:tentative="1">
+      <w:start w:val="1"/>
+      <w:numFmt w:val="lowerLetter"/>
+      <w:lvlText w:val="%8."/>
+      <w:lvlJc w:val="left"/>
+      <w:pPr>
+        <w:ind w:left="5760" w:hanging="360"/>
+      </w:pPr>
+    </w:lvl>
+    <w:lvl w:ilvl="8" w:tplc="0409001B" w:tentative="1">
+      <w:start w:val="1"/>
+      <w:numFmt w:val="lowerRoman"/>
+      <w:lvlText w:val="%9."/>
+      <w:lvlJc w:val="right"/>
+      <w:pPr>
+        <w:ind w:left="6480" w:hanging="180"/>
+      </w:pPr>
+    </w:lvl>
+  </w:abstractNum>
+  <w:num w:numId="1" w16cid:durableId="133641165">
+    <w:abstractNumId w:val="0"/>
+  </w:num>
+</w:numbering>
+</file>
+
 <file path=word/styles.xml><?xml version="1.0" encoding="utf-8"?>
-<w:styles xmlns:mc="http://schemas.openxmlformats.org/markup-compatibility/2006" xmlns:r="http://schemas.openxmlformats.org/officeDocument/2006/relationships" xmlns:w="http://schemas.openxmlformats.org/wordprocessingml/2006/main" xmlns:w14="http://schemas.microsoft.com/office/word/2010/wordml" xmlns:w15="http://schemas.microsoft.com/office/word/2012/wordml" xmlns:w16cex="http://schemas.microsoft.com/office/word/2018/wordml/cex" xmlns:w16cid="http://schemas.microsoft.com/office/word/2016/wordml/cid" xmlns:w16="http://schemas.microsoft.com/office/word/2018/wordml" xmlns:w16du="http://schemas.microsoft.com/office/word/2023/wordml/word16du" xmlns:w16sdtdh="http://schemas.microsoft.com/office/word/2020/wordml/sdtdatahash" xmlns:w16se="http://schemas.microsoft.com/office/word/2015/wordml/symex" mc:Ignorable="w14 w15 w16se w16cid w16 w16cex w16sdtdh w16du">
+<w:styles xmlns:mc="http://schemas.openxmlformats.org/markup-compatibility/2006" xmlns:r="http://schemas.openxmlformats.org/officeDocument/2006/relationships" xmlns:w="http://schemas.openxmlformats.org/wordprocessingml/2006/main" xmlns:w14="http://schemas.microsoft.com/office/word/2010/wordml" xmlns:w15="http://schemas.microsoft.com/office/word/2012/wordml" xmlns:w16cex="http://schemas.microsoft.com/office/word/2018/wordml/cex" xmlns:w16cid="http://schemas.microsoft.com/office/word/2016/wordml/cid" xmlns:w16="http://schemas.microsoft.com/office/word/2018/wordml" xmlns:w16sdtdh="http://schemas.microsoft.com/office/word/2020/wordml/sdtdatahash" xmlns:w16se="http://schemas.microsoft.com/office/word/2015/wordml/symex" mc:Ignorable="w14 w15 w16se w16cid w16 w16cex w16sdtdh">
   <w:docDefaults>
     <w:rPrDefault>
       <w:rPr>

</xml_diff>

<commit_message>
changed the top300 conatiner name into topPlayers
</commit_message>
<xml_diff>
--- a/AERSP 424 Project Report.docx
+++ b/AERSP 424 Project Report.docx
@@ -1,6 +1,6 @@
 
 <file path=word/document.xml><?xml version="1.0" encoding="utf-8"?>
-<w:document xmlns:wpc="http://schemas.microsoft.com/office/word/2010/wordprocessingCanvas" xmlns:cx="http://schemas.microsoft.com/office/drawing/2014/chartex" xmlns:cx1="http://schemas.microsoft.com/office/drawing/2015/9/8/chartex" xmlns:cx2="http://schemas.microsoft.com/office/drawing/2015/10/21/chartex" xmlns:cx3="http://schemas.microsoft.com/office/drawing/2016/5/9/chartex" xmlns:cx4="http://schemas.microsoft.com/office/drawing/2016/5/10/chartex" xmlns:cx5="http://schemas.microsoft.com/office/drawing/2016/5/11/chartex" xmlns:cx6="http://schemas.microsoft.com/office/drawing/2016/5/12/chartex" xmlns:cx7="http://schemas.microsoft.com/office/drawing/2016/5/13/chartex" xmlns:cx8="http://schemas.microsoft.com/office/drawing/2016/5/14/chartex" xmlns:mc="http://schemas.openxmlformats.org/markup-compatibility/2006" xmlns:aink="http://schemas.microsoft.com/office/drawing/2016/ink" xmlns:am3d="http://schemas.microsoft.com/office/drawing/2017/model3d" xmlns:o="urn:schemas-microsoft-com:office:office" xmlns:oel="http://schemas.microsoft.com/office/2019/extlst" xmlns:r="http://schemas.openxmlformats.org/officeDocument/2006/relationships" xmlns:m="http://schemas.openxmlformats.org/officeDocument/2006/math" xmlns:v="urn:schemas-microsoft-com:vml" xmlns:wp14="http://schemas.microsoft.com/office/word/2010/wordprocessingDrawing" xmlns:wp="http://schemas.openxmlformats.org/drawingml/2006/wordprocessingDrawing" xmlns:w10="urn:schemas-microsoft-com:office:word" xmlns:w="http://schemas.openxmlformats.org/wordprocessingml/2006/main" xmlns:w14="http://schemas.microsoft.com/office/word/2010/wordml" xmlns:w15="http://schemas.microsoft.com/office/word/2012/wordml" xmlns:w16cex="http://schemas.microsoft.com/office/word/2018/wordml/cex" xmlns:w16cid="http://schemas.microsoft.com/office/word/2016/wordml/cid" xmlns:w16="http://schemas.microsoft.com/office/word/2018/wordml" xmlns:w16sdtdh="http://schemas.microsoft.com/office/word/2020/wordml/sdtdatahash" xmlns:w16se="http://schemas.microsoft.com/office/word/2015/wordml/symex" xmlns:wpg="http://schemas.microsoft.com/office/word/2010/wordprocessingGroup" xmlns:wpi="http://schemas.microsoft.com/office/word/2010/wordprocessingInk" xmlns:wne="http://schemas.microsoft.com/office/word/2006/wordml" xmlns:wps="http://schemas.microsoft.com/office/word/2010/wordprocessingShape" mc:Ignorable="w14 w15 w16se w16cid w16 w16cex w16sdtdh wp14">
+<w:document xmlns:wpc="http://schemas.microsoft.com/office/word/2010/wordprocessingCanvas" xmlns:cx="http://schemas.microsoft.com/office/drawing/2014/chartex" xmlns:cx1="http://schemas.microsoft.com/office/drawing/2015/9/8/chartex" xmlns:cx2="http://schemas.microsoft.com/office/drawing/2015/10/21/chartex" xmlns:cx3="http://schemas.microsoft.com/office/drawing/2016/5/9/chartex" xmlns:cx4="http://schemas.microsoft.com/office/drawing/2016/5/10/chartex" xmlns:cx5="http://schemas.microsoft.com/office/drawing/2016/5/11/chartex" xmlns:cx6="http://schemas.microsoft.com/office/drawing/2016/5/12/chartex" xmlns:cx7="http://schemas.microsoft.com/office/drawing/2016/5/13/chartex" xmlns:cx8="http://schemas.microsoft.com/office/drawing/2016/5/14/chartex" xmlns:mc="http://schemas.openxmlformats.org/markup-compatibility/2006" xmlns:aink="http://schemas.microsoft.com/office/drawing/2016/ink" xmlns:am3d="http://schemas.microsoft.com/office/drawing/2017/model3d" xmlns:o="urn:schemas-microsoft-com:office:office" xmlns:oel="http://schemas.microsoft.com/office/2019/extlst" xmlns:r="http://schemas.openxmlformats.org/officeDocument/2006/relationships" xmlns:m="http://schemas.openxmlformats.org/officeDocument/2006/math" xmlns:v="urn:schemas-microsoft-com:vml" xmlns:wp14="http://schemas.microsoft.com/office/word/2010/wordprocessingDrawing" xmlns:wp="http://schemas.openxmlformats.org/drawingml/2006/wordprocessingDrawing" xmlns:w10="urn:schemas-microsoft-com:office:word" xmlns:w="http://schemas.openxmlformats.org/wordprocessingml/2006/main" xmlns:w14="http://schemas.microsoft.com/office/word/2010/wordml" xmlns:w15="http://schemas.microsoft.com/office/word/2012/wordml" xmlns:w16cex="http://schemas.microsoft.com/office/word/2018/wordml/cex" xmlns:w16cid="http://schemas.microsoft.com/office/word/2016/wordml/cid" xmlns:w16="http://schemas.microsoft.com/office/word/2018/wordml" xmlns:w16du="http://schemas.microsoft.com/office/word/2023/wordml/word16du" xmlns:w16sdtdh="http://schemas.microsoft.com/office/word/2020/wordml/sdtdatahash" xmlns:w16se="http://schemas.microsoft.com/office/word/2015/wordml/symex" xmlns:wpg="http://schemas.microsoft.com/office/word/2010/wordprocessingGroup" xmlns:wpi="http://schemas.microsoft.com/office/word/2010/wordprocessingInk" xmlns:wne="http://schemas.microsoft.com/office/word/2006/wordml" xmlns:wps="http://schemas.microsoft.com/office/word/2010/wordprocessingShape" mc:Ignorable="w14 w15 w16se w16cid w16 w16cex w16sdtdh w16du wp14">
   <w:body>
     <w:p>
       <w:pPr>
@@ -80,7 +80,13 @@
     </w:p>
     <w:p>
       <w:r>
-        <w:t xml:space="preserve">The purpose of the ranking class is to take a user input on a particular draft a user would like to run (standard, PPR, half-PPR). Once the user is prompted for the input of the draft type, the draft type is inputted into the ranking class. Then an object is created for each league type. The class will then output the rankings of the players for the desired league type. The main function contained in this class is the </w:t>
+        <w:t xml:space="preserve">The purpose of the ranking class is to take a user input on a particular draft a user would like to run (standard, PPR, half-PPR). </w:t>
+      </w:r>
+      <w:r>
+        <w:t>input</w:t>
+      </w:r>
+      <w:r>
+        <w:t xml:space="preserve"> user is prompted for the input of the draft type, the draft type is inputted into the ranking class. Then an object is created for each league type. The class will then output the rankings of the players for the desired league type. The main function contained in this class is the </w:t>
       </w:r>
       <w:proofErr w:type="spellStart"/>
       <w:r>
@@ -121,7 +127,7 @@
 </file>
 
 <file path=word/numbering.xml><?xml version="1.0" encoding="utf-8"?>
-<w:numbering xmlns:wpc="http://schemas.microsoft.com/office/word/2010/wordprocessingCanvas" xmlns:cx="http://schemas.microsoft.com/office/drawing/2014/chartex" xmlns:cx1="http://schemas.microsoft.com/office/drawing/2015/9/8/chartex" xmlns:cx2="http://schemas.microsoft.com/office/drawing/2015/10/21/chartex" xmlns:cx3="http://schemas.microsoft.com/office/drawing/2016/5/9/chartex" xmlns:cx4="http://schemas.microsoft.com/office/drawing/2016/5/10/chartex" xmlns:cx5="http://schemas.microsoft.com/office/drawing/2016/5/11/chartex" xmlns:cx6="http://schemas.microsoft.com/office/drawing/2016/5/12/chartex" xmlns:cx7="http://schemas.microsoft.com/office/drawing/2016/5/13/chartex" xmlns:cx8="http://schemas.microsoft.com/office/drawing/2016/5/14/chartex" xmlns:mc="http://schemas.openxmlformats.org/markup-compatibility/2006" xmlns:aink="http://schemas.microsoft.com/office/drawing/2016/ink" xmlns:am3d="http://schemas.microsoft.com/office/drawing/2017/model3d" xmlns:o="urn:schemas-microsoft-com:office:office" xmlns:oel="http://schemas.microsoft.com/office/2019/extlst" xmlns:r="http://schemas.openxmlformats.org/officeDocument/2006/relationships" xmlns:m="http://schemas.openxmlformats.org/officeDocument/2006/math" xmlns:v="urn:schemas-microsoft-com:vml" xmlns:wp14="http://schemas.microsoft.com/office/word/2010/wordprocessingDrawing" xmlns:wp="http://schemas.openxmlformats.org/drawingml/2006/wordprocessingDrawing" xmlns:w10="urn:schemas-microsoft-com:office:word" xmlns:w="http://schemas.openxmlformats.org/wordprocessingml/2006/main" xmlns:w14="http://schemas.microsoft.com/office/word/2010/wordml" xmlns:w15="http://schemas.microsoft.com/office/word/2012/wordml" xmlns:w16cex="http://schemas.microsoft.com/office/word/2018/wordml/cex" xmlns:w16cid="http://schemas.microsoft.com/office/word/2016/wordml/cid" xmlns:w16="http://schemas.microsoft.com/office/word/2018/wordml" xmlns:w16sdtdh="http://schemas.microsoft.com/office/word/2020/wordml/sdtdatahash" xmlns:w16se="http://schemas.microsoft.com/office/word/2015/wordml/symex" xmlns:wpg="http://schemas.microsoft.com/office/word/2010/wordprocessingGroup" xmlns:wpi="http://schemas.microsoft.com/office/word/2010/wordprocessingInk" xmlns:wne="http://schemas.microsoft.com/office/word/2006/wordml" xmlns:wps="http://schemas.microsoft.com/office/word/2010/wordprocessingShape" mc:Ignorable="w14 w15 w16se w16cid w16 w16cex w16sdtdh wp14">
+<w:numbering xmlns:wpc="http://schemas.microsoft.com/office/word/2010/wordprocessingCanvas" xmlns:cx="http://schemas.microsoft.com/office/drawing/2014/chartex" xmlns:cx1="http://schemas.microsoft.com/office/drawing/2015/9/8/chartex" xmlns:cx2="http://schemas.microsoft.com/office/drawing/2015/10/21/chartex" xmlns:cx3="http://schemas.microsoft.com/office/drawing/2016/5/9/chartex" xmlns:cx4="http://schemas.microsoft.com/office/drawing/2016/5/10/chartex" xmlns:cx5="http://schemas.microsoft.com/office/drawing/2016/5/11/chartex" xmlns:cx6="http://schemas.microsoft.com/office/drawing/2016/5/12/chartex" xmlns:cx7="http://schemas.microsoft.com/office/drawing/2016/5/13/chartex" xmlns:cx8="http://schemas.microsoft.com/office/drawing/2016/5/14/chartex" xmlns:mc="http://schemas.openxmlformats.org/markup-compatibility/2006" xmlns:aink="http://schemas.microsoft.com/office/drawing/2016/ink" xmlns:am3d="http://schemas.microsoft.com/office/drawing/2017/model3d" xmlns:o="urn:schemas-microsoft-com:office:office" xmlns:oel="http://schemas.microsoft.com/office/2019/extlst" xmlns:r="http://schemas.openxmlformats.org/officeDocument/2006/relationships" xmlns:m="http://schemas.openxmlformats.org/officeDocument/2006/math" xmlns:v="urn:schemas-microsoft-com:vml" xmlns:wp14="http://schemas.microsoft.com/office/word/2010/wordprocessingDrawing" xmlns:wp="http://schemas.openxmlformats.org/drawingml/2006/wordprocessingDrawing" xmlns:w10="urn:schemas-microsoft-com:office:word" xmlns:w="http://schemas.openxmlformats.org/wordprocessingml/2006/main" xmlns:w14="http://schemas.microsoft.com/office/word/2010/wordml" xmlns:w15="http://schemas.microsoft.com/office/word/2012/wordml" xmlns:w16cex="http://schemas.microsoft.com/office/word/2018/wordml/cex" xmlns:w16cid="http://schemas.microsoft.com/office/word/2016/wordml/cid" xmlns:w16="http://schemas.microsoft.com/office/word/2018/wordml" xmlns:w16du="http://schemas.microsoft.com/office/word/2023/wordml/word16du" xmlns:w16sdtdh="http://schemas.microsoft.com/office/word/2020/wordml/sdtdatahash" xmlns:w16se="http://schemas.microsoft.com/office/word/2015/wordml/symex" xmlns:wpg="http://schemas.microsoft.com/office/word/2010/wordprocessingGroup" xmlns:wpi="http://schemas.microsoft.com/office/word/2010/wordprocessingInk" xmlns:wne="http://schemas.microsoft.com/office/word/2006/wordml" xmlns:wps="http://schemas.microsoft.com/office/word/2010/wordprocessingShape" mc:Ignorable="w14 w15 w16se w16cid w16 w16cex w16sdtdh w16du wp14">
   <w:abstractNum w:abstractNumId="0" w15:restartNumberingAfterBreak="0">
     <w:nsid w:val="1E0E2875"/>
     <w:multiLevelType w:val="hybridMultilevel"/>
@@ -218,7 +224,7 @@
 </file>
 
 <file path=word/styles.xml><?xml version="1.0" encoding="utf-8"?>
-<w:styles xmlns:mc="http://schemas.openxmlformats.org/markup-compatibility/2006" xmlns:r="http://schemas.openxmlformats.org/officeDocument/2006/relationships" xmlns:w="http://schemas.openxmlformats.org/wordprocessingml/2006/main" xmlns:w14="http://schemas.microsoft.com/office/word/2010/wordml" xmlns:w15="http://schemas.microsoft.com/office/word/2012/wordml" xmlns:w16cex="http://schemas.microsoft.com/office/word/2018/wordml/cex" xmlns:w16cid="http://schemas.microsoft.com/office/word/2016/wordml/cid" xmlns:w16="http://schemas.microsoft.com/office/word/2018/wordml" xmlns:w16sdtdh="http://schemas.microsoft.com/office/word/2020/wordml/sdtdatahash" xmlns:w16se="http://schemas.microsoft.com/office/word/2015/wordml/symex" mc:Ignorable="w14 w15 w16se w16cid w16 w16cex w16sdtdh">
+<w:styles xmlns:mc="http://schemas.openxmlformats.org/markup-compatibility/2006" xmlns:r="http://schemas.openxmlformats.org/officeDocument/2006/relationships" xmlns:w="http://schemas.openxmlformats.org/wordprocessingml/2006/main" xmlns:w14="http://schemas.microsoft.com/office/word/2010/wordml" xmlns:w15="http://schemas.microsoft.com/office/word/2012/wordml" xmlns:w16cex="http://schemas.microsoft.com/office/word/2018/wordml/cex" xmlns:w16cid="http://schemas.microsoft.com/office/word/2016/wordml/cid" xmlns:w16="http://schemas.microsoft.com/office/word/2018/wordml" xmlns:w16du="http://schemas.microsoft.com/office/word/2023/wordml/word16du" xmlns:w16sdtdh="http://schemas.microsoft.com/office/word/2020/wordml/sdtdatahash" xmlns:w16se="http://schemas.microsoft.com/office/word/2015/wordml/symex" mc:Ignorable="w14 w15 w16se w16cid w16 w16cex w16sdtdh w16du">
   <w:docDefaults>
     <w:rPrDefault>
       <w:rPr>

</xml_diff>

<commit_message>
Added a section to the report about the league class, added a couple comments
</commit_message>
<xml_diff>
--- a/AERSP 424 Project Report.docx
+++ b/AERSP 424 Project Report.docx
@@ -1,6 +1,6 @@
 
 <file path=word/document.xml><?xml version="1.0" encoding="utf-8"?>
-<w:document xmlns:wpc="http://schemas.microsoft.com/office/word/2010/wordprocessingCanvas" xmlns:cx="http://schemas.microsoft.com/office/drawing/2014/chartex" xmlns:cx1="http://schemas.microsoft.com/office/drawing/2015/9/8/chartex" xmlns:cx2="http://schemas.microsoft.com/office/drawing/2015/10/21/chartex" xmlns:cx3="http://schemas.microsoft.com/office/drawing/2016/5/9/chartex" xmlns:cx4="http://schemas.microsoft.com/office/drawing/2016/5/10/chartex" xmlns:cx5="http://schemas.microsoft.com/office/drawing/2016/5/11/chartex" xmlns:cx6="http://schemas.microsoft.com/office/drawing/2016/5/12/chartex" xmlns:cx7="http://schemas.microsoft.com/office/drawing/2016/5/13/chartex" xmlns:cx8="http://schemas.microsoft.com/office/drawing/2016/5/14/chartex" xmlns:mc="http://schemas.openxmlformats.org/markup-compatibility/2006" xmlns:aink="http://schemas.microsoft.com/office/drawing/2016/ink" xmlns:am3d="http://schemas.microsoft.com/office/drawing/2017/model3d" xmlns:o="urn:schemas-microsoft-com:office:office" xmlns:oel="http://schemas.microsoft.com/office/2019/extlst" xmlns:r="http://schemas.openxmlformats.org/officeDocument/2006/relationships" xmlns:m="http://schemas.openxmlformats.org/officeDocument/2006/math" xmlns:v="urn:schemas-microsoft-com:vml" xmlns:wp14="http://schemas.microsoft.com/office/word/2010/wordprocessingDrawing" xmlns:wp="http://schemas.openxmlformats.org/drawingml/2006/wordprocessingDrawing" xmlns:w10="urn:schemas-microsoft-com:office:word" xmlns:w="http://schemas.openxmlformats.org/wordprocessingml/2006/main" xmlns:w14="http://schemas.microsoft.com/office/word/2010/wordml" xmlns:w15="http://schemas.microsoft.com/office/word/2012/wordml" xmlns:w16cex="http://schemas.microsoft.com/office/word/2018/wordml/cex" xmlns:w16cid="http://schemas.microsoft.com/office/word/2016/wordml/cid" xmlns:w16="http://schemas.microsoft.com/office/word/2018/wordml" xmlns:w16du="http://schemas.microsoft.com/office/word/2023/wordml/word16du" xmlns:w16sdtdh="http://schemas.microsoft.com/office/word/2020/wordml/sdtdatahash" xmlns:w16se="http://schemas.microsoft.com/office/word/2015/wordml/symex" xmlns:wpg="http://schemas.microsoft.com/office/word/2010/wordprocessingGroup" xmlns:wpi="http://schemas.microsoft.com/office/word/2010/wordprocessingInk" xmlns:wne="http://schemas.microsoft.com/office/word/2006/wordml" xmlns:wps="http://schemas.microsoft.com/office/word/2010/wordprocessingShape" mc:Ignorable="w14 w15 w16se w16cid w16 w16cex w16sdtdh w16du wp14">
+<w:document xmlns:wpc="http://schemas.microsoft.com/office/word/2010/wordprocessingCanvas" xmlns:cx="http://schemas.microsoft.com/office/drawing/2014/chartex" xmlns:cx1="http://schemas.microsoft.com/office/drawing/2015/9/8/chartex" xmlns:cx2="http://schemas.microsoft.com/office/drawing/2015/10/21/chartex" xmlns:cx3="http://schemas.microsoft.com/office/drawing/2016/5/9/chartex" xmlns:cx4="http://schemas.microsoft.com/office/drawing/2016/5/10/chartex" xmlns:cx5="http://schemas.microsoft.com/office/drawing/2016/5/11/chartex" xmlns:cx6="http://schemas.microsoft.com/office/drawing/2016/5/12/chartex" xmlns:cx7="http://schemas.microsoft.com/office/drawing/2016/5/13/chartex" xmlns:cx8="http://schemas.microsoft.com/office/drawing/2016/5/14/chartex" xmlns:mc="http://schemas.openxmlformats.org/markup-compatibility/2006" xmlns:aink="http://schemas.microsoft.com/office/drawing/2016/ink" xmlns:am3d="http://schemas.microsoft.com/office/drawing/2017/model3d" xmlns:o="urn:schemas-microsoft-com:office:office" xmlns:oel="http://schemas.microsoft.com/office/2019/extlst" xmlns:r="http://schemas.openxmlformats.org/officeDocument/2006/relationships" xmlns:m="http://schemas.openxmlformats.org/officeDocument/2006/math" xmlns:v="urn:schemas-microsoft-com:vml" xmlns:wp14="http://schemas.microsoft.com/office/word/2010/wordprocessingDrawing" xmlns:wp="http://schemas.openxmlformats.org/drawingml/2006/wordprocessingDrawing" xmlns:w10="urn:schemas-microsoft-com:office:word" xmlns:w="http://schemas.openxmlformats.org/wordprocessingml/2006/main" xmlns:w14="http://schemas.microsoft.com/office/word/2010/wordml" xmlns:w15="http://schemas.microsoft.com/office/word/2012/wordml" xmlns:w16cex="http://schemas.microsoft.com/office/word/2018/wordml/cex" xmlns:w16cid="http://schemas.microsoft.com/office/word/2016/wordml/cid" xmlns:w16="http://schemas.microsoft.com/office/word/2018/wordml" xmlns:w16sdtdh="http://schemas.microsoft.com/office/word/2020/wordml/sdtdatahash" xmlns:w16se="http://schemas.microsoft.com/office/word/2015/wordml/symex" xmlns:wpg="http://schemas.microsoft.com/office/word/2010/wordprocessingGroup" xmlns:wpi="http://schemas.microsoft.com/office/word/2010/wordprocessingInk" xmlns:wne="http://schemas.microsoft.com/office/word/2006/wordml" xmlns:wps="http://schemas.microsoft.com/office/word/2010/wordprocessingShape" mc:Ignorable="w14 w15 w16se w16cid w16 w16cex w16sdtdh wp14">
   <w:body>
     <w:p>
       <w:pPr>
@@ -75,12 +75,24 @@
         </w:numPr>
       </w:pPr>
       <w:r>
-        <w:t>The “ranking” Class</w:t>
+        <w:t>The “</w:t>
+      </w:r>
+      <w:r>
+        <w:t>R</w:t>
+      </w:r>
+      <w:r>
+        <w:t>anking” Class</w:t>
       </w:r>
     </w:p>
     <w:p>
       <w:r>
-        <w:t xml:space="preserve">The purpose of the ranking class is to take a user input on a particular draft a user would like to run (standard, PPR, half-PPR). </w:t>
+        <w:t xml:space="preserve">The purpose of the </w:t>
+      </w:r>
+      <w:r>
+        <w:t>R</w:t>
+      </w:r>
+      <w:r>
+        <w:t xml:space="preserve">anking class is to take a user input on a particular draft a user would like to run (standard, PPR, half-PPR). </w:t>
       </w:r>
       <w:r>
         <w:t>input</w:t>
@@ -114,6 +126,88 @@
       <w:proofErr w:type="spellEnd"/>
       <w:r>
         <w:t xml:space="preserve">). Therefore, if there is no input, the code will run the standard case which is the league case. If there is an input of a league type, the code will run the case specified. At the conclusion of the class, each of the CSV files are closed and the player rankings for the chosen league type is outputted. </w:t>
+      </w:r>
+    </w:p>
+    <w:p>
+      <w:pPr>
+        <w:pStyle w:val="Heading1"/>
+        <w:numPr>
+          <w:ilvl w:val="0"/>
+          <w:numId w:val="1"/>
+        </w:numPr>
+      </w:pPr>
+      <w:r>
+        <w:lastRenderedPageBreak/>
+        <w:t>The “League” Class</w:t>
+      </w:r>
+    </w:p>
+    <w:p>
+      <w:r>
+        <w:t xml:space="preserve">The League class is a based class where different classes can be derived from it. In the league class, there are two inputs that are the league name and number of members of the league. Within the class, there are several virtual functions which each have a different purpose. Each virtual function is called within the base league class with the actual logic for the functions written in the derived class(es).  The first function is the </w:t>
+      </w:r>
+      <w:proofErr w:type="spellStart"/>
+      <w:r>
+        <w:t>getLeagueInfo</w:t>
+      </w:r>
+      <w:proofErr w:type="spellEnd"/>
+      <w:r>
+        <w:t xml:space="preserve">() virtual function which can be used to get information about the league such as position limits and round limits. A derived class will utilize this function to create the logic for intended operation. The second  function is the </w:t>
+      </w:r>
+      <w:proofErr w:type="spellStart"/>
+      <w:r>
+        <w:t>addMembers</w:t>
+      </w:r>
+      <w:proofErr w:type="spellEnd"/>
+      <w:r>
+        <w:t xml:space="preserve">() virtual function which is intended to be used to add league members to a vector container. The next function is the </w:t>
+      </w:r>
+      <w:proofErr w:type="spellStart"/>
+      <w:r>
+        <w:t>getLeagueName</w:t>
+      </w:r>
+      <w:proofErr w:type="spellEnd"/>
+      <w:r>
+        <w:t xml:space="preserve">() function which returns the name of the league. Lastly, there are a series of virtual get functions called </w:t>
+      </w:r>
+      <w:proofErr w:type="spellStart"/>
+      <w:r>
+        <w:t>getQbLimit</w:t>
+      </w:r>
+      <w:proofErr w:type="spellEnd"/>
+      <w:r>
+        <w:t xml:space="preserve">(), </w:t>
+      </w:r>
+      <w:proofErr w:type="spellStart"/>
+      <w:r>
+        <w:t>getRbLimit</w:t>
+      </w:r>
+      <w:proofErr w:type="spellEnd"/>
+      <w:r>
+        <w:t xml:space="preserve">(), </w:t>
+      </w:r>
+      <w:proofErr w:type="spellStart"/>
+      <w:r>
+        <w:t>getWrLimit</w:t>
+      </w:r>
+      <w:proofErr w:type="spellEnd"/>
+      <w:r>
+        <w:t xml:space="preserve">(), </w:t>
+      </w:r>
+      <w:proofErr w:type="spellStart"/>
+      <w:r>
+        <w:t>getTeLimit</w:t>
+      </w:r>
+      <w:proofErr w:type="spellEnd"/>
+      <w:r>
+        <w:t xml:space="preserve">(), </w:t>
+      </w:r>
+      <w:proofErr w:type="spellStart"/>
+      <w:r>
+        <w:t>andgetRoundLimit</w:t>
+      </w:r>
+      <w:proofErr w:type="spellEnd"/>
+      <w:r>
+        <w:t xml:space="preserve">() function which are intended to return the values of the quarterback limit, running back limit, wide receiver limit, tight end limit, and round limit respectively. </w:t>
       </w:r>
     </w:p>
     <w:sectPr>
@@ -127,7 +221,7 @@
 </file>
 
 <file path=word/numbering.xml><?xml version="1.0" encoding="utf-8"?>
-<w:numbering xmlns:wpc="http://schemas.microsoft.com/office/word/2010/wordprocessingCanvas" xmlns:cx="http://schemas.microsoft.com/office/drawing/2014/chartex" xmlns:cx1="http://schemas.microsoft.com/office/drawing/2015/9/8/chartex" xmlns:cx2="http://schemas.microsoft.com/office/drawing/2015/10/21/chartex" xmlns:cx3="http://schemas.microsoft.com/office/drawing/2016/5/9/chartex" xmlns:cx4="http://schemas.microsoft.com/office/drawing/2016/5/10/chartex" xmlns:cx5="http://schemas.microsoft.com/office/drawing/2016/5/11/chartex" xmlns:cx6="http://schemas.microsoft.com/office/drawing/2016/5/12/chartex" xmlns:cx7="http://schemas.microsoft.com/office/drawing/2016/5/13/chartex" xmlns:cx8="http://schemas.microsoft.com/office/drawing/2016/5/14/chartex" xmlns:mc="http://schemas.openxmlformats.org/markup-compatibility/2006" xmlns:aink="http://schemas.microsoft.com/office/drawing/2016/ink" xmlns:am3d="http://schemas.microsoft.com/office/drawing/2017/model3d" xmlns:o="urn:schemas-microsoft-com:office:office" xmlns:oel="http://schemas.microsoft.com/office/2019/extlst" xmlns:r="http://schemas.openxmlformats.org/officeDocument/2006/relationships" xmlns:m="http://schemas.openxmlformats.org/officeDocument/2006/math" xmlns:v="urn:schemas-microsoft-com:vml" xmlns:wp14="http://schemas.microsoft.com/office/word/2010/wordprocessingDrawing" xmlns:wp="http://schemas.openxmlformats.org/drawingml/2006/wordprocessingDrawing" xmlns:w10="urn:schemas-microsoft-com:office:word" xmlns:w="http://schemas.openxmlformats.org/wordprocessingml/2006/main" xmlns:w14="http://schemas.microsoft.com/office/word/2010/wordml" xmlns:w15="http://schemas.microsoft.com/office/word/2012/wordml" xmlns:w16cex="http://schemas.microsoft.com/office/word/2018/wordml/cex" xmlns:w16cid="http://schemas.microsoft.com/office/word/2016/wordml/cid" xmlns:w16="http://schemas.microsoft.com/office/word/2018/wordml" xmlns:w16du="http://schemas.microsoft.com/office/word/2023/wordml/word16du" xmlns:w16sdtdh="http://schemas.microsoft.com/office/word/2020/wordml/sdtdatahash" xmlns:w16se="http://schemas.microsoft.com/office/word/2015/wordml/symex" xmlns:wpg="http://schemas.microsoft.com/office/word/2010/wordprocessingGroup" xmlns:wpi="http://schemas.microsoft.com/office/word/2010/wordprocessingInk" xmlns:wne="http://schemas.microsoft.com/office/word/2006/wordml" xmlns:wps="http://schemas.microsoft.com/office/word/2010/wordprocessingShape" mc:Ignorable="w14 w15 w16se w16cid w16 w16cex w16sdtdh w16du wp14">
+<w:numbering xmlns:wpc="http://schemas.microsoft.com/office/word/2010/wordprocessingCanvas" xmlns:cx="http://schemas.microsoft.com/office/drawing/2014/chartex" xmlns:cx1="http://schemas.microsoft.com/office/drawing/2015/9/8/chartex" xmlns:cx2="http://schemas.microsoft.com/office/drawing/2015/10/21/chartex" xmlns:cx3="http://schemas.microsoft.com/office/drawing/2016/5/9/chartex" xmlns:cx4="http://schemas.microsoft.com/office/drawing/2016/5/10/chartex" xmlns:cx5="http://schemas.microsoft.com/office/drawing/2016/5/11/chartex" xmlns:cx6="http://schemas.microsoft.com/office/drawing/2016/5/12/chartex" xmlns:cx7="http://schemas.microsoft.com/office/drawing/2016/5/13/chartex" xmlns:cx8="http://schemas.microsoft.com/office/drawing/2016/5/14/chartex" xmlns:mc="http://schemas.openxmlformats.org/markup-compatibility/2006" xmlns:aink="http://schemas.microsoft.com/office/drawing/2016/ink" xmlns:am3d="http://schemas.microsoft.com/office/drawing/2017/model3d" xmlns:o="urn:schemas-microsoft-com:office:office" xmlns:oel="http://schemas.microsoft.com/office/2019/extlst" xmlns:r="http://schemas.openxmlformats.org/officeDocument/2006/relationships" xmlns:m="http://schemas.openxmlformats.org/officeDocument/2006/math" xmlns:v="urn:schemas-microsoft-com:vml" xmlns:wp14="http://schemas.microsoft.com/office/word/2010/wordprocessingDrawing" xmlns:wp="http://schemas.openxmlformats.org/drawingml/2006/wordprocessingDrawing" xmlns:w10="urn:schemas-microsoft-com:office:word" xmlns:w="http://schemas.openxmlformats.org/wordprocessingml/2006/main" xmlns:w14="http://schemas.microsoft.com/office/word/2010/wordml" xmlns:w15="http://schemas.microsoft.com/office/word/2012/wordml" xmlns:w16cex="http://schemas.microsoft.com/office/word/2018/wordml/cex" xmlns:w16cid="http://schemas.microsoft.com/office/word/2016/wordml/cid" xmlns:w16="http://schemas.microsoft.com/office/word/2018/wordml" xmlns:w16sdtdh="http://schemas.microsoft.com/office/word/2020/wordml/sdtdatahash" xmlns:w16se="http://schemas.microsoft.com/office/word/2015/wordml/symex" xmlns:wpg="http://schemas.microsoft.com/office/word/2010/wordprocessingGroup" xmlns:wpi="http://schemas.microsoft.com/office/word/2010/wordprocessingInk" xmlns:wne="http://schemas.microsoft.com/office/word/2006/wordml" xmlns:wps="http://schemas.microsoft.com/office/word/2010/wordprocessingShape" mc:Ignorable="w14 w15 w16se w16cid w16 w16cex w16sdtdh wp14">
   <w:abstractNum w:abstractNumId="0" w15:restartNumberingAfterBreak="0">
     <w:nsid w:val="1E0E2875"/>
     <w:multiLevelType w:val="hybridMultilevel"/>
@@ -224,7 +318,7 @@
 </file>
 
 <file path=word/styles.xml><?xml version="1.0" encoding="utf-8"?>
-<w:styles xmlns:mc="http://schemas.openxmlformats.org/markup-compatibility/2006" xmlns:r="http://schemas.openxmlformats.org/officeDocument/2006/relationships" xmlns:w="http://schemas.openxmlformats.org/wordprocessingml/2006/main" xmlns:w14="http://schemas.microsoft.com/office/word/2010/wordml" xmlns:w15="http://schemas.microsoft.com/office/word/2012/wordml" xmlns:w16cex="http://schemas.microsoft.com/office/word/2018/wordml/cex" xmlns:w16cid="http://schemas.microsoft.com/office/word/2016/wordml/cid" xmlns:w16="http://schemas.microsoft.com/office/word/2018/wordml" xmlns:w16du="http://schemas.microsoft.com/office/word/2023/wordml/word16du" xmlns:w16sdtdh="http://schemas.microsoft.com/office/word/2020/wordml/sdtdatahash" xmlns:w16se="http://schemas.microsoft.com/office/word/2015/wordml/symex" mc:Ignorable="w14 w15 w16se w16cid w16 w16cex w16sdtdh w16du">
+<w:styles xmlns:mc="http://schemas.openxmlformats.org/markup-compatibility/2006" xmlns:r="http://schemas.openxmlformats.org/officeDocument/2006/relationships" xmlns:w="http://schemas.openxmlformats.org/wordprocessingml/2006/main" xmlns:w14="http://schemas.microsoft.com/office/word/2010/wordml" xmlns:w15="http://schemas.microsoft.com/office/word/2012/wordml" xmlns:w16cex="http://schemas.microsoft.com/office/word/2018/wordml/cex" xmlns:w16cid="http://schemas.microsoft.com/office/word/2016/wordml/cid" xmlns:w16="http://schemas.microsoft.com/office/word/2018/wordml" xmlns:w16sdtdh="http://schemas.microsoft.com/office/word/2020/wordml/sdtdatahash" xmlns:w16se="http://schemas.microsoft.com/office/word/2015/wordml/symex" mc:Ignorable="w14 w15 w16se w16cid w16 w16cex w16sdtdh">
   <w:docDefaults>
     <w:rPrDefault>
       <w:rPr>

</xml_diff>

<commit_message>
Added to ReadMe file, changed names of CSV, added to report
</commit_message>
<xml_diff>
--- a/AERSP 424 Project Report.docx
+++ b/AERSP 424 Project Report.docx
@@ -4,6 +4,7 @@
   <w:body>
     <w:p>
       <w:pPr>
+        <w:spacing w:line="360" w:lineRule="auto"/>
         <w:jc w:val="center"/>
         <w:rPr>
           <w:rFonts w:ascii="Times New Roman" w:hAnsi="Times New Roman" w:cs="Times New Roman"/>
@@ -22,6 +23,7 @@
     </w:p>
     <w:p>
       <w:pPr>
+        <w:spacing w:line="360" w:lineRule="auto"/>
         <w:jc w:val="center"/>
         <w:rPr>
           <w:rFonts w:ascii="Times New Roman" w:hAnsi="Times New Roman" w:cs="Times New Roman"/>
@@ -37,16 +39,6 @@
         </w:rPr>
         <w:t>Jayden Slotnick and Payton Glynn</w:t>
       </w:r>
-    </w:p>
-    <w:p>
-      <w:pPr>
-        <w:jc w:val="center"/>
-        <w:rPr>
-          <w:rFonts w:ascii="Times New Roman" w:hAnsi="Times New Roman" w:cs="Times New Roman"/>
-          <w:sz w:val="24"/>
-          <w:szCs w:val="24"/>
-        </w:rPr>
-      </w:pPr>
     </w:p>
     <w:p>
       <w:pPr>
@@ -55,17 +47,42 @@
           <w:ilvl w:val="0"/>
           <w:numId w:val="1"/>
         </w:numPr>
-      </w:pPr>
-      <w:r>
+        <w:spacing w:line="360" w:lineRule="auto"/>
+        <w:rPr>
+          <w:rFonts w:cs="Times New Roman"/>
+          <w:b/>
+          <w:bCs/>
+          <w:szCs w:val="32"/>
+        </w:rPr>
+      </w:pPr>
+      <w:r>
+        <w:rPr>
+          <w:rFonts w:cs="Times New Roman"/>
+          <w:b/>
+          <w:bCs/>
+          <w:szCs w:val="32"/>
+        </w:rPr>
         <w:t>Introduction</w:t>
       </w:r>
     </w:p>
     <w:p>
-      <w:r>
+      <w:pPr>
+        <w:spacing w:line="360" w:lineRule="auto"/>
+        <w:rPr>
+          <w:rFonts w:ascii="Times New Roman" w:hAnsi="Times New Roman" w:cs="Times New Roman"/>
+          <w:sz w:val="24"/>
+          <w:szCs w:val="24"/>
+        </w:rPr>
+      </w:pPr>
+      <w:r>
+        <w:rPr>
+          <w:rFonts w:ascii="Times New Roman" w:hAnsi="Times New Roman" w:cs="Times New Roman"/>
+          <w:sz w:val="24"/>
+          <w:szCs w:val="24"/>
+        </w:rPr>
         <w:t xml:space="preserve">This report will outline the methodology of the Fantasy Football Mock Draft Simulation code. The goal of this project was to utilize existing rankings to create a mock draft simulation environment for the user. Fantasy football is a widely played game by millions of Americans. The game of fantasy football includes drafting real football players onto a fake fantasy team where they score points for you. Typically, there are fantasy football leagues of about 8-12 people, and they consist of major football positions such as quarterback, running back, wide receiver, and tight end. The league settings of every fantasy football league are slightly different, and this code provides the user flexibility to adjust key parameters such as league members, roster limits, and positional limits. In addition, this code will give the user the option to control a team and draft players themselves or have an automated process do it for them. This tool gives the user the ability to simulate three draft scenarios which are a standard league, a PPR (points per reception) league, and a half-PPR (half a point per reception) league. In summary, this code gives a unique user experience for mock drafting and is a potential tool to use before the football season to give a player practice drafting a team. </w:t>
       </w:r>
     </w:p>
-    <w:p/>
     <w:p>
       <w:pPr>
         <w:pStyle w:val="Heading1"/>
@@ -73,58 +90,160 @@
           <w:ilvl w:val="0"/>
           <w:numId w:val="1"/>
         </w:numPr>
-      </w:pPr>
-      <w:r>
+        <w:spacing w:line="360" w:lineRule="auto"/>
+        <w:rPr>
+          <w:rFonts w:cs="Times New Roman"/>
+          <w:b/>
+          <w:bCs/>
+          <w:szCs w:val="32"/>
+        </w:rPr>
+      </w:pPr>
+      <w:r>
+        <w:rPr>
+          <w:rFonts w:cs="Times New Roman"/>
+          <w:b/>
+          <w:bCs/>
+          <w:szCs w:val="32"/>
+        </w:rPr>
         <w:t>The “</w:t>
       </w:r>
       <w:r>
+        <w:rPr>
+          <w:rFonts w:cs="Times New Roman"/>
+          <w:b/>
+          <w:bCs/>
+          <w:szCs w:val="32"/>
+        </w:rPr>
         <w:t>R</w:t>
       </w:r>
       <w:r>
+        <w:rPr>
+          <w:rFonts w:cs="Times New Roman"/>
+          <w:b/>
+          <w:bCs/>
+          <w:szCs w:val="32"/>
+        </w:rPr>
         <w:t>anking” Class</w:t>
       </w:r>
     </w:p>
     <w:p>
-      <w:r>
+      <w:pPr>
+        <w:spacing w:line="360" w:lineRule="auto"/>
+        <w:rPr>
+          <w:rFonts w:ascii="Times New Roman" w:hAnsi="Times New Roman" w:cs="Times New Roman"/>
+          <w:sz w:val="24"/>
+          <w:szCs w:val="24"/>
+        </w:rPr>
+      </w:pPr>
+      <w:r>
+        <w:rPr>
+          <w:rFonts w:ascii="Times New Roman" w:hAnsi="Times New Roman" w:cs="Times New Roman"/>
+          <w:sz w:val="24"/>
+          <w:szCs w:val="24"/>
+        </w:rPr>
         <w:t xml:space="preserve">The purpose of the </w:t>
       </w:r>
       <w:r>
+        <w:rPr>
+          <w:rFonts w:ascii="Times New Roman" w:hAnsi="Times New Roman" w:cs="Times New Roman"/>
+          <w:sz w:val="24"/>
+          <w:szCs w:val="24"/>
+        </w:rPr>
         <w:t>R</w:t>
       </w:r>
       <w:r>
+        <w:rPr>
+          <w:rFonts w:ascii="Times New Roman" w:hAnsi="Times New Roman" w:cs="Times New Roman"/>
+          <w:sz w:val="24"/>
+          <w:szCs w:val="24"/>
+        </w:rPr>
         <w:t xml:space="preserve">anking class is to take a user input on a particular draft a user would like to run (standard, PPR, half-PPR). </w:t>
       </w:r>
       <w:r>
+        <w:rPr>
+          <w:rFonts w:ascii="Times New Roman" w:hAnsi="Times New Roman" w:cs="Times New Roman"/>
+          <w:sz w:val="24"/>
+          <w:szCs w:val="24"/>
+        </w:rPr>
         <w:t>input</w:t>
       </w:r>
       <w:r>
+        <w:rPr>
+          <w:rFonts w:ascii="Times New Roman" w:hAnsi="Times New Roman" w:cs="Times New Roman"/>
+          <w:sz w:val="24"/>
+          <w:szCs w:val="24"/>
+        </w:rPr>
         <w:t xml:space="preserve"> user is prompted for the input of the draft type, the draft type is inputted into the ranking class. Then an object is created for each league type. The class will then output the rankings of the players for the desired league type. The main function contained in this class is the </w:t>
       </w:r>
       <w:proofErr w:type="spellStart"/>
       <w:r>
+        <w:rPr>
+          <w:rFonts w:ascii="Times New Roman" w:hAnsi="Times New Roman" w:cs="Times New Roman"/>
+          <w:sz w:val="24"/>
+          <w:szCs w:val="24"/>
+        </w:rPr>
         <w:t>originalOperate</w:t>
       </w:r>
       <w:proofErr w:type="spellEnd"/>
       <w:r>
+        <w:rPr>
+          <w:rFonts w:ascii="Times New Roman" w:hAnsi="Times New Roman" w:cs="Times New Roman"/>
+          <w:sz w:val="24"/>
+          <w:szCs w:val="24"/>
+        </w:rPr>
         <w:t xml:space="preserve"> function. This function operates b</w:t>
       </w:r>
       <w:r>
+        <w:rPr>
+          <w:rFonts w:ascii="Times New Roman" w:hAnsi="Times New Roman" w:cs="Times New Roman"/>
+          <w:sz w:val="24"/>
+          <w:szCs w:val="24"/>
+        </w:rPr>
         <w:t xml:space="preserve">y opening the CSV of the correct league type using </w:t>
       </w:r>
       <w:proofErr w:type="spellStart"/>
       <w:r>
+        <w:rPr>
+          <w:rFonts w:ascii="Times New Roman" w:hAnsi="Times New Roman" w:cs="Times New Roman"/>
+          <w:sz w:val="24"/>
+          <w:szCs w:val="24"/>
+        </w:rPr>
         <w:t>ifstream</w:t>
       </w:r>
       <w:proofErr w:type="spellEnd"/>
       <w:r>
-        <w:t xml:space="preserve">. The rankings are then copied over into a vector container. This process is completed for each league type with 3 if statements so it will only run the chosen league type. Lastly, operator overloading is used to help print the output of the container. The format of the output is… Player: XXX, Position XXX. The XXX in each would be replaced with real NFL players and their respective positions. The concept of function overloading is also used by the functions operate() and operate(int </w:t>
-      </w:r>
-      <w:proofErr w:type="spellStart"/>
-      <w:r>
+        <w:rPr>
+          <w:rFonts w:ascii="Times New Roman" w:hAnsi="Times New Roman" w:cs="Times New Roman"/>
+          <w:sz w:val="24"/>
+          <w:szCs w:val="24"/>
+        </w:rPr>
+        <w:t xml:space="preserve">. The rankings are then copied over into a vector container. This process is completed for each league type with 3 if statements so it will only run the chosen league type. Lastly, operator overloading is used to help print the output of the container. The format of the output is… Player: XXX, Position XXX. The XXX in each would </w:t>
+      </w:r>
+      <w:r>
+        <w:rPr>
+          <w:rFonts w:ascii="Times New Roman" w:hAnsi="Times New Roman" w:cs="Times New Roman"/>
+          <w:sz w:val="24"/>
+          <w:szCs w:val="24"/>
+        </w:rPr>
+        <w:lastRenderedPageBreak/>
+        <w:t xml:space="preserve">be replaced with real NFL players and their respective positions. The concept of function overloading is also used by the functions operate() and operate(int </w:t>
+      </w:r>
+      <w:proofErr w:type="spellStart"/>
+      <w:r>
+        <w:rPr>
+          <w:rFonts w:ascii="Times New Roman" w:hAnsi="Times New Roman" w:cs="Times New Roman"/>
+          <w:sz w:val="24"/>
+          <w:szCs w:val="24"/>
+        </w:rPr>
         <w:t>val</w:t>
       </w:r>
       <w:proofErr w:type="spellEnd"/>
       <w:r>
+        <w:rPr>
+          <w:rFonts w:ascii="Times New Roman" w:hAnsi="Times New Roman" w:cs="Times New Roman"/>
+          <w:sz w:val="24"/>
+          <w:szCs w:val="24"/>
+        </w:rPr>
         <w:t xml:space="preserve">). Therefore, if there is no input, the code will run the standard case which is the league case. If there is an input of a league type, the code will run the case specified. At the conclusion of the class, each of the CSV files are closed and the player rankings for the chosen league type is outputted. </w:t>
       </w:r>
     </w:p>
@@ -135,80 +254,607 @@
           <w:ilvl w:val="0"/>
           <w:numId w:val="1"/>
         </w:numPr>
-      </w:pPr>
-      <w:r>
-        <w:lastRenderedPageBreak/>
+        <w:spacing w:line="360" w:lineRule="auto"/>
+        <w:rPr>
+          <w:rFonts w:cs="Times New Roman"/>
+          <w:b/>
+          <w:bCs/>
+          <w:szCs w:val="32"/>
+        </w:rPr>
+      </w:pPr>
+      <w:r>
+        <w:rPr>
+          <w:rFonts w:cs="Times New Roman"/>
+          <w:b/>
+          <w:bCs/>
+          <w:szCs w:val="32"/>
+        </w:rPr>
         <w:t>The “League” Class</w:t>
       </w:r>
     </w:p>
     <w:p>
-      <w:r>
+      <w:pPr>
+        <w:spacing w:line="360" w:lineRule="auto"/>
+        <w:rPr>
+          <w:rFonts w:ascii="Times New Roman" w:hAnsi="Times New Roman" w:cs="Times New Roman"/>
+          <w:sz w:val="24"/>
+          <w:szCs w:val="24"/>
+        </w:rPr>
+      </w:pPr>
+      <w:r>
+        <w:rPr>
+          <w:rFonts w:ascii="Times New Roman" w:hAnsi="Times New Roman" w:cs="Times New Roman"/>
+          <w:sz w:val="24"/>
+          <w:szCs w:val="24"/>
+        </w:rPr>
         <w:t xml:space="preserve">The League class is a based class where different classes can be derived from it. In the league class, there are two inputs that are the league name and number of members of the league. Within the class, there are several virtual functions which each have a different purpose. Each virtual function is called within the base league class with the actual logic for the functions written in the derived class(es).  The first function is the </w:t>
       </w:r>
       <w:proofErr w:type="spellStart"/>
       <w:r>
+        <w:rPr>
+          <w:rFonts w:ascii="Times New Roman" w:hAnsi="Times New Roman" w:cs="Times New Roman"/>
+          <w:sz w:val="24"/>
+          <w:szCs w:val="24"/>
+        </w:rPr>
         <w:t>getLeagueInfo</w:t>
       </w:r>
       <w:proofErr w:type="spellEnd"/>
       <w:r>
+        <w:rPr>
+          <w:rFonts w:ascii="Times New Roman" w:hAnsi="Times New Roman" w:cs="Times New Roman"/>
+          <w:sz w:val="24"/>
+          <w:szCs w:val="24"/>
+        </w:rPr>
         <w:t xml:space="preserve">() virtual function which can be used to get information about the league such as position limits and round limits. A derived class will utilize this function to create the logic for intended operation. The second  function is the </w:t>
       </w:r>
       <w:proofErr w:type="spellStart"/>
       <w:r>
+        <w:rPr>
+          <w:rFonts w:ascii="Times New Roman" w:hAnsi="Times New Roman" w:cs="Times New Roman"/>
+          <w:sz w:val="24"/>
+          <w:szCs w:val="24"/>
+        </w:rPr>
         <w:t>addMembers</w:t>
       </w:r>
       <w:proofErr w:type="spellEnd"/>
       <w:r>
+        <w:rPr>
+          <w:rFonts w:ascii="Times New Roman" w:hAnsi="Times New Roman" w:cs="Times New Roman"/>
+          <w:sz w:val="24"/>
+          <w:szCs w:val="24"/>
+        </w:rPr>
         <w:t xml:space="preserve">() virtual function which is intended to be used to add league members to a vector container. The next function is the </w:t>
       </w:r>
       <w:proofErr w:type="spellStart"/>
       <w:r>
+        <w:rPr>
+          <w:rFonts w:ascii="Times New Roman" w:hAnsi="Times New Roman" w:cs="Times New Roman"/>
+          <w:sz w:val="24"/>
+          <w:szCs w:val="24"/>
+        </w:rPr>
         <w:t>getLeagueName</w:t>
       </w:r>
       <w:proofErr w:type="spellEnd"/>
       <w:r>
+        <w:rPr>
+          <w:rFonts w:ascii="Times New Roman" w:hAnsi="Times New Roman" w:cs="Times New Roman"/>
+          <w:sz w:val="24"/>
+          <w:szCs w:val="24"/>
+        </w:rPr>
         <w:t xml:space="preserve">() function which returns the name of the league. Lastly, there are a series of virtual get functions called </w:t>
       </w:r>
       <w:proofErr w:type="spellStart"/>
       <w:r>
+        <w:rPr>
+          <w:rFonts w:ascii="Times New Roman" w:hAnsi="Times New Roman" w:cs="Times New Roman"/>
+          <w:sz w:val="24"/>
+          <w:szCs w:val="24"/>
+        </w:rPr>
         <w:t>getQbLimit</w:t>
       </w:r>
       <w:proofErr w:type="spellEnd"/>
       <w:r>
+        <w:rPr>
+          <w:rFonts w:ascii="Times New Roman" w:hAnsi="Times New Roman" w:cs="Times New Roman"/>
+          <w:sz w:val="24"/>
+          <w:szCs w:val="24"/>
+        </w:rPr>
         <w:t xml:space="preserve">(), </w:t>
       </w:r>
       <w:proofErr w:type="spellStart"/>
       <w:r>
+        <w:rPr>
+          <w:rFonts w:ascii="Times New Roman" w:hAnsi="Times New Roman" w:cs="Times New Roman"/>
+          <w:sz w:val="24"/>
+          <w:szCs w:val="24"/>
+        </w:rPr>
         <w:t>getRbLimit</w:t>
       </w:r>
       <w:proofErr w:type="spellEnd"/>
       <w:r>
+        <w:rPr>
+          <w:rFonts w:ascii="Times New Roman" w:hAnsi="Times New Roman" w:cs="Times New Roman"/>
+          <w:sz w:val="24"/>
+          <w:szCs w:val="24"/>
+        </w:rPr>
         <w:t xml:space="preserve">(), </w:t>
       </w:r>
       <w:proofErr w:type="spellStart"/>
       <w:r>
+        <w:rPr>
+          <w:rFonts w:ascii="Times New Roman" w:hAnsi="Times New Roman" w:cs="Times New Roman"/>
+          <w:sz w:val="24"/>
+          <w:szCs w:val="24"/>
+        </w:rPr>
         <w:t>getWrLimit</w:t>
       </w:r>
       <w:proofErr w:type="spellEnd"/>
       <w:r>
+        <w:rPr>
+          <w:rFonts w:ascii="Times New Roman" w:hAnsi="Times New Roman" w:cs="Times New Roman"/>
+          <w:sz w:val="24"/>
+          <w:szCs w:val="24"/>
+        </w:rPr>
         <w:t xml:space="preserve">(), </w:t>
       </w:r>
       <w:proofErr w:type="spellStart"/>
       <w:r>
+        <w:rPr>
+          <w:rFonts w:ascii="Times New Roman" w:hAnsi="Times New Roman" w:cs="Times New Roman"/>
+          <w:sz w:val="24"/>
+          <w:szCs w:val="24"/>
+        </w:rPr>
         <w:t>getTeLimit</w:t>
       </w:r>
       <w:proofErr w:type="spellEnd"/>
       <w:r>
+        <w:rPr>
+          <w:rFonts w:ascii="Times New Roman" w:hAnsi="Times New Roman" w:cs="Times New Roman"/>
+          <w:sz w:val="24"/>
+          <w:szCs w:val="24"/>
+        </w:rPr>
         <w:t xml:space="preserve">(), </w:t>
       </w:r>
       <w:proofErr w:type="spellStart"/>
       <w:r>
+        <w:rPr>
+          <w:rFonts w:ascii="Times New Roman" w:hAnsi="Times New Roman" w:cs="Times New Roman"/>
+          <w:sz w:val="24"/>
+          <w:szCs w:val="24"/>
+        </w:rPr>
         <w:t>andgetRoundLimit</w:t>
       </w:r>
       <w:proofErr w:type="spellEnd"/>
       <w:r>
+        <w:rPr>
+          <w:rFonts w:ascii="Times New Roman" w:hAnsi="Times New Roman" w:cs="Times New Roman"/>
+          <w:sz w:val="24"/>
+          <w:szCs w:val="24"/>
+        </w:rPr>
         <w:t xml:space="preserve">() function which are intended to return the values of the quarterback limit, running back limit, wide receiver limit, tight end limit, and round limit respectively. </w:t>
       </w:r>
+    </w:p>
+    <w:p>
+      <w:pPr>
+        <w:pStyle w:val="Heading1"/>
+        <w:numPr>
+          <w:ilvl w:val="0"/>
+          <w:numId w:val="1"/>
+        </w:numPr>
+        <w:spacing w:line="360" w:lineRule="auto"/>
+        <w:rPr>
+          <w:rFonts w:cs="Times New Roman"/>
+          <w:b/>
+          <w:bCs/>
+          <w:szCs w:val="32"/>
+        </w:rPr>
+      </w:pPr>
+      <w:r>
+        <w:rPr>
+          <w:rFonts w:cs="Times New Roman"/>
+          <w:b/>
+          <w:bCs/>
+          <w:szCs w:val="32"/>
+        </w:rPr>
+        <w:t>The “</w:t>
+      </w:r>
+      <w:proofErr w:type="spellStart"/>
+      <w:r>
+        <w:rPr>
+          <w:rFonts w:cs="Times New Roman"/>
+          <w:b/>
+          <w:bCs/>
+          <w:szCs w:val="32"/>
+        </w:rPr>
+        <w:t>CustomLeague</w:t>
+      </w:r>
+      <w:proofErr w:type="spellEnd"/>
+      <w:r>
+        <w:rPr>
+          <w:rFonts w:cs="Times New Roman"/>
+          <w:b/>
+          <w:bCs/>
+          <w:szCs w:val="32"/>
+        </w:rPr>
+        <w:t>” Class</w:t>
+      </w:r>
+    </w:p>
+    <w:p>
+      <w:pPr>
+        <w:spacing w:line="360" w:lineRule="auto"/>
+        <w:rPr>
+          <w:rFonts w:ascii="Times New Roman" w:hAnsi="Times New Roman" w:cs="Times New Roman"/>
+          <w:sz w:val="24"/>
+          <w:szCs w:val="24"/>
+        </w:rPr>
+      </w:pPr>
+      <w:r>
+        <w:rPr>
+          <w:rFonts w:ascii="Times New Roman" w:hAnsi="Times New Roman" w:cs="Times New Roman"/>
+          <w:sz w:val="24"/>
+          <w:szCs w:val="24"/>
+        </w:rPr>
+        <w:t xml:space="preserve">The </w:t>
+      </w:r>
+      <w:proofErr w:type="spellStart"/>
+      <w:r>
+        <w:rPr>
+          <w:rFonts w:ascii="Times New Roman" w:hAnsi="Times New Roman" w:cs="Times New Roman"/>
+          <w:sz w:val="24"/>
+          <w:szCs w:val="24"/>
+        </w:rPr>
+        <w:t>CustomLeague</w:t>
+      </w:r>
+      <w:proofErr w:type="spellEnd"/>
+      <w:r>
+        <w:rPr>
+          <w:rFonts w:ascii="Times New Roman" w:hAnsi="Times New Roman" w:cs="Times New Roman"/>
+          <w:sz w:val="24"/>
+          <w:szCs w:val="24"/>
+        </w:rPr>
+        <w:t xml:space="preserve"> class is a derived class off the League base class. This derived class is designed to give the user a unique input to how they want the league to be structured. </w:t>
+      </w:r>
+      <w:proofErr w:type="spellStart"/>
+      <w:r>
+        <w:rPr>
+          <w:rFonts w:ascii="Times New Roman" w:hAnsi="Times New Roman" w:cs="Times New Roman"/>
+          <w:sz w:val="24"/>
+          <w:szCs w:val="24"/>
+        </w:rPr>
+        <w:t>CustomLeague</w:t>
+      </w:r>
+      <w:proofErr w:type="spellEnd"/>
+      <w:r>
+        <w:rPr>
+          <w:rFonts w:ascii="Times New Roman" w:hAnsi="Times New Roman" w:cs="Times New Roman"/>
+          <w:sz w:val="24"/>
+          <w:szCs w:val="24"/>
+        </w:rPr>
+        <w:t xml:space="preserve"> starts with declaring some private variables such as the position limits, the league members, and the maximum league members that the code can support. The constructor for the class takes in the inputs of the league name and the number of members. The main function within this derived class is the </w:t>
+      </w:r>
+      <w:proofErr w:type="spellStart"/>
+      <w:r>
+        <w:rPr>
+          <w:rFonts w:ascii="Times New Roman" w:hAnsi="Times New Roman" w:cs="Times New Roman"/>
+          <w:sz w:val="24"/>
+          <w:szCs w:val="24"/>
+        </w:rPr>
+        <w:t>getLeagueInfo</w:t>
+      </w:r>
+      <w:proofErr w:type="spellEnd"/>
+      <w:r>
+        <w:rPr>
+          <w:rFonts w:ascii="Times New Roman" w:hAnsi="Times New Roman" w:cs="Times New Roman"/>
+          <w:sz w:val="24"/>
+          <w:szCs w:val="24"/>
+        </w:rPr>
+        <w:t xml:space="preserve">() function. This function starts by prompting the user to enter a league name that consists of letters and spaces. If the user enters a wrong input, they will be prompted to re-enter the league name. The user is then prompted to enter the </w:t>
+      </w:r>
+      <w:r>
+        <w:rPr>
+          <w:rFonts w:ascii="Times New Roman" w:hAnsi="Times New Roman" w:cs="Times New Roman"/>
+          <w:sz w:val="24"/>
+          <w:szCs w:val="24"/>
+        </w:rPr>
+        <w:lastRenderedPageBreak/>
+        <w:t xml:space="preserve">quarterback, running back, wide receiver, tight end, and round limits. There are two lambda functions </w:t>
+      </w:r>
+      <w:r>
+        <w:rPr>
+          <w:rFonts w:ascii="Times New Roman" w:hAnsi="Times New Roman" w:cs="Times New Roman"/>
+          <w:sz w:val="24"/>
+          <w:szCs w:val="24"/>
+        </w:rPr>
+        <w:t xml:space="preserve">that are </w:t>
+      </w:r>
+      <w:r>
+        <w:rPr>
+          <w:rFonts w:ascii="Times New Roman" w:hAnsi="Times New Roman" w:cs="Times New Roman"/>
+          <w:sz w:val="24"/>
+          <w:szCs w:val="24"/>
+        </w:rPr>
+        <w:t xml:space="preserve">called </w:t>
+      </w:r>
+      <w:proofErr w:type="spellStart"/>
+      <w:r>
+        <w:rPr>
+          <w:rFonts w:ascii="Times New Roman" w:hAnsi="Times New Roman" w:cs="Times New Roman"/>
+          <w:sz w:val="24"/>
+          <w:szCs w:val="24"/>
+        </w:rPr>
+        <w:t>positionLimitValidation</w:t>
+      </w:r>
+      <w:proofErr w:type="spellEnd"/>
+      <w:r>
+        <w:rPr>
+          <w:rFonts w:ascii="Times New Roman" w:hAnsi="Times New Roman" w:cs="Times New Roman"/>
+          <w:sz w:val="24"/>
+          <w:szCs w:val="24"/>
+        </w:rPr>
+        <w:t xml:space="preserve">, and </w:t>
+      </w:r>
+      <w:proofErr w:type="spellStart"/>
+      <w:r>
+        <w:rPr>
+          <w:rFonts w:ascii="Times New Roman" w:hAnsi="Times New Roman" w:cs="Times New Roman"/>
+          <w:sz w:val="24"/>
+          <w:szCs w:val="24"/>
+        </w:rPr>
+        <w:t>roundLimitValidation</w:t>
+      </w:r>
+      <w:proofErr w:type="spellEnd"/>
+      <w:r>
+        <w:rPr>
+          <w:rFonts w:ascii="Times New Roman" w:hAnsi="Times New Roman" w:cs="Times New Roman"/>
+          <w:sz w:val="24"/>
+          <w:szCs w:val="24"/>
+        </w:rPr>
+        <w:t xml:space="preserve"> that check the validity of the user inputs</w:t>
+      </w:r>
+      <w:r>
+        <w:rPr>
+          <w:rFonts w:ascii="Times New Roman" w:hAnsi="Times New Roman" w:cs="Times New Roman"/>
+          <w:sz w:val="24"/>
+          <w:szCs w:val="24"/>
+        </w:rPr>
+        <w:t xml:space="preserve">. </w:t>
+      </w:r>
+      <w:r>
+        <w:rPr>
+          <w:rFonts w:ascii="Times New Roman" w:hAnsi="Times New Roman" w:cs="Times New Roman"/>
+          <w:sz w:val="24"/>
+          <w:szCs w:val="24"/>
+        </w:rPr>
+        <w:t>Next, the user is prompted to enter the league members with a limit of 16 league members supported by this code. The next function is a virtual function (</w:t>
+      </w:r>
+      <w:proofErr w:type="gramStart"/>
+      <w:r>
+        <w:rPr>
+          <w:rFonts w:ascii="Times New Roman" w:hAnsi="Times New Roman" w:cs="Times New Roman"/>
+          <w:sz w:val="24"/>
+          <w:szCs w:val="24"/>
+        </w:rPr>
+        <w:t>std::</w:t>
+      </w:r>
+      <w:proofErr w:type="gramEnd"/>
+      <w:r>
+        <w:rPr>
+          <w:rFonts w:ascii="Times New Roman" w:hAnsi="Times New Roman" w:cs="Times New Roman"/>
+          <w:sz w:val="24"/>
+          <w:szCs w:val="24"/>
+        </w:rPr>
+        <w:t xml:space="preserve">vector&lt;std::string&gt; </w:t>
+      </w:r>
+      <w:proofErr w:type="spellStart"/>
+      <w:r>
+        <w:rPr>
+          <w:rFonts w:ascii="Times New Roman" w:hAnsi="Times New Roman" w:cs="Times New Roman"/>
+          <w:sz w:val="24"/>
+          <w:szCs w:val="24"/>
+        </w:rPr>
+        <w:t>addMembers</w:t>
+      </w:r>
+      <w:proofErr w:type="spellEnd"/>
+      <w:r>
+        <w:rPr>
+          <w:rFonts w:ascii="Times New Roman" w:hAnsi="Times New Roman" w:cs="Times New Roman"/>
+          <w:sz w:val="24"/>
+          <w:szCs w:val="24"/>
+        </w:rPr>
+        <w:t>()) to add league members to a container. Based on the user input of the number of members, the user will be prompted to enter names for each of the league members in order of the desired draft order. Lastly, there are 5 integer virtual accessor functions (</w:t>
+      </w:r>
+      <w:proofErr w:type="spellStart"/>
+      <w:r>
+        <w:rPr>
+          <w:rFonts w:ascii="Times New Roman" w:hAnsi="Times New Roman" w:cs="Times New Roman"/>
+          <w:sz w:val="24"/>
+          <w:szCs w:val="24"/>
+        </w:rPr>
+        <w:t>getQbLimit</w:t>
+      </w:r>
+      <w:proofErr w:type="spellEnd"/>
+      <w:r>
+        <w:rPr>
+          <w:rFonts w:ascii="Times New Roman" w:hAnsi="Times New Roman" w:cs="Times New Roman"/>
+          <w:sz w:val="24"/>
+          <w:szCs w:val="24"/>
+        </w:rPr>
+        <w:t xml:space="preserve">(), </w:t>
+      </w:r>
+      <w:proofErr w:type="spellStart"/>
+      <w:r>
+        <w:rPr>
+          <w:rFonts w:ascii="Times New Roman" w:hAnsi="Times New Roman" w:cs="Times New Roman"/>
+          <w:sz w:val="24"/>
+          <w:szCs w:val="24"/>
+        </w:rPr>
+        <w:t>getRbLimit</w:t>
+      </w:r>
+      <w:proofErr w:type="spellEnd"/>
+      <w:r>
+        <w:rPr>
+          <w:rFonts w:ascii="Times New Roman" w:hAnsi="Times New Roman" w:cs="Times New Roman"/>
+          <w:sz w:val="24"/>
+          <w:szCs w:val="24"/>
+        </w:rPr>
+        <w:t xml:space="preserve">(), </w:t>
+      </w:r>
+      <w:proofErr w:type="spellStart"/>
+      <w:r>
+        <w:rPr>
+          <w:rFonts w:ascii="Times New Roman" w:hAnsi="Times New Roman" w:cs="Times New Roman"/>
+          <w:sz w:val="24"/>
+          <w:szCs w:val="24"/>
+        </w:rPr>
+        <w:t>getWrLimit</w:t>
+      </w:r>
+      <w:proofErr w:type="spellEnd"/>
+      <w:r>
+        <w:rPr>
+          <w:rFonts w:ascii="Times New Roman" w:hAnsi="Times New Roman" w:cs="Times New Roman"/>
+          <w:sz w:val="24"/>
+          <w:szCs w:val="24"/>
+        </w:rPr>
+        <w:t xml:space="preserve">(),  </w:t>
+      </w:r>
+      <w:proofErr w:type="spellStart"/>
+      <w:r>
+        <w:rPr>
+          <w:rFonts w:ascii="Times New Roman" w:hAnsi="Times New Roman" w:cs="Times New Roman"/>
+          <w:sz w:val="24"/>
+          <w:szCs w:val="24"/>
+        </w:rPr>
+        <w:t>getTeLimit</w:t>
+      </w:r>
+      <w:proofErr w:type="spellEnd"/>
+      <w:r>
+        <w:rPr>
+          <w:rFonts w:ascii="Times New Roman" w:hAnsi="Times New Roman" w:cs="Times New Roman"/>
+          <w:sz w:val="24"/>
+          <w:szCs w:val="24"/>
+        </w:rPr>
+        <w:t xml:space="preserve">(), </w:t>
+      </w:r>
+      <w:proofErr w:type="spellStart"/>
+      <w:r>
+        <w:rPr>
+          <w:rFonts w:ascii="Times New Roman" w:hAnsi="Times New Roman" w:cs="Times New Roman"/>
+          <w:sz w:val="24"/>
+          <w:szCs w:val="24"/>
+        </w:rPr>
+        <w:t>getRoundLimit</w:t>
+      </w:r>
+      <w:proofErr w:type="spellEnd"/>
+      <w:r>
+        <w:rPr>
+          <w:rFonts w:ascii="Times New Roman" w:hAnsi="Times New Roman" w:cs="Times New Roman"/>
+          <w:sz w:val="24"/>
+          <w:szCs w:val="24"/>
+        </w:rPr>
+        <w:t xml:space="preserve">()) which return the values of the quarterback, running back, wide receiver, tight end, and round limits respectively. </w:t>
+      </w:r>
+    </w:p>
+    <w:p>
+      <w:pPr>
+        <w:pStyle w:val="Heading1"/>
+        <w:numPr>
+          <w:ilvl w:val="0"/>
+          <w:numId w:val="1"/>
+        </w:numPr>
+        <w:spacing w:line="360" w:lineRule="auto"/>
+        <w:rPr>
+          <w:rFonts w:cs="Times New Roman"/>
+          <w:b/>
+          <w:bCs/>
+        </w:rPr>
+      </w:pPr>
+      <w:r>
+        <w:rPr>
+          <w:rFonts w:cs="Times New Roman"/>
+          <w:b/>
+          <w:bCs/>
+        </w:rPr>
+        <w:t>The Draft Class</w:t>
+      </w:r>
+    </w:p>
+    <w:p>
+      <w:pPr>
+        <w:spacing w:line="360" w:lineRule="auto"/>
+        <w:rPr>
+          <w:rFonts w:ascii="Times New Roman" w:hAnsi="Times New Roman" w:cs="Times New Roman"/>
+          <w:sz w:val="24"/>
+          <w:szCs w:val="24"/>
+        </w:rPr>
+      </w:pPr>
+      <w:r>
+        <w:rPr>
+          <w:rFonts w:ascii="Times New Roman" w:hAnsi="Times New Roman" w:cs="Times New Roman"/>
+          <w:sz w:val="24"/>
+          <w:szCs w:val="24"/>
+        </w:rPr>
+        <w:t xml:space="preserve">Add info about the draft </w:t>
+      </w:r>
+      <w:proofErr w:type="gramStart"/>
+      <w:r>
+        <w:rPr>
+          <w:rFonts w:ascii="Times New Roman" w:hAnsi="Times New Roman" w:cs="Times New Roman"/>
+          <w:sz w:val="24"/>
+          <w:szCs w:val="24"/>
+        </w:rPr>
+        <w:t>class</w:t>
+      </w:r>
+      <w:proofErr w:type="gramEnd"/>
+    </w:p>
+    <w:p>
+      <w:pPr>
+        <w:pStyle w:val="Heading1"/>
+        <w:numPr>
+          <w:ilvl w:val="0"/>
+          <w:numId w:val="1"/>
+        </w:numPr>
+        <w:spacing w:line="360" w:lineRule="auto"/>
+        <w:rPr>
+          <w:rFonts w:cs="Times New Roman"/>
+          <w:b/>
+          <w:bCs/>
+        </w:rPr>
+      </w:pPr>
+      <w:r>
+        <w:rPr>
+          <w:rFonts w:cs="Times New Roman"/>
+          <w:b/>
+          <w:bCs/>
+        </w:rPr>
+        <w:t>Conclusions</w:t>
+      </w:r>
+    </w:p>
+    <w:p>
+      <w:pPr>
+        <w:spacing w:line="360" w:lineRule="auto"/>
+        <w:rPr>
+          <w:rFonts w:ascii="Times New Roman" w:hAnsi="Times New Roman" w:cs="Times New Roman"/>
+          <w:sz w:val="24"/>
+          <w:szCs w:val="24"/>
+        </w:rPr>
+      </w:pPr>
+      <w:r>
+        <w:rPr>
+          <w:rFonts w:ascii="Times New Roman" w:hAnsi="Times New Roman" w:cs="Times New Roman"/>
+          <w:sz w:val="24"/>
+          <w:szCs w:val="24"/>
+        </w:rPr>
+        <w:t xml:space="preserve">Add some conclusions about the </w:t>
+      </w:r>
+      <w:proofErr w:type="gramStart"/>
+      <w:r>
+        <w:rPr>
+          <w:rFonts w:ascii="Times New Roman" w:hAnsi="Times New Roman" w:cs="Times New Roman"/>
+          <w:sz w:val="24"/>
+          <w:szCs w:val="24"/>
+        </w:rPr>
+        <w:t>code</w:t>
+      </w:r>
+      <w:proofErr w:type="gramEnd"/>
     </w:p>
     <w:sectPr>
       <w:pgSz w:w="12240" w:h="15840"/>
@@ -225,7 +871,7 @@
   <w:abstractNum w:abstractNumId="0" w15:restartNumberingAfterBreak="0">
     <w:nsid w:val="1E0E2875"/>
     <w:multiLevelType w:val="hybridMultilevel"/>
-    <w:tmpl w:val="699289F4"/>
+    <w:tmpl w:val="76540A64"/>
     <w:lvl w:ilvl="0" w:tplc="D5CC851E">
       <w:start w:val="1"/>
       <w:numFmt w:val="upperRoman"/>
@@ -725,7 +1371,7 @@
     <w:link w:val="Heading1Char"/>
     <w:uiPriority w:val="9"/>
     <w:qFormat/>
-    <w:rsid w:val="0032280B"/>
+    <w:rsid w:val="00BE4565"/>
     <w:pPr>
       <w:keepNext/>
       <w:keepLines/>
@@ -733,9 +1379,8 @@
       <w:outlineLvl w:val="0"/>
     </w:pPr>
     <w:rPr>
-      <w:rFonts w:asciiTheme="majorHAnsi" w:eastAsiaTheme="majorEastAsia" w:hAnsiTheme="majorHAnsi" w:cstheme="majorBidi"/>
-      <w:color w:val="0F4761" w:themeColor="accent1" w:themeShade="BF"/>
-      <w:sz w:val="40"/>
+      <w:rFonts w:ascii="Times New Roman" w:eastAsiaTheme="majorEastAsia" w:hAnsi="Times New Roman" w:cstheme="majorBidi"/>
+      <w:sz w:val="32"/>
       <w:szCs w:val="40"/>
     </w:rPr>
   </w:style>
@@ -949,11 +1594,10 @@
     <w:basedOn w:val="DefaultParagraphFont"/>
     <w:link w:val="Heading1"/>
     <w:uiPriority w:val="9"/>
-    <w:rsid w:val="0032280B"/>
-    <w:rPr>
-      <w:rFonts w:asciiTheme="majorHAnsi" w:eastAsiaTheme="majorEastAsia" w:hAnsiTheme="majorHAnsi" w:cstheme="majorBidi"/>
-      <w:color w:val="0F4761" w:themeColor="accent1" w:themeShade="BF"/>
-      <w:sz w:val="40"/>
+    <w:rsid w:val="00BE4565"/>
+    <w:rPr>
+      <w:rFonts w:ascii="Times New Roman" w:eastAsiaTheme="majorEastAsia" w:hAnsi="Times New Roman" w:cstheme="majorBidi"/>
+      <w:sz w:val="32"/>
       <w:szCs w:val="40"/>
     </w:rPr>
   </w:style>

</xml_diff>

<commit_message>
small fixes to report and comments
</commit_message>
<xml_diff>
--- a/AERSP 424 Project Report.docx
+++ b/AERSP 424 Project Report.docx
@@ -1,6 +1,6 @@
 
 <file path=word/document.xml><?xml version="1.0" encoding="utf-8"?>
-<w:document xmlns:wpc="http://schemas.microsoft.com/office/word/2010/wordprocessingCanvas" xmlns:cx="http://schemas.microsoft.com/office/drawing/2014/chartex" xmlns:cx1="http://schemas.microsoft.com/office/drawing/2015/9/8/chartex" xmlns:cx2="http://schemas.microsoft.com/office/drawing/2015/10/21/chartex" xmlns:cx3="http://schemas.microsoft.com/office/drawing/2016/5/9/chartex" xmlns:cx4="http://schemas.microsoft.com/office/drawing/2016/5/10/chartex" xmlns:cx5="http://schemas.microsoft.com/office/drawing/2016/5/11/chartex" xmlns:cx6="http://schemas.microsoft.com/office/drawing/2016/5/12/chartex" xmlns:cx7="http://schemas.microsoft.com/office/drawing/2016/5/13/chartex" xmlns:cx8="http://schemas.microsoft.com/office/drawing/2016/5/14/chartex" xmlns:mc="http://schemas.openxmlformats.org/markup-compatibility/2006" xmlns:aink="http://schemas.microsoft.com/office/drawing/2016/ink" xmlns:am3d="http://schemas.microsoft.com/office/drawing/2017/model3d" xmlns:o="urn:schemas-microsoft-com:office:office" xmlns:oel="http://schemas.microsoft.com/office/2019/extlst" xmlns:r="http://schemas.openxmlformats.org/officeDocument/2006/relationships" xmlns:m="http://schemas.openxmlformats.org/officeDocument/2006/math" xmlns:v="urn:schemas-microsoft-com:vml" xmlns:wp14="http://schemas.microsoft.com/office/word/2010/wordprocessingDrawing" xmlns:wp="http://schemas.openxmlformats.org/drawingml/2006/wordprocessingDrawing" xmlns:w10="urn:schemas-microsoft-com:office:word" xmlns:w="http://schemas.openxmlformats.org/wordprocessingml/2006/main" xmlns:w14="http://schemas.microsoft.com/office/word/2010/wordml" xmlns:w15="http://schemas.microsoft.com/office/word/2012/wordml" xmlns:w16cex="http://schemas.microsoft.com/office/word/2018/wordml/cex" xmlns:w16cid="http://schemas.microsoft.com/office/word/2016/wordml/cid" xmlns:w16="http://schemas.microsoft.com/office/word/2018/wordml" xmlns:w16sdtdh="http://schemas.microsoft.com/office/word/2020/wordml/sdtdatahash" xmlns:w16se="http://schemas.microsoft.com/office/word/2015/wordml/symex" xmlns:wpg="http://schemas.microsoft.com/office/word/2010/wordprocessingGroup" xmlns:wpi="http://schemas.microsoft.com/office/word/2010/wordprocessingInk" xmlns:wne="http://schemas.microsoft.com/office/word/2006/wordml" xmlns:wps="http://schemas.microsoft.com/office/word/2010/wordprocessingShape" mc:Ignorable="w14 w15 w16se w16cid w16 w16cex w16sdtdh wp14">
+<w:document xmlns:wpc="http://schemas.microsoft.com/office/word/2010/wordprocessingCanvas" xmlns:cx="http://schemas.microsoft.com/office/drawing/2014/chartex" xmlns:cx1="http://schemas.microsoft.com/office/drawing/2015/9/8/chartex" xmlns:cx2="http://schemas.microsoft.com/office/drawing/2015/10/21/chartex" xmlns:cx3="http://schemas.microsoft.com/office/drawing/2016/5/9/chartex" xmlns:cx4="http://schemas.microsoft.com/office/drawing/2016/5/10/chartex" xmlns:cx5="http://schemas.microsoft.com/office/drawing/2016/5/11/chartex" xmlns:cx6="http://schemas.microsoft.com/office/drawing/2016/5/12/chartex" xmlns:cx7="http://schemas.microsoft.com/office/drawing/2016/5/13/chartex" xmlns:cx8="http://schemas.microsoft.com/office/drawing/2016/5/14/chartex" xmlns:mc="http://schemas.openxmlformats.org/markup-compatibility/2006" xmlns:aink="http://schemas.microsoft.com/office/drawing/2016/ink" xmlns:am3d="http://schemas.microsoft.com/office/drawing/2017/model3d" xmlns:o="urn:schemas-microsoft-com:office:office" xmlns:oel="http://schemas.microsoft.com/office/2019/extlst" xmlns:r="http://schemas.openxmlformats.org/officeDocument/2006/relationships" xmlns:m="http://schemas.openxmlformats.org/officeDocument/2006/math" xmlns:v="urn:schemas-microsoft-com:vml" xmlns:wp14="http://schemas.microsoft.com/office/word/2010/wordprocessingDrawing" xmlns:wp="http://schemas.openxmlformats.org/drawingml/2006/wordprocessingDrawing" xmlns:w10="urn:schemas-microsoft-com:office:word" xmlns:w="http://schemas.openxmlformats.org/wordprocessingml/2006/main" xmlns:w14="http://schemas.microsoft.com/office/word/2010/wordml" xmlns:w15="http://schemas.microsoft.com/office/word/2012/wordml" xmlns:w16cex="http://schemas.microsoft.com/office/word/2018/wordml/cex" xmlns:w16cid="http://schemas.microsoft.com/office/word/2016/wordml/cid" xmlns:w16="http://schemas.microsoft.com/office/word/2018/wordml" xmlns:w16du="http://schemas.microsoft.com/office/word/2023/wordml/word16du" xmlns:w16sdtdh="http://schemas.microsoft.com/office/word/2020/wordml/sdtdatahash" xmlns:w16se="http://schemas.microsoft.com/office/word/2015/wordml/symex" xmlns:wpg="http://schemas.microsoft.com/office/word/2010/wordprocessingGroup" xmlns:wpi="http://schemas.microsoft.com/office/word/2010/wordprocessingInk" xmlns:wne="http://schemas.microsoft.com/office/word/2006/wordml" xmlns:wps="http://schemas.microsoft.com/office/word/2010/wordprocessingShape" mc:Ignorable="w14 w15 w16se w16cid w16 w16cex w16sdtdh w16du wp14">
   <w:body>
     <w:p>
       <w:pPr>
@@ -80,7 +80,23 @@
           <w:sz w:val="24"/>
           <w:szCs w:val="24"/>
         </w:rPr>
-        <w:t xml:space="preserve">This report will outline the methodology of the Fantasy Football Mock Draft Simulation code. The goal of this project was to utilize existing rankings to create a mock draft simulation environment for the user. Fantasy football is a widely played game by millions of Americans. The game of fantasy football includes drafting real football players onto a fake fantasy team where they score points for you. Typically, there are fantasy football leagues of about 8-12 people, and they consist of major football positions such as quarterback, running back, wide receiver, and tight end. The league settings of every fantasy football league are slightly different, and this code provides the user flexibility to adjust key parameters such as league members, roster limits, and positional limits. In addition, this code will give the user the option to control a team and draft players themselves or have an automated process do it for them. This tool gives the user the ability to simulate three draft scenarios which are a standard league, a PPR (points per reception) league, and a half-PPR (half a point per reception) league. In summary, this code gives a unique user experience for mock drafting and is a potential tool to use before the football season to give a player practice drafting a team. </w:t>
+        <w:t>This report will outline the methodology of the Fantasy Football Mock Draft Simulation code. The goal of this project was to utilize existing rankings to create a mock draft simulation environment for the user. Fantasy football is a widely played game by millions of Americans. The game of fantasy football includes drafting real football players onto a fake fantasy team where they score points for you. Typically, there are fantasy football leagues of about 8-12 people, and they consist of major football positions such as quarterback, running back, wide receiver, and tight end. The league settings of every fantasy football league are slightly different, and this code provides the user flexibility to adjust key parameters such as league members,</w:t>
+      </w:r>
+      <w:r>
+        <w:rPr>
+          <w:rFonts w:ascii="Times New Roman" w:hAnsi="Times New Roman" w:cs="Times New Roman"/>
+          <w:sz w:val="24"/>
+          <w:szCs w:val="24"/>
+        </w:rPr>
+        <w:t xml:space="preserve"> </w:t>
+      </w:r>
+      <w:r>
+        <w:rPr>
+          <w:rFonts w:ascii="Times New Roman" w:hAnsi="Times New Roman" w:cs="Times New Roman"/>
+          <w:sz w:val="24"/>
+          <w:szCs w:val="24"/>
+        </w:rPr>
+        <w:t xml:space="preserve">roster limits, and positional limits. In addition, this code will give the user the option to control a team and draft players themselves or have an automated process do it for them. This tool gives the user the ability to simulate three draft scenarios which are a standard league, a PPR (points per reception) league, and a half-PPR (half a point per reception) league. In summary, this code gives a unique user experience for mock drafting and is a potential tool to use before the football season to give a player practice drafting a team. </w:t>
       </w:r>
     </w:p>
     <w:p>
@@ -165,15 +181,31 @@
           <w:sz w:val="24"/>
           <w:szCs w:val="24"/>
         </w:rPr>
-        <w:t>input</w:t>
-      </w:r>
-      <w:r>
-        <w:rPr>
-          <w:rFonts w:ascii="Times New Roman" w:hAnsi="Times New Roman" w:cs="Times New Roman"/>
-          <w:sz w:val="24"/>
-          <w:szCs w:val="24"/>
-        </w:rPr>
-        <w:t xml:space="preserve"> user is prompted for the input of the draft type, the draft type is inputted into the ranking class. Then an object is created for each league type. The class will then output the rankings of the players for the desired league type. The main function contained in this class is the </w:t>
+        <w:t>The</w:t>
+      </w:r>
+      <w:r>
+        <w:rPr>
+          <w:rFonts w:ascii="Times New Roman" w:hAnsi="Times New Roman" w:cs="Times New Roman"/>
+          <w:sz w:val="24"/>
+          <w:szCs w:val="24"/>
+        </w:rPr>
+        <w:t xml:space="preserve"> user is prompted for the input of the draft type, </w:t>
+      </w:r>
+      <w:r>
+        <w:rPr>
+          <w:rFonts w:ascii="Times New Roman" w:hAnsi="Times New Roman" w:cs="Times New Roman"/>
+          <w:sz w:val="24"/>
+          <w:szCs w:val="24"/>
+        </w:rPr>
+        <w:t xml:space="preserve">and </w:t>
+      </w:r>
+      <w:r>
+        <w:rPr>
+          <w:rFonts w:ascii="Times New Roman" w:hAnsi="Times New Roman" w:cs="Times New Roman"/>
+          <w:sz w:val="24"/>
+          <w:szCs w:val="24"/>
+        </w:rPr>
+        <w:t xml:space="preserve">the draft type is inputted into the ranking class. Then an object is created for each league type. The class will then output the rankings of the players for the desired league type. The main function contained in this class is the </w:t>
       </w:r>
       <w:proofErr w:type="spellStart"/>
       <w:r>
@@ -287,151 +319,87 @@
           <w:sz w:val="24"/>
           <w:szCs w:val="24"/>
         </w:rPr>
-        <w:t xml:space="preserve">The League class is a based class where different classes can be derived from it. In the league class, there are two inputs that are the league name and number of members of the league. Within the class, there are several virtual functions which each have a different purpose. Each virtual function is called within the base league class with the actual logic for the functions written in the derived class(es).  The first function is the </w:t>
-      </w:r>
-      <w:proofErr w:type="spellStart"/>
-      <w:r>
-        <w:rPr>
-          <w:rFonts w:ascii="Times New Roman" w:hAnsi="Times New Roman" w:cs="Times New Roman"/>
-          <w:sz w:val="24"/>
-          <w:szCs w:val="24"/>
-        </w:rPr>
-        <w:t>getLeagueInfo</w:t>
-      </w:r>
-      <w:proofErr w:type="spellEnd"/>
-      <w:r>
-        <w:rPr>
-          <w:rFonts w:ascii="Times New Roman" w:hAnsi="Times New Roman" w:cs="Times New Roman"/>
-          <w:sz w:val="24"/>
-          <w:szCs w:val="24"/>
-        </w:rPr>
-        <w:t xml:space="preserve">() virtual function which can be used to get information about the league such as position limits and round limits. A derived class will utilize this function to create the logic for intended operation. The second  function is the </w:t>
-      </w:r>
-      <w:proofErr w:type="spellStart"/>
-      <w:r>
-        <w:rPr>
-          <w:rFonts w:ascii="Times New Roman" w:hAnsi="Times New Roman" w:cs="Times New Roman"/>
-          <w:sz w:val="24"/>
-          <w:szCs w:val="24"/>
-        </w:rPr>
-        <w:t>addMembers</w:t>
-      </w:r>
-      <w:proofErr w:type="spellEnd"/>
-      <w:r>
-        <w:rPr>
-          <w:rFonts w:ascii="Times New Roman" w:hAnsi="Times New Roman" w:cs="Times New Roman"/>
-          <w:sz w:val="24"/>
-          <w:szCs w:val="24"/>
-        </w:rPr>
-        <w:t xml:space="preserve">() virtual function which is intended to be used to add league members to a vector container. The next function is the </w:t>
-      </w:r>
-      <w:proofErr w:type="spellStart"/>
-      <w:r>
-        <w:rPr>
-          <w:rFonts w:ascii="Times New Roman" w:hAnsi="Times New Roman" w:cs="Times New Roman"/>
-          <w:sz w:val="24"/>
-          <w:szCs w:val="24"/>
-        </w:rPr>
-        <w:t>getLeagueName</w:t>
-      </w:r>
-      <w:proofErr w:type="spellEnd"/>
-      <w:r>
-        <w:rPr>
-          <w:rFonts w:ascii="Times New Roman" w:hAnsi="Times New Roman" w:cs="Times New Roman"/>
-          <w:sz w:val="24"/>
-          <w:szCs w:val="24"/>
-        </w:rPr>
-        <w:t xml:space="preserve">() function which returns the name of the league. Lastly, there are a series of virtual get functions called </w:t>
-      </w:r>
-      <w:proofErr w:type="spellStart"/>
-      <w:r>
-        <w:rPr>
-          <w:rFonts w:ascii="Times New Roman" w:hAnsi="Times New Roman" w:cs="Times New Roman"/>
-          <w:sz w:val="24"/>
-          <w:szCs w:val="24"/>
-        </w:rPr>
-        <w:t>getQbLimit</w:t>
-      </w:r>
-      <w:proofErr w:type="spellEnd"/>
-      <w:r>
-        <w:rPr>
-          <w:rFonts w:ascii="Times New Roman" w:hAnsi="Times New Roman" w:cs="Times New Roman"/>
-          <w:sz w:val="24"/>
-          <w:szCs w:val="24"/>
-        </w:rPr>
-        <w:t xml:space="preserve">(), </w:t>
-      </w:r>
-      <w:proofErr w:type="spellStart"/>
-      <w:r>
-        <w:rPr>
-          <w:rFonts w:ascii="Times New Roman" w:hAnsi="Times New Roman" w:cs="Times New Roman"/>
-          <w:sz w:val="24"/>
-          <w:szCs w:val="24"/>
-        </w:rPr>
-        <w:t>getRbLimit</w:t>
-      </w:r>
-      <w:proofErr w:type="spellEnd"/>
-      <w:r>
-        <w:rPr>
-          <w:rFonts w:ascii="Times New Roman" w:hAnsi="Times New Roman" w:cs="Times New Roman"/>
-          <w:sz w:val="24"/>
-          <w:szCs w:val="24"/>
-        </w:rPr>
-        <w:t xml:space="preserve">(), </w:t>
-      </w:r>
-      <w:proofErr w:type="spellStart"/>
-      <w:r>
-        <w:rPr>
-          <w:rFonts w:ascii="Times New Roman" w:hAnsi="Times New Roman" w:cs="Times New Roman"/>
-          <w:sz w:val="24"/>
-          <w:szCs w:val="24"/>
-        </w:rPr>
-        <w:t>getWrLimit</w:t>
-      </w:r>
-      <w:proofErr w:type="spellEnd"/>
-      <w:r>
-        <w:rPr>
-          <w:rFonts w:ascii="Times New Roman" w:hAnsi="Times New Roman" w:cs="Times New Roman"/>
-          <w:sz w:val="24"/>
-          <w:szCs w:val="24"/>
-        </w:rPr>
-        <w:t xml:space="preserve">(), </w:t>
-      </w:r>
-      <w:proofErr w:type="spellStart"/>
-      <w:r>
-        <w:rPr>
-          <w:rFonts w:ascii="Times New Roman" w:hAnsi="Times New Roman" w:cs="Times New Roman"/>
-          <w:sz w:val="24"/>
-          <w:szCs w:val="24"/>
-        </w:rPr>
-        <w:t>getTeLimit</w:t>
-      </w:r>
-      <w:proofErr w:type="spellEnd"/>
-      <w:r>
-        <w:rPr>
-          <w:rFonts w:ascii="Times New Roman" w:hAnsi="Times New Roman" w:cs="Times New Roman"/>
-          <w:sz w:val="24"/>
-          <w:szCs w:val="24"/>
-        </w:rPr>
-        <w:t xml:space="preserve">(), </w:t>
-      </w:r>
-      <w:proofErr w:type="spellStart"/>
-      <w:r>
-        <w:rPr>
-          <w:rFonts w:ascii="Times New Roman" w:hAnsi="Times New Roman" w:cs="Times New Roman"/>
-          <w:sz w:val="24"/>
-          <w:szCs w:val="24"/>
-        </w:rPr>
-        <w:t>andgetRoundLimit</w:t>
-      </w:r>
-      <w:proofErr w:type="spellEnd"/>
-      <w:r>
-        <w:rPr>
-          <w:rFonts w:ascii="Times New Roman" w:hAnsi="Times New Roman" w:cs="Times New Roman"/>
-          <w:sz w:val="24"/>
-          <w:szCs w:val="24"/>
-        </w:rPr>
-        <w:t xml:space="preserve">() function which are intended to return the values of the quarterback limit, running back limit, wide receiver limit, tight end limit, and round limit respectively. </w:t>
+        <w:t>The League class is a base class where different classes can be derived from it. In the league class, there are two inputs that are the league name and number of members of the league. Within the class, there are several virtual functions which each have a different purpose. Each virtual function is called within the base league class with the actual logic for the functions written in the derived class(es). The first function is the getLeagueInfo() virtual function which can be used to get information about the league such as position limits and round limits. A derived class will utilize</w:t>
+      </w:r>
+      <w:r>
+        <w:rPr>
+          <w:rFonts w:ascii="Times New Roman" w:hAnsi="Times New Roman" w:cs="Times New Roman"/>
+          <w:sz w:val="24"/>
+          <w:szCs w:val="24"/>
+        </w:rPr>
+        <w:t xml:space="preserve"> </w:t>
+      </w:r>
+      <w:r>
+        <w:rPr>
+          <w:rFonts w:ascii="Times New Roman" w:hAnsi="Times New Roman" w:cs="Times New Roman"/>
+          <w:sz w:val="24"/>
+          <w:szCs w:val="24"/>
+        </w:rPr>
+        <w:t>this function to create the logic for intended operation. The second</w:t>
+      </w:r>
+      <w:r>
+        <w:rPr>
+          <w:rFonts w:ascii="Times New Roman" w:hAnsi="Times New Roman" w:cs="Times New Roman"/>
+          <w:sz w:val="24"/>
+          <w:szCs w:val="24"/>
+        </w:rPr>
+        <w:t xml:space="preserve"> </w:t>
+      </w:r>
+      <w:r>
+        <w:rPr>
+          <w:rFonts w:ascii="Times New Roman" w:hAnsi="Times New Roman" w:cs="Times New Roman"/>
+          <w:sz w:val="24"/>
+          <w:szCs w:val="24"/>
+        </w:rPr>
+        <w:t>function is the addMembers() virtual function which is intended to be used to add league members to a vector container. The next function is the getLeagueName() function which returns the name of the league. Lastly, there are a series of virtual get functions called getQbLimit(), getRbLimit(), getWrLimit(), getTeLimit(), and</w:t>
+      </w:r>
+      <w:r>
+        <w:rPr>
+          <w:rFonts w:ascii="Times New Roman" w:hAnsi="Times New Roman" w:cs="Times New Roman"/>
+          <w:sz w:val="24"/>
+          <w:szCs w:val="24"/>
+        </w:rPr>
+        <w:t xml:space="preserve"> </w:t>
+      </w:r>
+      <w:r>
+        <w:rPr>
+          <w:rFonts w:ascii="Times New Roman" w:hAnsi="Times New Roman" w:cs="Times New Roman"/>
+          <w:sz w:val="24"/>
+          <w:szCs w:val="24"/>
+        </w:rPr>
+        <w:t>getRoundLimit()</w:t>
+      </w:r>
+      <w:r>
+        <w:rPr>
+          <w:rFonts w:ascii="Times New Roman" w:hAnsi="Times New Roman" w:cs="Times New Roman"/>
+          <w:sz w:val="24"/>
+          <w:szCs w:val="24"/>
+        </w:rPr>
+        <w:t>. These</w:t>
+      </w:r>
+      <w:r>
+        <w:rPr>
+          <w:rFonts w:ascii="Times New Roman" w:hAnsi="Times New Roman" w:cs="Times New Roman"/>
+          <w:sz w:val="24"/>
+          <w:szCs w:val="24"/>
+        </w:rPr>
+        <w:t xml:space="preserve"> function</w:t>
+      </w:r>
+      <w:r>
+        <w:rPr>
+          <w:rFonts w:ascii="Times New Roman" w:hAnsi="Times New Roman" w:cs="Times New Roman"/>
+          <w:sz w:val="24"/>
+          <w:szCs w:val="24"/>
+        </w:rPr>
+        <w:t>s</w:t>
+      </w:r>
+      <w:r>
+        <w:rPr>
+          <w:rFonts w:ascii="Times New Roman" w:hAnsi="Times New Roman" w:cs="Times New Roman"/>
+          <w:sz w:val="24"/>
+          <w:szCs w:val="24"/>
+        </w:rPr>
+        <w:t xml:space="preserve"> are intended to return the values of the quarterback limit, running back limit, wide receiver limit, tight end limit, and round limit respectively. </w:t>
       </w:r>
     </w:p>
     <w:p>
@@ -456,27 +424,7 @@
           <w:bCs/>
           <w:szCs w:val="32"/>
         </w:rPr>
-        <w:t>The “</w:t>
-      </w:r>
-      <w:proofErr w:type="spellStart"/>
-      <w:r>
-        <w:rPr>
-          <w:rFonts w:cs="Times New Roman"/>
-          <w:b/>
-          <w:bCs/>
-          <w:szCs w:val="32"/>
-        </w:rPr>
-        <w:t>CustomLeague</w:t>
-      </w:r>
-      <w:proofErr w:type="spellEnd"/>
-      <w:r>
-        <w:rPr>
-          <w:rFonts w:cs="Times New Roman"/>
-          <w:b/>
-          <w:bCs/>
-          <w:szCs w:val="32"/>
-        </w:rPr>
-        <w:t>” Class</w:t>
+        <w:t>The “CustomLeague” Class</w:t>
       </w:r>
     </w:p>
     <w:p>
@@ -494,61 +442,15 @@
           <w:sz w:val="24"/>
           <w:szCs w:val="24"/>
         </w:rPr>
-        <w:t xml:space="preserve">The </w:t>
-      </w:r>
-      <w:proofErr w:type="spellStart"/>
-      <w:r>
-        <w:rPr>
-          <w:rFonts w:ascii="Times New Roman" w:hAnsi="Times New Roman" w:cs="Times New Roman"/>
-          <w:sz w:val="24"/>
-          <w:szCs w:val="24"/>
-        </w:rPr>
-        <w:t>CustomLeague</w:t>
-      </w:r>
-      <w:proofErr w:type="spellEnd"/>
-      <w:r>
-        <w:rPr>
-          <w:rFonts w:ascii="Times New Roman" w:hAnsi="Times New Roman" w:cs="Times New Roman"/>
-          <w:sz w:val="24"/>
-          <w:szCs w:val="24"/>
-        </w:rPr>
-        <w:t xml:space="preserve"> class is a derived class off the League base class. This derived class is designed to give the user a unique input to how they want the league to be structured. </w:t>
-      </w:r>
-      <w:proofErr w:type="spellStart"/>
-      <w:r>
-        <w:rPr>
-          <w:rFonts w:ascii="Times New Roman" w:hAnsi="Times New Roman" w:cs="Times New Roman"/>
-          <w:sz w:val="24"/>
-          <w:szCs w:val="24"/>
-        </w:rPr>
-        <w:t>CustomLeague</w:t>
-      </w:r>
-      <w:proofErr w:type="spellEnd"/>
-      <w:r>
-        <w:rPr>
-          <w:rFonts w:ascii="Times New Roman" w:hAnsi="Times New Roman" w:cs="Times New Roman"/>
-          <w:sz w:val="24"/>
-          <w:szCs w:val="24"/>
-        </w:rPr>
-        <w:t xml:space="preserve"> starts with declaring some private variables such as the position limits, the league members, and the maximum league members that the code can support. The constructor for the class takes in the inputs of the league name and the number of members. The main function within this derived class is the </w:t>
-      </w:r>
-      <w:proofErr w:type="spellStart"/>
-      <w:r>
-        <w:rPr>
-          <w:rFonts w:ascii="Times New Roman" w:hAnsi="Times New Roman" w:cs="Times New Roman"/>
-          <w:sz w:val="24"/>
-          <w:szCs w:val="24"/>
-        </w:rPr>
-        <w:t>getLeagueInfo</w:t>
-      </w:r>
-      <w:proofErr w:type="spellEnd"/>
-      <w:r>
-        <w:rPr>
-          <w:rFonts w:ascii="Times New Roman" w:hAnsi="Times New Roman" w:cs="Times New Roman"/>
-          <w:sz w:val="24"/>
-          <w:szCs w:val="24"/>
-        </w:rPr>
-        <w:t xml:space="preserve">() function. This function starts by prompting the user to enter a league name that consists of letters and spaces. If the user enters a wrong input, they will be prompted to re-enter the league name. The user is then prompted to enter the </w:t>
+        <w:t>The CustomLeague class is a derived class off the League base class. This derived class is designed to give the user a unique input to how they want the league to be structured. CustomLeague starts with declaring some private variables such as the position limits, the league members, and the maximum league members that the code can support. The constructor for the class takes in the inputs of the league name and the number of members. The main function within this derived class is the getLeagueInfo() function. This function starts by prompting the user to enter a league name that consists of letters and spaces. If the user enters a wrong input, they will be prompted to re-enter the league name.</w:t>
+      </w:r>
+      <w:r>
+        <w:rPr>
+          <w:rFonts w:ascii="Times New Roman" w:hAnsi="Times New Roman" w:cs="Times New Roman"/>
+          <w:sz w:val="24"/>
+          <w:szCs w:val="24"/>
+        </w:rPr>
+        <w:t xml:space="preserve"> This user input is checked by using a regex </w:t>
       </w:r>
       <w:r>
         <w:rPr>
@@ -557,7 +459,31 @@
           <w:szCs w:val="24"/>
         </w:rPr>
         <w:lastRenderedPageBreak/>
-        <w:t xml:space="preserve">quarterback, running back, wide receiver, tight end, and round limits. There are two lambda functions </w:t>
+        <w:t xml:space="preserve">pattern of uppercase </w:t>
+      </w:r>
+      <w:r>
+        <w:rPr>
+          <w:rFonts w:ascii="Times New Roman" w:hAnsi="Times New Roman" w:cs="Times New Roman"/>
+          <w:sz w:val="24"/>
+          <w:szCs w:val="24"/>
+        </w:rPr>
+        <w:t xml:space="preserve">letters, </w:t>
+      </w:r>
+      <w:r>
+        <w:rPr>
+          <w:rFonts w:ascii="Times New Roman" w:hAnsi="Times New Roman" w:cs="Times New Roman"/>
+          <w:sz w:val="24"/>
+          <w:szCs w:val="24"/>
+        </w:rPr>
+        <w:t>lowercase letters, and spaces.</w:t>
+      </w:r>
+      <w:r>
+        <w:rPr>
+          <w:rFonts w:ascii="Times New Roman" w:hAnsi="Times New Roman" w:cs="Times New Roman"/>
+          <w:sz w:val="24"/>
+          <w:szCs w:val="24"/>
+        </w:rPr>
+        <w:t xml:space="preserve"> The user is then prompted to enter the quarterback, running back, wide receiver, tight end, and round limits. There are two lambda functions </w:t>
       </w:r>
       <w:r>
         <w:rPr>
@@ -573,36 +499,8 @@
           <w:sz w:val="24"/>
           <w:szCs w:val="24"/>
         </w:rPr>
-        <w:t xml:space="preserve">called </w:t>
-      </w:r>
-      <w:proofErr w:type="spellStart"/>
-      <w:r>
-        <w:rPr>
-          <w:rFonts w:ascii="Times New Roman" w:hAnsi="Times New Roman" w:cs="Times New Roman"/>
-          <w:sz w:val="24"/>
-          <w:szCs w:val="24"/>
-        </w:rPr>
-        <w:t>positionLimitValidation</w:t>
-      </w:r>
-      <w:proofErr w:type="spellEnd"/>
-      <w:r>
-        <w:rPr>
-          <w:rFonts w:ascii="Times New Roman" w:hAnsi="Times New Roman" w:cs="Times New Roman"/>
-          <w:sz w:val="24"/>
-          <w:szCs w:val="24"/>
-        </w:rPr>
-        <w:t xml:space="preserve">, and </w:t>
-      </w:r>
-      <w:proofErr w:type="spellStart"/>
-      <w:r>
-        <w:rPr>
-          <w:rFonts w:ascii="Times New Roman" w:hAnsi="Times New Roman" w:cs="Times New Roman"/>
-          <w:sz w:val="24"/>
-          <w:szCs w:val="24"/>
-        </w:rPr>
-        <w:t>roundLimitValidation</w:t>
-      </w:r>
-      <w:proofErr w:type="spellEnd"/>
+        <w:t>called positionLimitValidation, and roundLimitValidation</w:t>
+      </w:r>
       <w:r>
         <w:rPr>
           <w:rFonts w:ascii="Times New Roman" w:hAnsi="Times New Roman" w:cs="Times New Roman"/>
@@ -625,133 +523,7 @@
           <w:sz w:val="24"/>
           <w:szCs w:val="24"/>
         </w:rPr>
-        <w:t>Next, the user is prompted to enter the league members with a limit of 16 league members supported by this code. The next function is a virtual function (</w:t>
-      </w:r>
-      <w:proofErr w:type="gramStart"/>
-      <w:r>
-        <w:rPr>
-          <w:rFonts w:ascii="Times New Roman" w:hAnsi="Times New Roman" w:cs="Times New Roman"/>
-          <w:sz w:val="24"/>
-          <w:szCs w:val="24"/>
-        </w:rPr>
-        <w:t>std::</w:t>
-      </w:r>
-      <w:proofErr w:type="gramEnd"/>
-      <w:r>
-        <w:rPr>
-          <w:rFonts w:ascii="Times New Roman" w:hAnsi="Times New Roman" w:cs="Times New Roman"/>
-          <w:sz w:val="24"/>
-          <w:szCs w:val="24"/>
-        </w:rPr>
-        <w:t xml:space="preserve">vector&lt;std::string&gt; </w:t>
-      </w:r>
-      <w:proofErr w:type="spellStart"/>
-      <w:r>
-        <w:rPr>
-          <w:rFonts w:ascii="Times New Roman" w:hAnsi="Times New Roman" w:cs="Times New Roman"/>
-          <w:sz w:val="24"/>
-          <w:szCs w:val="24"/>
-        </w:rPr>
-        <w:t>addMembers</w:t>
-      </w:r>
-      <w:proofErr w:type="spellEnd"/>
-      <w:r>
-        <w:rPr>
-          <w:rFonts w:ascii="Times New Roman" w:hAnsi="Times New Roman" w:cs="Times New Roman"/>
-          <w:sz w:val="24"/>
-          <w:szCs w:val="24"/>
-        </w:rPr>
-        <w:t>()) to add league members to a container. Based on the user input of the number of members, the user will be prompted to enter names for each of the league members in order of the desired draft order. Lastly, there are 5 integer virtual accessor functions (</w:t>
-      </w:r>
-      <w:proofErr w:type="spellStart"/>
-      <w:r>
-        <w:rPr>
-          <w:rFonts w:ascii="Times New Roman" w:hAnsi="Times New Roman" w:cs="Times New Roman"/>
-          <w:sz w:val="24"/>
-          <w:szCs w:val="24"/>
-        </w:rPr>
-        <w:t>getQbLimit</w:t>
-      </w:r>
-      <w:proofErr w:type="spellEnd"/>
-      <w:r>
-        <w:rPr>
-          <w:rFonts w:ascii="Times New Roman" w:hAnsi="Times New Roman" w:cs="Times New Roman"/>
-          <w:sz w:val="24"/>
-          <w:szCs w:val="24"/>
-        </w:rPr>
-        <w:t xml:space="preserve">(), </w:t>
-      </w:r>
-      <w:proofErr w:type="spellStart"/>
-      <w:r>
-        <w:rPr>
-          <w:rFonts w:ascii="Times New Roman" w:hAnsi="Times New Roman" w:cs="Times New Roman"/>
-          <w:sz w:val="24"/>
-          <w:szCs w:val="24"/>
-        </w:rPr>
-        <w:t>getRbLimit</w:t>
-      </w:r>
-      <w:proofErr w:type="spellEnd"/>
-      <w:r>
-        <w:rPr>
-          <w:rFonts w:ascii="Times New Roman" w:hAnsi="Times New Roman" w:cs="Times New Roman"/>
-          <w:sz w:val="24"/>
-          <w:szCs w:val="24"/>
-        </w:rPr>
-        <w:t xml:space="preserve">(), </w:t>
-      </w:r>
-      <w:proofErr w:type="spellStart"/>
-      <w:r>
-        <w:rPr>
-          <w:rFonts w:ascii="Times New Roman" w:hAnsi="Times New Roman" w:cs="Times New Roman"/>
-          <w:sz w:val="24"/>
-          <w:szCs w:val="24"/>
-        </w:rPr>
-        <w:t>getWrLimit</w:t>
-      </w:r>
-      <w:proofErr w:type="spellEnd"/>
-      <w:r>
-        <w:rPr>
-          <w:rFonts w:ascii="Times New Roman" w:hAnsi="Times New Roman" w:cs="Times New Roman"/>
-          <w:sz w:val="24"/>
-          <w:szCs w:val="24"/>
-        </w:rPr>
-        <w:t xml:space="preserve">(),  </w:t>
-      </w:r>
-      <w:proofErr w:type="spellStart"/>
-      <w:r>
-        <w:rPr>
-          <w:rFonts w:ascii="Times New Roman" w:hAnsi="Times New Roman" w:cs="Times New Roman"/>
-          <w:sz w:val="24"/>
-          <w:szCs w:val="24"/>
-        </w:rPr>
-        <w:t>getTeLimit</w:t>
-      </w:r>
-      <w:proofErr w:type="spellEnd"/>
-      <w:r>
-        <w:rPr>
-          <w:rFonts w:ascii="Times New Roman" w:hAnsi="Times New Roman" w:cs="Times New Roman"/>
-          <w:sz w:val="24"/>
-          <w:szCs w:val="24"/>
-        </w:rPr>
-        <w:t xml:space="preserve">(), </w:t>
-      </w:r>
-      <w:proofErr w:type="spellStart"/>
-      <w:r>
-        <w:rPr>
-          <w:rFonts w:ascii="Times New Roman" w:hAnsi="Times New Roman" w:cs="Times New Roman"/>
-          <w:sz w:val="24"/>
-          <w:szCs w:val="24"/>
-        </w:rPr>
-        <w:t>getRoundLimit</w:t>
-      </w:r>
-      <w:proofErr w:type="spellEnd"/>
-      <w:r>
-        <w:rPr>
-          <w:rFonts w:ascii="Times New Roman" w:hAnsi="Times New Roman" w:cs="Times New Roman"/>
-          <w:sz w:val="24"/>
-          <w:szCs w:val="24"/>
-        </w:rPr>
-        <w:t xml:space="preserve">()) which return the values of the quarterback, running back, wide receiver, tight end, and round limits respectively. </w:t>
+        <w:t xml:space="preserve">Next, the user is prompted to enter the league members with a limit of 16 league members supported by this code. The next function is a virtual function (std::vector&lt;std::string&gt; addMembers()) to add league members to a container. Based on the user input of the number of members, the user will be prompted to enter names for each of the league members in order of the desired draft order. Lastly, there are 5 integer virtual accessor functions (getQbLimit(), getRbLimit(), getWrLimit(),  getTeLimit(), getRoundLimit()) which return the values of the quarterback, running back, wide receiver, tight end, and round limits respectively. </w:t>
       </w:r>
     </w:p>
     <w:p>
@@ -792,18 +564,8 @@
           <w:sz w:val="24"/>
           <w:szCs w:val="24"/>
         </w:rPr>
-        <w:t xml:space="preserve">Add info about the draft </w:t>
-      </w:r>
-      <w:proofErr w:type="gramStart"/>
-      <w:r>
-        <w:rPr>
-          <w:rFonts w:ascii="Times New Roman" w:hAnsi="Times New Roman" w:cs="Times New Roman"/>
-          <w:sz w:val="24"/>
-          <w:szCs w:val="24"/>
-        </w:rPr>
-        <w:t>class</w:t>
-      </w:r>
-      <w:proofErr w:type="gramEnd"/>
+        <w:t>Add info about the draft class</w:t>
+      </w:r>
     </w:p>
     <w:p>
       <w:pPr>
@@ -843,18 +605,8 @@
           <w:sz w:val="24"/>
           <w:szCs w:val="24"/>
         </w:rPr>
-        <w:t xml:space="preserve">Add some conclusions about the </w:t>
-      </w:r>
-      <w:proofErr w:type="gramStart"/>
-      <w:r>
-        <w:rPr>
-          <w:rFonts w:ascii="Times New Roman" w:hAnsi="Times New Roman" w:cs="Times New Roman"/>
-          <w:sz w:val="24"/>
-          <w:szCs w:val="24"/>
-        </w:rPr>
-        <w:t>code</w:t>
-      </w:r>
-      <w:proofErr w:type="gramEnd"/>
+        <w:t>Add some conclusions about the code</w:t>
+      </w:r>
     </w:p>
     <w:sectPr>
       <w:pgSz w:w="12240" w:h="15840"/>
@@ -867,7 +619,7 @@
 </file>
 
 <file path=word/numbering.xml><?xml version="1.0" encoding="utf-8"?>
-<w:numbering xmlns:wpc="http://schemas.microsoft.com/office/word/2010/wordprocessingCanvas" xmlns:cx="http://schemas.microsoft.com/office/drawing/2014/chartex" xmlns:cx1="http://schemas.microsoft.com/office/drawing/2015/9/8/chartex" xmlns:cx2="http://schemas.microsoft.com/office/drawing/2015/10/21/chartex" xmlns:cx3="http://schemas.microsoft.com/office/drawing/2016/5/9/chartex" xmlns:cx4="http://schemas.microsoft.com/office/drawing/2016/5/10/chartex" xmlns:cx5="http://schemas.microsoft.com/office/drawing/2016/5/11/chartex" xmlns:cx6="http://schemas.microsoft.com/office/drawing/2016/5/12/chartex" xmlns:cx7="http://schemas.microsoft.com/office/drawing/2016/5/13/chartex" xmlns:cx8="http://schemas.microsoft.com/office/drawing/2016/5/14/chartex" xmlns:mc="http://schemas.openxmlformats.org/markup-compatibility/2006" xmlns:aink="http://schemas.microsoft.com/office/drawing/2016/ink" xmlns:am3d="http://schemas.microsoft.com/office/drawing/2017/model3d" xmlns:o="urn:schemas-microsoft-com:office:office" xmlns:oel="http://schemas.microsoft.com/office/2019/extlst" xmlns:r="http://schemas.openxmlformats.org/officeDocument/2006/relationships" xmlns:m="http://schemas.openxmlformats.org/officeDocument/2006/math" xmlns:v="urn:schemas-microsoft-com:vml" xmlns:wp14="http://schemas.microsoft.com/office/word/2010/wordprocessingDrawing" xmlns:wp="http://schemas.openxmlformats.org/drawingml/2006/wordprocessingDrawing" xmlns:w10="urn:schemas-microsoft-com:office:word" xmlns:w="http://schemas.openxmlformats.org/wordprocessingml/2006/main" xmlns:w14="http://schemas.microsoft.com/office/word/2010/wordml" xmlns:w15="http://schemas.microsoft.com/office/word/2012/wordml" xmlns:w16cex="http://schemas.microsoft.com/office/word/2018/wordml/cex" xmlns:w16cid="http://schemas.microsoft.com/office/word/2016/wordml/cid" xmlns:w16="http://schemas.microsoft.com/office/word/2018/wordml" xmlns:w16sdtdh="http://schemas.microsoft.com/office/word/2020/wordml/sdtdatahash" xmlns:w16se="http://schemas.microsoft.com/office/word/2015/wordml/symex" xmlns:wpg="http://schemas.microsoft.com/office/word/2010/wordprocessingGroup" xmlns:wpi="http://schemas.microsoft.com/office/word/2010/wordprocessingInk" xmlns:wne="http://schemas.microsoft.com/office/word/2006/wordml" xmlns:wps="http://schemas.microsoft.com/office/word/2010/wordprocessingShape" mc:Ignorable="w14 w15 w16se w16cid w16 w16cex w16sdtdh wp14">
+<w:numbering xmlns:wpc="http://schemas.microsoft.com/office/word/2010/wordprocessingCanvas" xmlns:cx="http://schemas.microsoft.com/office/drawing/2014/chartex" xmlns:cx1="http://schemas.microsoft.com/office/drawing/2015/9/8/chartex" xmlns:cx2="http://schemas.microsoft.com/office/drawing/2015/10/21/chartex" xmlns:cx3="http://schemas.microsoft.com/office/drawing/2016/5/9/chartex" xmlns:cx4="http://schemas.microsoft.com/office/drawing/2016/5/10/chartex" xmlns:cx5="http://schemas.microsoft.com/office/drawing/2016/5/11/chartex" xmlns:cx6="http://schemas.microsoft.com/office/drawing/2016/5/12/chartex" xmlns:cx7="http://schemas.microsoft.com/office/drawing/2016/5/13/chartex" xmlns:cx8="http://schemas.microsoft.com/office/drawing/2016/5/14/chartex" xmlns:mc="http://schemas.openxmlformats.org/markup-compatibility/2006" xmlns:aink="http://schemas.microsoft.com/office/drawing/2016/ink" xmlns:am3d="http://schemas.microsoft.com/office/drawing/2017/model3d" xmlns:o="urn:schemas-microsoft-com:office:office" xmlns:oel="http://schemas.microsoft.com/office/2019/extlst" xmlns:r="http://schemas.openxmlformats.org/officeDocument/2006/relationships" xmlns:m="http://schemas.openxmlformats.org/officeDocument/2006/math" xmlns:v="urn:schemas-microsoft-com:vml" xmlns:wp14="http://schemas.microsoft.com/office/word/2010/wordprocessingDrawing" xmlns:wp="http://schemas.openxmlformats.org/drawingml/2006/wordprocessingDrawing" xmlns:w10="urn:schemas-microsoft-com:office:word" xmlns:w="http://schemas.openxmlformats.org/wordprocessingml/2006/main" xmlns:w14="http://schemas.microsoft.com/office/word/2010/wordml" xmlns:w15="http://schemas.microsoft.com/office/word/2012/wordml" xmlns:w16cex="http://schemas.microsoft.com/office/word/2018/wordml/cex" xmlns:w16cid="http://schemas.microsoft.com/office/word/2016/wordml/cid" xmlns:w16="http://schemas.microsoft.com/office/word/2018/wordml" xmlns:w16du="http://schemas.microsoft.com/office/word/2023/wordml/word16du" xmlns:w16sdtdh="http://schemas.microsoft.com/office/word/2020/wordml/sdtdatahash" xmlns:w16se="http://schemas.microsoft.com/office/word/2015/wordml/symex" xmlns:wpg="http://schemas.microsoft.com/office/word/2010/wordprocessingGroup" xmlns:wpi="http://schemas.microsoft.com/office/word/2010/wordprocessingInk" xmlns:wne="http://schemas.microsoft.com/office/word/2006/wordml" xmlns:wps="http://schemas.microsoft.com/office/word/2010/wordprocessingShape" mc:Ignorable="w14 w15 w16se w16cid w16 w16cex w16sdtdh w16du wp14">
   <w:abstractNum w:abstractNumId="0" w15:restartNumberingAfterBreak="0">
     <w:nsid w:val="1E0E2875"/>
     <w:multiLevelType w:val="hybridMultilevel"/>
@@ -964,7 +716,7 @@
 </file>
 
 <file path=word/styles.xml><?xml version="1.0" encoding="utf-8"?>
-<w:styles xmlns:mc="http://schemas.openxmlformats.org/markup-compatibility/2006" xmlns:r="http://schemas.openxmlformats.org/officeDocument/2006/relationships" xmlns:w="http://schemas.openxmlformats.org/wordprocessingml/2006/main" xmlns:w14="http://schemas.microsoft.com/office/word/2010/wordml" xmlns:w15="http://schemas.microsoft.com/office/word/2012/wordml" xmlns:w16cex="http://schemas.microsoft.com/office/word/2018/wordml/cex" xmlns:w16cid="http://schemas.microsoft.com/office/word/2016/wordml/cid" xmlns:w16="http://schemas.microsoft.com/office/word/2018/wordml" xmlns:w16sdtdh="http://schemas.microsoft.com/office/word/2020/wordml/sdtdatahash" xmlns:w16se="http://schemas.microsoft.com/office/word/2015/wordml/symex" mc:Ignorable="w14 w15 w16se w16cid w16 w16cex w16sdtdh">
+<w:styles xmlns:mc="http://schemas.openxmlformats.org/markup-compatibility/2006" xmlns:r="http://schemas.openxmlformats.org/officeDocument/2006/relationships" xmlns:w="http://schemas.openxmlformats.org/wordprocessingml/2006/main" xmlns:w14="http://schemas.microsoft.com/office/word/2010/wordml" xmlns:w15="http://schemas.microsoft.com/office/word/2012/wordml" xmlns:w16cex="http://schemas.microsoft.com/office/word/2018/wordml/cex" xmlns:w16cid="http://schemas.microsoft.com/office/word/2016/wordml/cid" xmlns:w16="http://schemas.microsoft.com/office/word/2018/wordml" xmlns:w16du="http://schemas.microsoft.com/office/word/2023/wordml/word16du" xmlns:w16sdtdh="http://schemas.microsoft.com/office/word/2020/wordml/sdtdatahash" xmlns:w16se="http://schemas.microsoft.com/office/word/2015/wordml/symex" mc:Ignorable="w14 w15 w16se w16cid w16 w16cex w16sdtdh w16du">
   <w:docDefaults>
     <w:rPrDefault>
       <w:rPr>

</xml_diff>

<commit_message>
worked on draft header section of the project
</commit_message>
<xml_diff>
--- a/AERSP 424 Project Report.docx
+++ b/AERSP 424 Project Report.docx
@@ -546,7 +546,39 @@
           <w:b/>
           <w:bCs/>
         </w:rPr>
-        <w:t>The Draft Class</w:t>
+        <w:t xml:space="preserve">The </w:t>
+      </w:r>
+      <w:r>
+        <w:rPr>
+          <w:rFonts w:cs="Times New Roman"/>
+          <w:b/>
+          <w:bCs/>
+        </w:rPr>
+        <w:t>“</w:t>
+      </w:r>
+      <w:r>
+        <w:rPr>
+          <w:rFonts w:cs="Times New Roman"/>
+          <w:b/>
+          <w:bCs/>
+        </w:rPr>
+        <w:t>Draft</w:t>
+      </w:r>
+      <w:r>
+        <w:rPr>
+          <w:rFonts w:cs="Times New Roman"/>
+          <w:b/>
+          <w:bCs/>
+        </w:rPr>
+        <w:t>”</w:t>
+      </w:r>
+      <w:r>
+        <w:rPr>
+          <w:rFonts w:cs="Times New Roman"/>
+          <w:b/>
+          <w:bCs/>
+        </w:rPr>
+        <w:t xml:space="preserve"> Class</w:t>
       </w:r>
     </w:p>
     <w:p>
@@ -564,7 +596,90 @@
           <w:sz w:val="24"/>
           <w:szCs w:val="24"/>
         </w:rPr>
-        <w:t>Add info about the draft class</w:t>
+        <w:t xml:space="preserve">The overall purpose of the draft class is to have the user or computer select from a list of players to fill out their fantasy football team. </w:t>
+      </w:r>
+      <w:r>
+        <w:rPr>
+          <w:rFonts w:ascii="Times New Roman" w:hAnsi="Times New Roman" w:cs="Times New Roman"/>
+          <w:sz w:val="24"/>
+          <w:szCs w:val="24"/>
+        </w:rPr>
+        <w:t xml:space="preserve">This class consists of private members that initialize important variables to be used later. These include the positional and round limits, player average salaries, </w:t>
+      </w:r>
+      <w:r>
+        <w:rPr>
+          <w:rFonts w:ascii="Times New Roman" w:hAnsi="Times New Roman" w:cs="Times New Roman"/>
+          <w:sz w:val="24"/>
+          <w:szCs w:val="24"/>
+        </w:rPr>
+        <w:t xml:space="preserve">containers for the players, and many more. </w:t>
+      </w:r>
+      <w:r>
+        <w:rPr>
+          <w:rFonts w:ascii="Times New Roman" w:hAnsi="Times New Roman" w:cs="Times New Roman"/>
+          <w:sz w:val="24"/>
+          <w:szCs w:val="24"/>
+        </w:rPr>
+        <w:t xml:space="preserve">The draft constructor takes in the league members, position limits, round limit, and draft type. </w:t>
+      </w:r>
+      <w:r>
+        <w:rPr>
+          <w:rFonts w:ascii="Times New Roman" w:hAnsi="Times New Roman" w:cs="Times New Roman"/>
+          <w:sz w:val="24"/>
+          <w:szCs w:val="24"/>
+        </w:rPr>
+        <w:t xml:space="preserve">In its body, the constructor fills the team player map with the league members, and then chooses which CSV file to open based on the user input. It then resizes the positional limit containers depending on the number of league members. </w:t>
+      </w:r>
+      <w:r>
+        <w:rPr>
+          <w:rFonts w:ascii="Times New Roman" w:hAnsi="Times New Roman" w:cs="Times New Roman"/>
+          <w:sz w:val="24"/>
+          <w:szCs w:val="24"/>
+        </w:rPr>
+        <w:t xml:space="preserve">Next is the displayTopPlayers function. This displays function overloading because there are two instances. The first instance displays the top ten players available to the user. The second instance allows the user to input the number of players they would like to see, and then outputs that number of players. </w:t>
+      </w:r>
+      <w:r>
+        <w:rPr>
+          <w:rFonts w:ascii="Times New Roman" w:hAnsi="Times New Roman" w:cs="Times New Roman"/>
+          <w:sz w:val="24"/>
+          <w:szCs w:val="24"/>
+        </w:rPr>
+        <w:t xml:space="preserve">After this the promptForMorePlayers function allows the user to see a different number of top players if they were not initially satisfied with their choice. This is useful when searching for a player in a certain position. The function makes sure to check that the user inputs are valid for the situation and do not cause any unwanted output. The updatePositionCount function then adjusts the </w:t>
+      </w:r>
+      <w:r>
+        <w:rPr>
+          <w:rFonts w:ascii="Times New Roman" w:hAnsi="Times New Roman" w:cs="Times New Roman"/>
+          <w:sz w:val="24"/>
+          <w:szCs w:val="24"/>
+        </w:rPr>
+        <w:t xml:space="preserve">position limit container so no drafter exceeds the limit on any position. </w:t>
+      </w:r>
+    </w:p>
+    <w:p>
+      <w:pPr>
+        <w:spacing w:line="360" w:lineRule="auto"/>
+        <w:rPr>
+          <w:rFonts w:ascii="Times New Roman" w:hAnsi="Times New Roman" w:cs="Times New Roman"/>
+          <w:sz w:val="24"/>
+          <w:szCs w:val="24"/>
+        </w:rPr>
+      </w:pPr>
+      <w:r>
+        <w:rPr>
+          <w:rFonts w:ascii="Times New Roman" w:hAnsi="Times New Roman" w:cs="Times New Roman"/>
+          <w:sz w:val="24"/>
+          <w:szCs w:val="24"/>
+        </w:rPr>
+        <w:t xml:space="preserve">Next up is the getUserPick function, which allows the user to pick the player they would like to draft. This function receives an input from the user, checks that it is a positive number, and </w:t>
+      </w:r>
+      <w:r>
+        <w:rPr>
+          <w:rFonts w:ascii="Times New Roman" w:hAnsi="Times New Roman" w:cs="Times New Roman"/>
+          <w:sz w:val="24"/>
+          <w:szCs w:val="24"/>
+        </w:rPr>
+        <w:lastRenderedPageBreak/>
+        <w:t xml:space="preserve">checks that this selection does not exceed the positional limits. If the input passes all of these cases, the player is added to the team’s roster. </w:t>
       </w:r>
     </w:p>
     <w:p>

</xml_diff>

<commit_message>
finished draft and main sections of report
</commit_message>
<xml_diff>
--- a/AERSP 424 Project Report.docx
+++ b/AERSP 424 Project Report.docx
@@ -596,7 +596,23 @@
           <w:sz w:val="24"/>
           <w:szCs w:val="24"/>
         </w:rPr>
-        <w:t xml:space="preserve">The overall purpose of the draft class is to have the user or computer select from a list of players to fill out their fantasy football team. </w:t>
+        <w:t>The overall purpose of the draft class is to have the user or computer select from a list of players to fill out their fantasy football team</w:t>
+      </w:r>
+      <w:r>
+        <w:rPr>
+          <w:rFonts w:ascii="Times New Roman" w:hAnsi="Times New Roman" w:cs="Times New Roman"/>
+          <w:sz w:val="24"/>
+          <w:szCs w:val="24"/>
+        </w:rPr>
+        <w:t xml:space="preserve"> according to the rules of the draft</w:t>
+      </w:r>
+      <w:r>
+        <w:rPr>
+          <w:rFonts w:ascii="Times New Roman" w:hAnsi="Times New Roman" w:cs="Times New Roman"/>
+          <w:sz w:val="24"/>
+          <w:szCs w:val="24"/>
+        </w:rPr>
+        <w:t xml:space="preserve">. </w:t>
       </w:r>
       <w:r>
         <w:rPr>
@@ -636,7 +652,39 @@
           <w:sz w:val="24"/>
           <w:szCs w:val="24"/>
         </w:rPr>
-        <w:t xml:space="preserve">Next is the displayTopPlayers function. This displays function overloading because there are two instances. The first instance displays the top ten players available to the user. The second instance allows the user to input the number of players they would like to see, and then outputs that number of players. </w:t>
+        <w:t xml:space="preserve">Next is the displayTopPlayers function. This </w:t>
+      </w:r>
+      <w:r>
+        <w:rPr>
+          <w:rFonts w:ascii="Times New Roman" w:hAnsi="Times New Roman" w:cs="Times New Roman"/>
+          <w:sz w:val="24"/>
+          <w:szCs w:val="24"/>
+        </w:rPr>
+        <w:t>shows</w:t>
+      </w:r>
+      <w:r>
+        <w:rPr>
+          <w:rFonts w:ascii="Times New Roman" w:hAnsi="Times New Roman" w:cs="Times New Roman"/>
+          <w:sz w:val="24"/>
+          <w:szCs w:val="24"/>
+        </w:rPr>
+        <w:t xml:space="preserve"> function overloading because there are two instances</w:t>
+      </w:r>
+      <w:r>
+        <w:rPr>
+          <w:rFonts w:ascii="Times New Roman" w:hAnsi="Times New Roman" w:cs="Times New Roman"/>
+          <w:sz w:val="24"/>
+          <w:szCs w:val="24"/>
+        </w:rPr>
+        <w:t xml:space="preserve"> of the function</w:t>
+      </w:r>
+      <w:r>
+        <w:rPr>
+          <w:rFonts w:ascii="Times New Roman" w:hAnsi="Times New Roman" w:cs="Times New Roman"/>
+          <w:sz w:val="24"/>
+          <w:szCs w:val="24"/>
+        </w:rPr>
+        <w:t xml:space="preserve">. The first instance displays the top ten players available to the user. The second instance allows the user to input the number of players they would like to see, and then outputs that number of players. </w:t>
       </w:r>
       <w:r>
         <w:rPr>
@@ -679,7 +727,171 @@
           <w:szCs w:val="24"/>
         </w:rPr>
         <w:lastRenderedPageBreak/>
-        <w:t xml:space="preserve">checks that this selection does not exceed the positional limits. If the input passes all of these cases, the player is added to the team’s roster. </w:t>
+        <w:t>checks that this selection does not exceed the positional limits. If the input passes all</w:t>
+      </w:r>
+      <w:r>
+        <w:rPr>
+          <w:rFonts w:ascii="Times New Roman" w:hAnsi="Times New Roman" w:cs="Times New Roman"/>
+          <w:sz w:val="24"/>
+          <w:szCs w:val="24"/>
+        </w:rPr>
+        <w:t xml:space="preserve"> </w:t>
+      </w:r>
+      <w:r>
+        <w:rPr>
+          <w:rFonts w:ascii="Times New Roman" w:hAnsi="Times New Roman" w:cs="Times New Roman"/>
+          <w:sz w:val="24"/>
+          <w:szCs w:val="24"/>
+        </w:rPr>
+        <w:t xml:space="preserve">these cases, the player is added to the team’s roster. </w:t>
+      </w:r>
+      <w:r>
+        <w:rPr>
+          <w:rFonts w:ascii="Times New Roman" w:hAnsi="Times New Roman" w:cs="Times New Roman"/>
+          <w:sz w:val="24"/>
+          <w:szCs w:val="24"/>
+        </w:rPr>
+        <w:t xml:space="preserve">The largest function in the draft class is draftSimulation. </w:t>
+      </w:r>
+      <w:r>
+        <w:rPr>
+          <w:rFonts w:ascii="Times New Roman" w:hAnsi="Times New Roman" w:cs="Times New Roman"/>
+          <w:sz w:val="24"/>
+          <w:szCs w:val="24"/>
+        </w:rPr>
+        <w:t xml:space="preserve">This function simulates the computer’s pick for the other members of the draft, as well as calling the getUserPick function to have the user make their own pick. The computer makes its pick through using probability rules which I will describe later. If the player chosen by the computer plays a position that has already met its limit, the code will output “Moving to next player” and draft a player that will not exceed the limit. </w:t>
+      </w:r>
+      <w:r>
+        <w:rPr>
+          <w:rFonts w:ascii="Times New Roman" w:hAnsi="Times New Roman" w:cs="Times New Roman"/>
+          <w:sz w:val="24"/>
+          <w:szCs w:val="24"/>
+        </w:rPr>
+        <w:t xml:space="preserve">If the CSV file runs out of players needed to fill a position, the computer will forfeit that pick and say “No more of the position desired available, voiding pick”. </w:t>
+      </w:r>
+      <w:r>
+        <w:rPr>
+          <w:rFonts w:ascii="Times New Roman" w:hAnsi="Times New Roman" w:cs="Times New Roman"/>
+          <w:sz w:val="24"/>
+          <w:szCs w:val="24"/>
+        </w:rPr>
+        <w:t xml:space="preserve">Another cool feature of this function is the ability to have a snake draft. A snake draft is where the draft order switches at the start of every other round. For example, if John picked last in the first round, he would pick first in the second round. This is done by checking if the round number is divisible evenly by two at the start of every round. </w:t>
+      </w:r>
+    </w:p>
+    <w:p>
+      <w:pPr>
+        <w:spacing w:line="360" w:lineRule="auto"/>
+        <w:rPr>
+          <w:rFonts w:ascii="Times New Roman" w:hAnsi="Times New Roman" w:cs="Times New Roman"/>
+          <w:sz w:val="24"/>
+          <w:szCs w:val="24"/>
+        </w:rPr>
+      </w:pPr>
+      <w:r>
+        <w:rPr>
+          <w:rFonts w:ascii="Times New Roman" w:hAnsi="Times New Roman" w:cs="Times New Roman"/>
+          <w:sz w:val="24"/>
+          <w:szCs w:val="24"/>
+        </w:rPr>
+        <w:t xml:space="preserve">The computer’s pick probability was done through a function called pickRandomizer. This function aligns the top four players available with the probabilities 40%, 30%, 20%, and 10% respectively. The player is then picked based on these percentages. This was done to represent some of the chaos that may occur in a real-life draft where the top player available will not always be chosen. </w:t>
+      </w:r>
+      <w:r>
+        <w:rPr>
+          <w:rFonts w:ascii="Times New Roman" w:hAnsi="Times New Roman" w:cs="Times New Roman"/>
+          <w:sz w:val="24"/>
+          <w:szCs w:val="24"/>
+        </w:rPr>
+        <w:t xml:space="preserve">Next the picks on each team are displayed with the outputTeamPicks function. This function iterates through every player and outputs their picks in order of QB, RB, WR, and TE. This function also keeps track of the average salary of a team which may be important to the user. Finally, the last function in this class is the operate function. The operate function gives the user the choice to automatically draft their picks for them if they choose. It also handles the case where the draft file cannot be opened for any reason. Lastly, this function calls all other important functions in the class and allows the draft to run smoothly. </w:t>
+      </w:r>
+    </w:p>
+    <w:p>
+      <w:pPr>
+        <w:pStyle w:val="Heading1"/>
+        <w:numPr>
+          <w:ilvl w:val="0"/>
+          <w:numId w:val="1"/>
+        </w:numPr>
+        <w:spacing w:line="360" w:lineRule="auto"/>
+        <w:rPr>
+          <w:rFonts w:cs="Times New Roman"/>
+          <w:b/>
+          <w:bCs/>
+        </w:rPr>
+      </w:pPr>
+      <w:r>
+        <w:rPr>
+          <w:rFonts w:cs="Times New Roman"/>
+          <w:b/>
+          <w:bCs/>
+        </w:rPr>
+        <w:t xml:space="preserve">The “main” </w:t>
+      </w:r>
+      <w:r>
+        <w:rPr>
+          <w:rFonts w:cs="Times New Roman"/>
+          <w:b/>
+          <w:bCs/>
+        </w:rPr>
+        <w:t>cpp</w:t>
+      </w:r>
+    </w:p>
+    <w:p>
+      <w:pPr>
+        <w:spacing w:line="360" w:lineRule="auto"/>
+        <w:rPr>
+          <w:rFonts w:ascii="Times New Roman" w:hAnsi="Times New Roman" w:cs="Times New Roman"/>
+          <w:sz w:val="24"/>
+          <w:szCs w:val="24"/>
+        </w:rPr>
+      </w:pPr>
+      <w:r>
+        <w:rPr>
+          <w:rFonts w:ascii="Times New Roman" w:hAnsi="Times New Roman" w:cs="Times New Roman"/>
+          <w:sz w:val="24"/>
+          <w:szCs w:val="24"/>
+        </w:rPr>
+        <w:t xml:space="preserve">The main </w:t>
+      </w:r>
+      <w:r>
+        <w:rPr>
+          <w:rFonts w:ascii="Times New Roman" w:hAnsi="Times New Roman" w:cs="Times New Roman"/>
+          <w:sz w:val="24"/>
+          <w:szCs w:val="24"/>
+        </w:rPr>
+        <w:t>cpp file</w:t>
+      </w:r>
+      <w:r>
+        <w:rPr>
+          <w:rFonts w:ascii="Times New Roman" w:hAnsi="Times New Roman" w:cs="Times New Roman"/>
+          <w:sz w:val="24"/>
+          <w:szCs w:val="24"/>
+        </w:rPr>
+        <w:t xml:space="preserve"> is what links all the headers together in this project and </w:t>
+      </w:r>
+      <w:r>
+        <w:rPr>
+          <w:rFonts w:ascii="Times New Roman" w:hAnsi="Times New Roman" w:cs="Times New Roman"/>
+          <w:sz w:val="24"/>
+          <w:szCs w:val="24"/>
+        </w:rPr>
+        <w:t xml:space="preserve">is where the main functionality exists. The file begins by including all four of the headers, which allows it to instantiate classes from them. The main file has a global variable totalDrafts that allows the user to keep track of how many consecutive drafts they have completed. The main function prompts the user to enter which draft format they would like to run. </w:t>
+      </w:r>
+      <w:r>
+        <w:rPr>
+          <w:rFonts w:ascii="Times New Roman" w:hAnsi="Times New Roman" w:cs="Times New Roman"/>
+          <w:sz w:val="24"/>
+          <w:szCs w:val="24"/>
+        </w:rPr>
+        <w:t xml:space="preserve">Based on what the user inputs, the </w:t>
+      </w:r>
+      <w:r>
+        <w:rPr>
+          <w:rFonts w:ascii="Times New Roman" w:hAnsi="Times New Roman" w:cs="Times New Roman"/>
+          <w:sz w:val="24"/>
+          <w:szCs w:val="24"/>
+        </w:rPr>
+        <w:lastRenderedPageBreak/>
+        <w:t xml:space="preserve">function instantiates an object from each of the ranking, CustomLeague, and draft classes. Additionally, in the CustomLeague object, a thread is created to run the functionality of the CustomLeague. After this, the user is asked if they want to complete another draft and if so which type. The process I just described is done for all three draft types (standard, ppr, and half ppr). This means the ranking, CustomLeague, and draft classes all have three objects instantiated from them. Finally, the number of drafts completed is shown to the user, and the code has finished. </w:t>
       </w:r>
     </w:p>
     <w:p>
@@ -733,12 +945,62 @@
 </w:document>
 </file>
 
+<file path=word/endnotes.xml><?xml version="1.0" encoding="utf-8"?>
+<w:endnotes xmlns:wpc="http://schemas.microsoft.com/office/word/2010/wordprocessingCanvas" xmlns:cx="http://schemas.microsoft.com/office/drawing/2014/chartex" xmlns:cx1="http://schemas.microsoft.com/office/drawing/2015/9/8/chartex" xmlns:cx2="http://schemas.microsoft.com/office/drawing/2015/10/21/chartex" xmlns:cx3="http://schemas.microsoft.com/office/drawing/2016/5/9/chartex" xmlns:cx4="http://schemas.microsoft.com/office/drawing/2016/5/10/chartex" xmlns:cx5="http://schemas.microsoft.com/office/drawing/2016/5/11/chartex" xmlns:cx6="http://schemas.microsoft.com/office/drawing/2016/5/12/chartex" xmlns:cx7="http://schemas.microsoft.com/office/drawing/2016/5/13/chartex" xmlns:cx8="http://schemas.microsoft.com/office/drawing/2016/5/14/chartex" xmlns:mc="http://schemas.openxmlformats.org/markup-compatibility/2006" xmlns:aink="http://schemas.microsoft.com/office/drawing/2016/ink" xmlns:am3d="http://schemas.microsoft.com/office/drawing/2017/model3d" xmlns:o="urn:schemas-microsoft-com:office:office" xmlns:oel="http://schemas.microsoft.com/office/2019/extlst" xmlns:r="http://schemas.openxmlformats.org/officeDocument/2006/relationships" xmlns:m="http://schemas.openxmlformats.org/officeDocument/2006/math" xmlns:v="urn:schemas-microsoft-com:vml" xmlns:wp14="http://schemas.microsoft.com/office/word/2010/wordprocessingDrawing" xmlns:wp="http://schemas.openxmlformats.org/drawingml/2006/wordprocessingDrawing" xmlns:w10="urn:schemas-microsoft-com:office:word" xmlns:w="http://schemas.openxmlformats.org/wordprocessingml/2006/main" xmlns:w14="http://schemas.microsoft.com/office/word/2010/wordml" xmlns:w15="http://schemas.microsoft.com/office/word/2012/wordml" xmlns:w16cex="http://schemas.microsoft.com/office/word/2018/wordml/cex" xmlns:w16cid="http://schemas.microsoft.com/office/word/2016/wordml/cid" xmlns:w16="http://schemas.microsoft.com/office/word/2018/wordml" xmlns:w16du="http://schemas.microsoft.com/office/word/2023/wordml/word16du" xmlns:w16sdtdh="http://schemas.microsoft.com/office/word/2020/wordml/sdtdatahash" xmlns:w16se="http://schemas.microsoft.com/office/word/2015/wordml/symex" xmlns:wpg="http://schemas.microsoft.com/office/word/2010/wordprocessingGroup" xmlns:wpi="http://schemas.microsoft.com/office/word/2010/wordprocessingInk" xmlns:wne="http://schemas.microsoft.com/office/word/2006/wordml" xmlns:wps="http://schemas.microsoft.com/office/word/2010/wordprocessingShape" mc:Ignorable="w14 w15 w16se w16cid w16 w16cex w16sdtdh w16du wp14">
+  <w:endnote w:type="separator" w:id="-1">
+    <w:p>
+      <w:pPr>
+        <w:spacing w:after="0" w:line="240" w:lineRule="auto"/>
+      </w:pPr>
+      <w:r>
+        <w:separator/>
+      </w:r>
+    </w:p>
+  </w:endnote>
+  <w:endnote w:type="continuationSeparator" w:id="0">
+    <w:p>
+      <w:pPr>
+        <w:spacing w:after="0" w:line="240" w:lineRule="auto"/>
+      </w:pPr>
+      <w:r>
+        <w:continuationSeparator/>
+      </w:r>
+    </w:p>
+  </w:endnote>
+</w:endnotes>
+</file>
+
+<file path=word/footnotes.xml><?xml version="1.0" encoding="utf-8"?>
+<w:footnotes xmlns:wpc="http://schemas.microsoft.com/office/word/2010/wordprocessingCanvas" xmlns:cx="http://schemas.microsoft.com/office/drawing/2014/chartex" xmlns:cx1="http://schemas.microsoft.com/office/drawing/2015/9/8/chartex" xmlns:cx2="http://schemas.microsoft.com/office/drawing/2015/10/21/chartex" xmlns:cx3="http://schemas.microsoft.com/office/drawing/2016/5/9/chartex" xmlns:cx4="http://schemas.microsoft.com/office/drawing/2016/5/10/chartex" xmlns:cx5="http://schemas.microsoft.com/office/drawing/2016/5/11/chartex" xmlns:cx6="http://schemas.microsoft.com/office/drawing/2016/5/12/chartex" xmlns:cx7="http://schemas.microsoft.com/office/drawing/2016/5/13/chartex" xmlns:cx8="http://schemas.microsoft.com/office/drawing/2016/5/14/chartex" xmlns:mc="http://schemas.openxmlformats.org/markup-compatibility/2006" xmlns:aink="http://schemas.microsoft.com/office/drawing/2016/ink" xmlns:am3d="http://schemas.microsoft.com/office/drawing/2017/model3d" xmlns:o="urn:schemas-microsoft-com:office:office" xmlns:oel="http://schemas.microsoft.com/office/2019/extlst" xmlns:r="http://schemas.openxmlformats.org/officeDocument/2006/relationships" xmlns:m="http://schemas.openxmlformats.org/officeDocument/2006/math" xmlns:v="urn:schemas-microsoft-com:vml" xmlns:wp14="http://schemas.microsoft.com/office/word/2010/wordprocessingDrawing" xmlns:wp="http://schemas.openxmlformats.org/drawingml/2006/wordprocessingDrawing" xmlns:w10="urn:schemas-microsoft-com:office:word" xmlns:w="http://schemas.openxmlformats.org/wordprocessingml/2006/main" xmlns:w14="http://schemas.microsoft.com/office/word/2010/wordml" xmlns:w15="http://schemas.microsoft.com/office/word/2012/wordml" xmlns:w16cex="http://schemas.microsoft.com/office/word/2018/wordml/cex" xmlns:w16cid="http://schemas.microsoft.com/office/word/2016/wordml/cid" xmlns:w16="http://schemas.microsoft.com/office/word/2018/wordml" xmlns:w16du="http://schemas.microsoft.com/office/word/2023/wordml/word16du" xmlns:w16sdtdh="http://schemas.microsoft.com/office/word/2020/wordml/sdtdatahash" xmlns:w16se="http://schemas.microsoft.com/office/word/2015/wordml/symex" xmlns:wpg="http://schemas.microsoft.com/office/word/2010/wordprocessingGroup" xmlns:wpi="http://schemas.microsoft.com/office/word/2010/wordprocessingInk" xmlns:wne="http://schemas.microsoft.com/office/word/2006/wordml" xmlns:wps="http://schemas.microsoft.com/office/word/2010/wordprocessingShape" mc:Ignorable="w14 w15 w16se w16cid w16 w16cex w16sdtdh w16du wp14">
+  <w:footnote w:type="separator" w:id="-1">
+    <w:p>
+      <w:pPr>
+        <w:spacing w:after="0" w:line="240" w:lineRule="auto"/>
+      </w:pPr>
+      <w:r>
+        <w:separator/>
+      </w:r>
+    </w:p>
+  </w:footnote>
+  <w:footnote w:type="continuationSeparator" w:id="0">
+    <w:p>
+      <w:pPr>
+        <w:spacing w:after="0" w:line="240" w:lineRule="auto"/>
+      </w:pPr>
+      <w:r>
+        <w:continuationSeparator/>
+      </w:r>
+    </w:p>
+  </w:footnote>
+</w:footnotes>
+</file>
+
 <file path=word/numbering.xml><?xml version="1.0" encoding="utf-8"?>
 <w:numbering xmlns:wpc="http://schemas.microsoft.com/office/word/2010/wordprocessingCanvas" xmlns:cx="http://schemas.microsoft.com/office/drawing/2014/chartex" xmlns:cx1="http://schemas.microsoft.com/office/drawing/2015/9/8/chartex" xmlns:cx2="http://schemas.microsoft.com/office/drawing/2015/10/21/chartex" xmlns:cx3="http://schemas.microsoft.com/office/drawing/2016/5/9/chartex" xmlns:cx4="http://schemas.microsoft.com/office/drawing/2016/5/10/chartex" xmlns:cx5="http://schemas.microsoft.com/office/drawing/2016/5/11/chartex" xmlns:cx6="http://schemas.microsoft.com/office/drawing/2016/5/12/chartex" xmlns:cx7="http://schemas.microsoft.com/office/drawing/2016/5/13/chartex" xmlns:cx8="http://schemas.microsoft.com/office/drawing/2016/5/14/chartex" xmlns:mc="http://schemas.openxmlformats.org/markup-compatibility/2006" xmlns:aink="http://schemas.microsoft.com/office/drawing/2016/ink" xmlns:am3d="http://schemas.microsoft.com/office/drawing/2017/model3d" xmlns:o="urn:schemas-microsoft-com:office:office" xmlns:oel="http://schemas.microsoft.com/office/2019/extlst" xmlns:r="http://schemas.openxmlformats.org/officeDocument/2006/relationships" xmlns:m="http://schemas.openxmlformats.org/officeDocument/2006/math" xmlns:v="urn:schemas-microsoft-com:vml" xmlns:wp14="http://schemas.microsoft.com/office/word/2010/wordprocessingDrawing" xmlns:wp="http://schemas.openxmlformats.org/drawingml/2006/wordprocessingDrawing" xmlns:w10="urn:schemas-microsoft-com:office:word" xmlns:w="http://schemas.openxmlformats.org/wordprocessingml/2006/main" xmlns:w14="http://schemas.microsoft.com/office/word/2010/wordml" xmlns:w15="http://schemas.microsoft.com/office/word/2012/wordml" xmlns:w16cex="http://schemas.microsoft.com/office/word/2018/wordml/cex" xmlns:w16cid="http://schemas.microsoft.com/office/word/2016/wordml/cid" xmlns:w16="http://schemas.microsoft.com/office/word/2018/wordml" xmlns:w16du="http://schemas.microsoft.com/office/word/2023/wordml/word16du" xmlns:w16sdtdh="http://schemas.microsoft.com/office/word/2020/wordml/sdtdatahash" xmlns:w16se="http://schemas.microsoft.com/office/word/2015/wordml/symex" xmlns:wpg="http://schemas.microsoft.com/office/word/2010/wordprocessingGroup" xmlns:wpi="http://schemas.microsoft.com/office/word/2010/wordprocessingInk" xmlns:wne="http://schemas.microsoft.com/office/word/2006/wordml" xmlns:wps="http://schemas.microsoft.com/office/word/2010/wordprocessingShape" mc:Ignorable="w14 w15 w16se w16cid w16 w16cex w16sdtdh w16du wp14">
   <w:abstractNum w:abstractNumId="0" w15:restartNumberingAfterBreak="0">
     <w:nsid w:val="1E0E2875"/>
     <w:multiLevelType w:val="hybridMultilevel"/>
-    <w:tmpl w:val="76540A64"/>
+    <w:tmpl w:val="BC84ADBE"/>
     <w:lvl w:ilvl="0" w:tplc="D5CC851E">
       <w:start w:val="1"/>
       <w:numFmt w:val="upperRoman"/>
@@ -1745,6 +2007,50 @@
       <w:spacing w:val="5"/>
     </w:rPr>
   </w:style>
+  <w:style w:type="paragraph" w:styleId="Header">
+    <w:name w:val="header"/>
+    <w:basedOn w:val="Normal"/>
+    <w:link w:val="HeaderChar"/>
+    <w:uiPriority w:val="99"/>
+    <w:unhideWhenUsed/>
+    <w:rsid w:val="00106CD6"/>
+    <w:pPr>
+      <w:tabs>
+        <w:tab w:val="center" w:pos="4680"/>
+        <w:tab w:val="right" w:pos="9360"/>
+      </w:tabs>
+      <w:spacing w:after="0" w:line="240" w:lineRule="auto"/>
+    </w:pPr>
+  </w:style>
+  <w:style w:type="character" w:customStyle="1" w:styleId="HeaderChar">
+    <w:name w:val="Header Char"/>
+    <w:basedOn w:val="DefaultParagraphFont"/>
+    <w:link w:val="Header"/>
+    <w:uiPriority w:val="99"/>
+    <w:rsid w:val="00106CD6"/>
+  </w:style>
+  <w:style w:type="paragraph" w:styleId="Footer">
+    <w:name w:val="footer"/>
+    <w:basedOn w:val="Normal"/>
+    <w:link w:val="FooterChar"/>
+    <w:uiPriority w:val="99"/>
+    <w:unhideWhenUsed/>
+    <w:rsid w:val="00106CD6"/>
+    <w:pPr>
+      <w:tabs>
+        <w:tab w:val="center" w:pos="4680"/>
+        <w:tab w:val="right" w:pos="9360"/>
+      </w:tabs>
+      <w:spacing w:after="0" w:line="240" w:lineRule="auto"/>
+    </w:pPr>
+  </w:style>
+  <w:style w:type="character" w:customStyle="1" w:styleId="FooterChar">
+    <w:name w:val="Footer Char"/>
+    <w:basedOn w:val="DefaultParagraphFont"/>
+    <w:link w:val="Footer"/>
+    <w:uiPriority w:val="99"/>
+    <w:rsid w:val="00106CD6"/>
+  </w:style>
 </w:styles>
 </file>
 

</xml_diff>

<commit_message>
changes and conclusions to the report
</commit_message>
<xml_diff>
--- a/AERSP 424 Project Report.docx
+++ b/AERSP 424 Project Report.docx
@@ -1,6 +1,6 @@
 
 <file path=word/document.xml><?xml version="1.0" encoding="utf-8"?>
-<w:document xmlns:wpc="http://schemas.microsoft.com/office/word/2010/wordprocessingCanvas" xmlns:cx="http://schemas.microsoft.com/office/drawing/2014/chartex" xmlns:cx1="http://schemas.microsoft.com/office/drawing/2015/9/8/chartex" xmlns:cx2="http://schemas.microsoft.com/office/drawing/2015/10/21/chartex" xmlns:cx3="http://schemas.microsoft.com/office/drawing/2016/5/9/chartex" xmlns:cx4="http://schemas.microsoft.com/office/drawing/2016/5/10/chartex" xmlns:cx5="http://schemas.microsoft.com/office/drawing/2016/5/11/chartex" xmlns:cx6="http://schemas.microsoft.com/office/drawing/2016/5/12/chartex" xmlns:cx7="http://schemas.microsoft.com/office/drawing/2016/5/13/chartex" xmlns:cx8="http://schemas.microsoft.com/office/drawing/2016/5/14/chartex" xmlns:mc="http://schemas.openxmlformats.org/markup-compatibility/2006" xmlns:aink="http://schemas.microsoft.com/office/drawing/2016/ink" xmlns:am3d="http://schemas.microsoft.com/office/drawing/2017/model3d" xmlns:o="urn:schemas-microsoft-com:office:office" xmlns:oel="http://schemas.microsoft.com/office/2019/extlst" xmlns:r="http://schemas.openxmlformats.org/officeDocument/2006/relationships" xmlns:m="http://schemas.openxmlformats.org/officeDocument/2006/math" xmlns:v="urn:schemas-microsoft-com:vml" xmlns:wp14="http://schemas.microsoft.com/office/word/2010/wordprocessingDrawing" xmlns:wp="http://schemas.openxmlformats.org/drawingml/2006/wordprocessingDrawing" xmlns:w10="urn:schemas-microsoft-com:office:word" xmlns:w="http://schemas.openxmlformats.org/wordprocessingml/2006/main" xmlns:w14="http://schemas.microsoft.com/office/word/2010/wordml" xmlns:w15="http://schemas.microsoft.com/office/word/2012/wordml" xmlns:w16cex="http://schemas.microsoft.com/office/word/2018/wordml/cex" xmlns:w16cid="http://schemas.microsoft.com/office/word/2016/wordml/cid" xmlns:w16="http://schemas.microsoft.com/office/word/2018/wordml" xmlns:w16du="http://schemas.microsoft.com/office/word/2023/wordml/word16du" xmlns:w16sdtdh="http://schemas.microsoft.com/office/word/2020/wordml/sdtdatahash" xmlns:w16se="http://schemas.microsoft.com/office/word/2015/wordml/symex" xmlns:wpg="http://schemas.microsoft.com/office/word/2010/wordprocessingGroup" xmlns:wpi="http://schemas.microsoft.com/office/word/2010/wordprocessingInk" xmlns:wne="http://schemas.microsoft.com/office/word/2006/wordml" xmlns:wps="http://schemas.microsoft.com/office/word/2010/wordprocessingShape" mc:Ignorable="w14 w15 w16se w16cid w16 w16cex w16sdtdh w16du wp14">
+<w:document xmlns:wpc="http://schemas.microsoft.com/office/word/2010/wordprocessingCanvas" xmlns:cx="http://schemas.microsoft.com/office/drawing/2014/chartex" xmlns:cx1="http://schemas.microsoft.com/office/drawing/2015/9/8/chartex" xmlns:cx2="http://schemas.microsoft.com/office/drawing/2015/10/21/chartex" xmlns:cx3="http://schemas.microsoft.com/office/drawing/2016/5/9/chartex" xmlns:cx4="http://schemas.microsoft.com/office/drawing/2016/5/10/chartex" xmlns:cx5="http://schemas.microsoft.com/office/drawing/2016/5/11/chartex" xmlns:cx6="http://schemas.microsoft.com/office/drawing/2016/5/12/chartex" xmlns:cx7="http://schemas.microsoft.com/office/drawing/2016/5/13/chartex" xmlns:cx8="http://schemas.microsoft.com/office/drawing/2016/5/14/chartex" xmlns:mc="http://schemas.openxmlformats.org/markup-compatibility/2006" xmlns:aink="http://schemas.microsoft.com/office/drawing/2016/ink" xmlns:am3d="http://schemas.microsoft.com/office/drawing/2017/model3d" xmlns:o="urn:schemas-microsoft-com:office:office" xmlns:oel="http://schemas.microsoft.com/office/2019/extlst" xmlns:r="http://schemas.openxmlformats.org/officeDocument/2006/relationships" xmlns:m="http://schemas.openxmlformats.org/officeDocument/2006/math" xmlns:v="urn:schemas-microsoft-com:vml" xmlns:wp14="http://schemas.microsoft.com/office/word/2010/wordprocessingDrawing" xmlns:wp="http://schemas.openxmlformats.org/drawingml/2006/wordprocessingDrawing" xmlns:w10="urn:schemas-microsoft-com:office:word" xmlns:w="http://schemas.openxmlformats.org/wordprocessingml/2006/main" xmlns:w14="http://schemas.microsoft.com/office/word/2010/wordml" xmlns:w15="http://schemas.microsoft.com/office/word/2012/wordml" xmlns:w16cex="http://schemas.microsoft.com/office/word/2018/wordml/cex" xmlns:w16cid="http://schemas.microsoft.com/office/word/2016/wordml/cid" xmlns:w16="http://schemas.microsoft.com/office/word/2018/wordml" xmlns:w16sdtdh="http://schemas.microsoft.com/office/word/2020/wordml/sdtdatahash" xmlns:w16se="http://schemas.microsoft.com/office/word/2015/wordml/symex" xmlns:wpg="http://schemas.microsoft.com/office/word/2010/wordprocessingGroup" xmlns:wpi="http://schemas.microsoft.com/office/word/2010/wordprocessingInk" xmlns:wne="http://schemas.microsoft.com/office/word/2006/wordml" xmlns:wps="http://schemas.microsoft.com/office/word/2010/wordprocessingShape" mc:Ignorable="w14 w15 w16se w16cid w16 w16cex w16sdtdh wp14">
   <w:body>
     <w:p>
       <w:pPr>
@@ -523,7 +523,25 @@
           <w:sz w:val="24"/>
           <w:szCs w:val="24"/>
         </w:rPr>
-        <w:t xml:space="preserve">Next, the user is prompted to enter the league members with a limit of 16 league members supported by this code. The next function is a virtual function (std::vector&lt;std::string&gt; addMembers()) to add league members to a container. Based on the user input of the number of members, the user will be prompted to enter names for each of the league members in order of the desired draft order. Lastly, there are 5 integer virtual accessor functions (getQbLimit(), getRbLimit(), getWrLimit(),  getTeLimit(), getRoundLimit()) which return the values of the quarterback, running back, wide receiver, tight end, and round limits respectively. </w:t>
+        <w:t>Next, the user is prompted to enter the league members with a limit of 16 league members supported by this code. The next function is a virtual function (</w:t>
+      </w:r>
+      <w:proofErr w:type="gramStart"/>
+      <w:r>
+        <w:rPr>
+          <w:rFonts w:ascii="Times New Roman" w:hAnsi="Times New Roman" w:cs="Times New Roman"/>
+          <w:sz w:val="24"/>
+          <w:szCs w:val="24"/>
+        </w:rPr>
+        <w:t>std::</w:t>
+      </w:r>
+      <w:proofErr w:type="gramEnd"/>
+      <w:r>
+        <w:rPr>
+          <w:rFonts w:ascii="Times New Roman" w:hAnsi="Times New Roman" w:cs="Times New Roman"/>
+          <w:sz w:val="24"/>
+          <w:szCs w:val="24"/>
+        </w:rPr>
+        <w:t xml:space="preserve">vector&lt;std::string&gt; addMembers()) to add league members to a container. Based on the user input of the number of members, the user will be prompted to enter names for each of the league members in order of the desired draft order. Lastly, there are 5 integer virtual accessor functions (getQbLimit(), getRbLimit(), getWrLimit(),  getTeLimit(), getRoundLimit()) which return the values of the quarterback, running back, wide receiver, tight end, and round limits respectively. </w:t>
       </w:r>
     </w:p>
     <w:p>
@@ -636,15 +654,47 @@
           <w:sz w:val="24"/>
           <w:szCs w:val="24"/>
         </w:rPr>
-        <w:t xml:space="preserve">The draft constructor takes in the league members, position limits, round limit, and draft type. </w:t>
-      </w:r>
-      <w:r>
-        <w:rPr>
-          <w:rFonts w:ascii="Times New Roman" w:hAnsi="Times New Roman" w:cs="Times New Roman"/>
-          <w:sz w:val="24"/>
-          <w:szCs w:val="24"/>
-        </w:rPr>
-        <w:t xml:space="preserve">In its body, the constructor fills the team player map with the league members, and then chooses which CSV file to open based on the user input. It then resizes the positional limit containers depending on the number of league members. </w:t>
+        <w:t xml:space="preserve">The draft constructor </w:t>
+      </w:r>
+      <w:r>
+        <w:rPr>
+          <w:rFonts w:ascii="Times New Roman" w:hAnsi="Times New Roman" w:cs="Times New Roman"/>
+          <w:sz w:val="24"/>
+          <w:szCs w:val="24"/>
+        </w:rPr>
+        <w:t>receives the inputs of</w:t>
+      </w:r>
+      <w:r>
+        <w:rPr>
+          <w:rFonts w:ascii="Times New Roman" w:hAnsi="Times New Roman" w:cs="Times New Roman"/>
+          <w:sz w:val="24"/>
+          <w:szCs w:val="24"/>
+        </w:rPr>
+        <w:t xml:space="preserve"> league members, position limits, round limit, and draft type. </w:t>
+      </w:r>
+      <w:r>
+        <w:rPr>
+          <w:rFonts w:ascii="Times New Roman" w:hAnsi="Times New Roman" w:cs="Times New Roman"/>
+          <w:sz w:val="24"/>
+          <w:szCs w:val="24"/>
+        </w:rPr>
+        <w:t>In its body, the constructor fills the team player map with the league members, and then chooses which CSV file to open based on the user input.</w:t>
+      </w:r>
+      <w:r>
+        <w:rPr>
+          <w:rFonts w:ascii="Times New Roman" w:hAnsi="Times New Roman" w:cs="Times New Roman"/>
+          <w:sz w:val="24"/>
+          <w:szCs w:val="24"/>
+        </w:rPr>
+        <w:t xml:space="preserve"> The team player map is used throughout the code to keep track of the team and their corresponding players and positions.</w:t>
+      </w:r>
+      <w:r>
+        <w:rPr>
+          <w:rFonts w:ascii="Times New Roman" w:hAnsi="Times New Roman" w:cs="Times New Roman"/>
+          <w:sz w:val="24"/>
+          <w:szCs w:val="24"/>
+        </w:rPr>
+        <w:t xml:space="preserve"> It then resizes the positional limit containers depending on the number of league members. </w:t>
       </w:r>
       <w:r>
         <w:rPr>
@@ -684,7 +734,23 @@
           <w:sz w:val="24"/>
           <w:szCs w:val="24"/>
         </w:rPr>
-        <w:t xml:space="preserve">. The first instance displays the top ten players available to the user. The second instance allows the user to input the number of players they would like to see, and then outputs that number of players. </w:t>
+        <w:t xml:space="preserve">. The first instance </w:t>
+      </w:r>
+      <w:r>
+        <w:rPr>
+          <w:rFonts w:ascii="Times New Roman" w:hAnsi="Times New Roman" w:cs="Times New Roman"/>
+          <w:sz w:val="24"/>
+          <w:szCs w:val="24"/>
+        </w:rPr>
+        <w:t xml:space="preserve">is considered the default application and </w:t>
+      </w:r>
+      <w:r>
+        <w:rPr>
+          <w:rFonts w:ascii="Times New Roman" w:hAnsi="Times New Roman" w:cs="Times New Roman"/>
+          <w:sz w:val="24"/>
+          <w:szCs w:val="24"/>
+        </w:rPr>
+        <w:t xml:space="preserve">displays the top ten players available to the user. The second instance allows the user to input the number of players they would like to see, and then outputs that number of players. </w:t>
       </w:r>
       <w:r>
         <w:rPr>
@@ -718,16 +784,8 @@
           <w:sz w:val="24"/>
           <w:szCs w:val="24"/>
         </w:rPr>
-        <w:t xml:space="preserve">Next up is the getUserPick function, which allows the user to pick the player they would like to draft. This function receives an input from the user, checks that it is a positive number, and </w:t>
-      </w:r>
-      <w:r>
-        <w:rPr>
-          <w:rFonts w:ascii="Times New Roman" w:hAnsi="Times New Roman" w:cs="Times New Roman"/>
-          <w:sz w:val="24"/>
-          <w:szCs w:val="24"/>
-        </w:rPr>
         <w:lastRenderedPageBreak/>
-        <w:t>checks that this selection does not exceed the positional limits. If the input passes all</w:t>
+        <w:t>Next up is the getUserPick function, which allows the user to pick the player they would like to draft. This function receives an input from the user, checks that it is a positive number, and checks that this selection does not exceed the positional limits. If the input passes all</w:t>
       </w:r>
       <w:r>
         <w:rPr>
@@ -759,23 +817,121 @@
           <w:sz w:val="24"/>
           <w:szCs w:val="24"/>
         </w:rPr>
-        <w:t xml:space="preserve">This function simulates the computer’s pick for the other members of the draft, as well as calling the getUserPick function to have the user make their own pick. The computer makes its pick through using probability rules which I will describe later. If the player chosen by the computer plays a position that has already met its limit, the code will output “Moving to next player” and draft a player that will not exceed the limit. </w:t>
-      </w:r>
-      <w:r>
-        <w:rPr>
-          <w:rFonts w:ascii="Times New Roman" w:hAnsi="Times New Roman" w:cs="Times New Roman"/>
-          <w:sz w:val="24"/>
-          <w:szCs w:val="24"/>
-        </w:rPr>
-        <w:t xml:space="preserve">If the CSV file runs out of players needed to fill a position, the computer will forfeit that pick and say “No more of the position desired available, voiding pick”. </w:t>
-      </w:r>
-      <w:r>
-        <w:rPr>
-          <w:rFonts w:ascii="Times New Roman" w:hAnsi="Times New Roman" w:cs="Times New Roman"/>
-          <w:sz w:val="24"/>
-          <w:szCs w:val="24"/>
-        </w:rPr>
-        <w:t xml:space="preserve">Another cool feature of this function is the ability to have a snake draft. A snake draft is where the draft order switches at the start of every other round. For example, if John picked last in the first round, he would pick first in the second round. This is done by checking if the round number is divisible evenly by two at the start of every round. </w:t>
+        <w:t>This function simulates the computer’s pick for the other members of the draft, as well as calling the getUserPick function to have the user make their own pick. The computer makes its pick through using probability rules which will</w:t>
+      </w:r>
+      <w:r>
+        <w:rPr>
+          <w:rFonts w:ascii="Times New Roman" w:hAnsi="Times New Roman" w:cs="Times New Roman"/>
+          <w:sz w:val="24"/>
+          <w:szCs w:val="24"/>
+        </w:rPr>
+        <w:t xml:space="preserve"> be</w:t>
+      </w:r>
+      <w:r>
+        <w:rPr>
+          <w:rFonts w:ascii="Times New Roman" w:hAnsi="Times New Roman" w:cs="Times New Roman"/>
+          <w:sz w:val="24"/>
+          <w:szCs w:val="24"/>
+        </w:rPr>
+        <w:t xml:space="preserve"> describe</w:t>
+      </w:r>
+      <w:r>
+        <w:rPr>
+          <w:rFonts w:ascii="Times New Roman" w:hAnsi="Times New Roman" w:cs="Times New Roman"/>
+          <w:sz w:val="24"/>
+          <w:szCs w:val="24"/>
+        </w:rPr>
+        <w:t>d</w:t>
+      </w:r>
+      <w:r>
+        <w:rPr>
+          <w:rFonts w:ascii="Times New Roman" w:hAnsi="Times New Roman" w:cs="Times New Roman"/>
+          <w:sz w:val="24"/>
+          <w:szCs w:val="24"/>
+        </w:rPr>
+        <w:t xml:space="preserve"> later. If the player chosen by the computer plays a position that has already met its limit, the code will output “Moving to next player” and draft a player that will not exceed the limit. </w:t>
+      </w:r>
+      <w:r>
+        <w:rPr>
+          <w:rFonts w:ascii="Times New Roman" w:hAnsi="Times New Roman" w:cs="Times New Roman"/>
+          <w:sz w:val="24"/>
+          <w:szCs w:val="24"/>
+        </w:rPr>
+        <w:t xml:space="preserve">If the CSV file runs out of players needed to fill a position, the computer will forfeit that pick and </w:t>
+      </w:r>
+      <w:proofErr w:type="gramStart"/>
+      <w:r>
+        <w:rPr>
+          <w:rFonts w:ascii="Times New Roman" w:hAnsi="Times New Roman" w:cs="Times New Roman"/>
+          <w:sz w:val="24"/>
+          <w:szCs w:val="24"/>
+        </w:rPr>
+        <w:t>say</w:t>
+      </w:r>
+      <w:proofErr w:type="gramEnd"/>
+      <w:r>
+        <w:rPr>
+          <w:rFonts w:ascii="Times New Roman" w:hAnsi="Times New Roman" w:cs="Times New Roman"/>
+          <w:sz w:val="24"/>
+          <w:szCs w:val="24"/>
+        </w:rPr>
+        <w:t xml:space="preserve"> “No more of the position desired available, voiding pick”. </w:t>
+      </w:r>
+      <w:r>
+        <w:rPr>
+          <w:rFonts w:ascii="Times New Roman" w:hAnsi="Times New Roman" w:cs="Times New Roman"/>
+          <w:sz w:val="24"/>
+          <w:szCs w:val="24"/>
+        </w:rPr>
+        <w:t xml:space="preserve">Another cool feature of this function is the ability to have a snake draft. A snake draft is where the draft order switches at the start of every other round. For example, if </w:t>
+      </w:r>
+      <w:r>
+        <w:rPr>
+          <w:rFonts w:ascii="Times New Roman" w:hAnsi="Times New Roman" w:cs="Times New Roman"/>
+          <w:sz w:val="24"/>
+          <w:szCs w:val="24"/>
+        </w:rPr>
+        <w:t>a team</w:t>
+      </w:r>
+      <w:r>
+        <w:rPr>
+          <w:rFonts w:ascii="Times New Roman" w:hAnsi="Times New Roman" w:cs="Times New Roman"/>
+          <w:sz w:val="24"/>
+          <w:szCs w:val="24"/>
+        </w:rPr>
+        <w:t xml:space="preserve"> picked last in the first round, </w:t>
+      </w:r>
+      <w:r>
+        <w:rPr>
+          <w:rFonts w:ascii="Times New Roman" w:hAnsi="Times New Roman" w:cs="Times New Roman"/>
+          <w:sz w:val="24"/>
+          <w:szCs w:val="24"/>
+        </w:rPr>
+        <w:t>t</w:t>
+      </w:r>
+      <w:r>
+        <w:rPr>
+          <w:rFonts w:ascii="Times New Roman" w:hAnsi="Times New Roman" w:cs="Times New Roman"/>
+          <w:sz w:val="24"/>
+          <w:szCs w:val="24"/>
+        </w:rPr>
+        <w:t>he</w:t>
+      </w:r>
+      <w:r>
+        <w:rPr>
+          <w:rFonts w:ascii="Times New Roman" w:hAnsi="Times New Roman" w:cs="Times New Roman"/>
+          <w:sz w:val="24"/>
+          <w:szCs w:val="24"/>
+        </w:rPr>
+        <w:t>y</w:t>
+      </w:r>
+      <w:r>
+        <w:rPr>
+          <w:rFonts w:ascii="Times New Roman" w:hAnsi="Times New Roman" w:cs="Times New Roman"/>
+          <w:sz w:val="24"/>
+          <w:szCs w:val="24"/>
+        </w:rPr>
+        <w:t xml:space="preserve"> would pick first in the second round. This is done by checking if the round number is divisible evenly by two at the start of every round. </w:t>
       </w:r>
     </w:p>
     <w:p>
@@ -793,15 +949,81 @@
           <w:sz w:val="24"/>
           <w:szCs w:val="24"/>
         </w:rPr>
-        <w:t xml:space="preserve">The computer’s pick probability was done through a function called pickRandomizer. This function aligns the top four players available with the probabilities 40%, 30%, 20%, and 10% respectively. The player is then picked based on these percentages. This was done to represent some of the chaos that may occur in a real-life draft where the top player available will not always be chosen. </w:t>
-      </w:r>
-      <w:r>
-        <w:rPr>
-          <w:rFonts w:ascii="Times New Roman" w:hAnsi="Times New Roman" w:cs="Times New Roman"/>
-          <w:sz w:val="24"/>
-          <w:szCs w:val="24"/>
-        </w:rPr>
-        <w:t xml:space="preserve">Next the picks on each team are displayed with the outputTeamPicks function. This function iterates through every player and outputs their picks in order of QB, RB, WR, and TE. This function also keeps track of the average salary of a team which may be important to the user. Finally, the last function in this class is the operate function. The operate function gives the user the choice to automatically draft their picks for them if they choose. It also handles the case where the draft file cannot be opened for any reason. Lastly, this function calls all other important functions in the class and allows the draft to run smoothly. </w:t>
+        <w:t xml:space="preserve">The computer’s pick was done </w:t>
+      </w:r>
+      <w:r>
+        <w:rPr>
+          <w:rFonts w:ascii="Times New Roman" w:hAnsi="Times New Roman" w:cs="Times New Roman"/>
+          <w:sz w:val="24"/>
+          <w:szCs w:val="24"/>
+        </w:rPr>
+        <w:t xml:space="preserve">with a probability method to add randomness to the draft to simulate a real-life draft scenario. The logic for the probability implementation was completed with </w:t>
+      </w:r>
+      <w:r>
+        <w:rPr>
+          <w:rFonts w:ascii="Times New Roman" w:hAnsi="Times New Roman" w:cs="Times New Roman"/>
+          <w:sz w:val="24"/>
+          <w:szCs w:val="24"/>
+        </w:rPr>
+        <w:t xml:space="preserve">a function called </w:t>
+      </w:r>
+      <w:proofErr w:type="spellStart"/>
+      <w:r>
+        <w:rPr>
+          <w:rFonts w:ascii="Times New Roman" w:hAnsi="Times New Roman" w:cs="Times New Roman"/>
+          <w:sz w:val="24"/>
+          <w:szCs w:val="24"/>
+        </w:rPr>
+        <w:t>pickRandomizer</w:t>
+      </w:r>
+      <w:proofErr w:type="spellEnd"/>
+      <w:r>
+        <w:rPr>
+          <w:rFonts w:ascii="Times New Roman" w:hAnsi="Times New Roman" w:cs="Times New Roman"/>
+          <w:sz w:val="24"/>
+          <w:szCs w:val="24"/>
+        </w:rPr>
+        <w:t xml:space="preserve">. This function aligns the top four players available with the probabilities 40%, 30%, 20%, and 10% respectively. The player is then picked based on these percentages. This was done to represent some of the chaos that may occur in a real-life draft where the top player available will not always be chosen. </w:t>
+      </w:r>
+      <w:r>
+        <w:rPr>
+          <w:rFonts w:ascii="Times New Roman" w:hAnsi="Times New Roman" w:cs="Times New Roman"/>
+          <w:sz w:val="24"/>
+          <w:szCs w:val="24"/>
+        </w:rPr>
+        <w:t xml:space="preserve">Next the picks on each team are displayed with the outputTeamPicks function. This function iterates through every player and outputs their picks in order of QB, RB, WR, and TE. This function also keeps track of the </w:t>
+      </w:r>
+      <w:r>
+        <w:rPr>
+          <w:rFonts w:ascii="Times New Roman" w:hAnsi="Times New Roman" w:cs="Times New Roman"/>
+          <w:sz w:val="24"/>
+          <w:szCs w:val="24"/>
+        </w:rPr>
+        <w:t xml:space="preserve">estimated </w:t>
+      </w:r>
+      <w:r>
+        <w:rPr>
+          <w:rFonts w:ascii="Times New Roman" w:hAnsi="Times New Roman" w:cs="Times New Roman"/>
+          <w:sz w:val="24"/>
+          <w:szCs w:val="24"/>
+        </w:rPr>
+        <w:t xml:space="preserve">average salary of a team which may be important </w:t>
+      </w:r>
+      <w:r>
+        <w:rPr>
+          <w:rFonts w:ascii="Times New Roman" w:hAnsi="Times New Roman" w:cs="Times New Roman"/>
+          <w:sz w:val="24"/>
+          <w:szCs w:val="24"/>
+        </w:rPr>
+        <w:t>or interesting to</w:t>
+      </w:r>
+      <w:r>
+        <w:rPr>
+          <w:rFonts w:ascii="Times New Roman" w:hAnsi="Times New Roman" w:cs="Times New Roman"/>
+          <w:sz w:val="24"/>
+          <w:szCs w:val="24"/>
+        </w:rPr>
+        <w:t xml:space="preserve"> the user. Finally, the last function in this class is the operate function. The operate function gives the user the choice to automatically draft their picks for them if they choose. It also handles the case where the draft file cannot be opened for any reason. Lastly, this function calls all other important functions in the class and allows the draft to run smoothly. </w:t>
       </w:r>
     </w:p>
     <w:p>
@@ -824,6 +1046,7 @@
           <w:b/>
           <w:bCs/>
         </w:rPr>
+        <w:lastRenderedPageBreak/>
         <w:t xml:space="preserve">The “main” </w:t>
       </w:r>
       <w:r>
@@ -882,16 +1105,147 @@
           <w:sz w:val="24"/>
           <w:szCs w:val="24"/>
         </w:rPr>
-        <w:t xml:space="preserve">Based on what the user inputs, the </w:t>
-      </w:r>
-      <w:r>
-        <w:rPr>
-          <w:rFonts w:ascii="Times New Roman" w:hAnsi="Times New Roman" w:cs="Times New Roman"/>
-          <w:sz w:val="24"/>
-          <w:szCs w:val="24"/>
-        </w:rPr>
-        <w:lastRenderedPageBreak/>
-        <w:t xml:space="preserve">function instantiates an object from each of the ranking, CustomLeague, and draft classes. Additionally, in the CustomLeague object, a thread is created to run the functionality of the CustomLeague. After this, the user is asked if they want to complete another draft and if so which type. The process I just described is done for all three draft types (standard, ppr, and half ppr). This means the ranking, CustomLeague, and draft classes all have three objects instantiated from them. Finally, the number of drafts completed is shown to the user, and the code has finished. </w:t>
+        <w:t xml:space="preserve">Based on what the user inputs, the function instantiates an object from each of the </w:t>
+      </w:r>
+      <w:r>
+        <w:rPr>
+          <w:rFonts w:ascii="Times New Roman" w:hAnsi="Times New Roman" w:cs="Times New Roman"/>
+          <w:sz w:val="24"/>
+          <w:szCs w:val="24"/>
+        </w:rPr>
+        <w:t>“R</w:t>
+      </w:r>
+      <w:r>
+        <w:rPr>
+          <w:rFonts w:ascii="Times New Roman" w:hAnsi="Times New Roman" w:cs="Times New Roman"/>
+          <w:sz w:val="24"/>
+          <w:szCs w:val="24"/>
+        </w:rPr>
+        <w:t>anking,</w:t>
+      </w:r>
+      <w:r>
+        <w:rPr>
+          <w:rFonts w:ascii="Times New Roman" w:hAnsi="Times New Roman" w:cs="Times New Roman"/>
+          <w:sz w:val="24"/>
+          <w:szCs w:val="24"/>
+        </w:rPr>
+        <w:t>”</w:t>
+      </w:r>
+      <w:r>
+        <w:rPr>
+          <w:rFonts w:ascii="Times New Roman" w:hAnsi="Times New Roman" w:cs="Times New Roman"/>
+          <w:sz w:val="24"/>
+          <w:szCs w:val="24"/>
+        </w:rPr>
+        <w:t xml:space="preserve"> </w:t>
+      </w:r>
+      <w:r>
+        <w:rPr>
+          <w:rFonts w:ascii="Times New Roman" w:hAnsi="Times New Roman" w:cs="Times New Roman"/>
+          <w:sz w:val="24"/>
+          <w:szCs w:val="24"/>
+        </w:rPr>
+        <w:t>“</w:t>
+      </w:r>
+      <w:proofErr w:type="spellStart"/>
+      <w:r>
+        <w:rPr>
+          <w:rFonts w:ascii="Times New Roman" w:hAnsi="Times New Roman" w:cs="Times New Roman"/>
+          <w:sz w:val="24"/>
+          <w:szCs w:val="24"/>
+        </w:rPr>
+        <w:t>CustomLeague</w:t>
+      </w:r>
+      <w:proofErr w:type="spellEnd"/>
+      <w:r>
+        <w:rPr>
+          <w:rFonts w:ascii="Times New Roman" w:hAnsi="Times New Roman" w:cs="Times New Roman"/>
+          <w:sz w:val="24"/>
+          <w:szCs w:val="24"/>
+        </w:rPr>
+        <w:t>,</w:t>
+      </w:r>
+      <w:r>
+        <w:rPr>
+          <w:rFonts w:ascii="Times New Roman" w:hAnsi="Times New Roman" w:cs="Times New Roman"/>
+          <w:sz w:val="24"/>
+          <w:szCs w:val="24"/>
+        </w:rPr>
+        <w:t>”</w:t>
+      </w:r>
+      <w:r>
+        <w:rPr>
+          <w:rFonts w:ascii="Times New Roman" w:hAnsi="Times New Roman" w:cs="Times New Roman"/>
+          <w:sz w:val="24"/>
+          <w:szCs w:val="24"/>
+        </w:rPr>
+        <w:t xml:space="preserve"> and </w:t>
+      </w:r>
+      <w:r>
+        <w:rPr>
+          <w:rFonts w:ascii="Times New Roman" w:hAnsi="Times New Roman" w:cs="Times New Roman"/>
+          <w:sz w:val="24"/>
+          <w:szCs w:val="24"/>
+        </w:rPr>
+        <w:t>“D</w:t>
+      </w:r>
+      <w:r>
+        <w:rPr>
+          <w:rFonts w:ascii="Times New Roman" w:hAnsi="Times New Roman" w:cs="Times New Roman"/>
+          <w:sz w:val="24"/>
+          <w:szCs w:val="24"/>
+        </w:rPr>
+        <w:t>raft</w:t>
+      </w:r>
+      <w:r>
+        <w:rPr>
+          <w:rFonts w:ascii="Times New Roman" w:hAnsi="Times New Roman" w:cs="Times New Roman"/>
+          <w:sz w:val="24"/>
+          <w:szCs w:val="24"/>
+        </w:rPr>
+        <w:t>”</w:t>
+      </w:r>
+      <w:r>
+        <w:rPr>
+          <w:rFonts w:ascii="Times New Roman" w:hAnsi="Times New Roman" w:cs="Times New Roman"/>
+          <w:sz w:val="24"/>
+          <w:szCs w:val="24"/>
+        </w:rPr>
+        <w:t xml:space="preserve"> classes. Additionally, in the CustomLeague object, a thread is created to run the functionality of the CustomLeague. After this, the user is asked if they want to complete another draft and if so which type. The process described is done for all three draft types (standard, ppr, and half ppr). This means the </w:t>
+      </w:r>
+      <w:r>
+        <w:rPr>
+          <w:rFonts w:ascii="Times New Roman" w:hAnsi="Times New Roman" w:cs="Times New Roman"/>
+          <w:sz w:val="24"/>
+          <w:szCs w:val="24"/>
+        </w:rPr>
+        <w:t>“Ranking,” “</w:t>
+      </w:r>
+      <w:proofErr w:type="spellStart"/>
+      <w:r>
+        <w:rPr>
+          <w:rFonts w:ascii="Times New Roman" w:hAnsi="Times New Roman" w:cs="Times New Roman"/>
+          <w:sz w:val="24"/>
+          <w:szCs w:val="24"/>
+        </w:rPr>
+        <w:t>CustomLeague</w:t>
+      </w:r>
+      <w:proofErr w:type="spellEnd"/>
+      <w:r>
+        <w:rPr>
+          <w:rFonts w:ascii="Times New Roman" w:hAnsi="Times New Roman" w:cs="Times New Roman"/>
+          <w:sz w:val="24"/>
+          <w:szCs w:val="24"/>
+        </w:rPr>
+        <w:t xml:space="preserve">,” and “Draft” </w:t>
+      </w:r>
+      <w:r>
+        <w:rPr>
+          <w:rFonts w:ascii="Times New Roman" w:hAnsi="Times New Roman" w:cs="Times New Roman"/>
+          <w:sz w:val="24"/>
+          <w:szCs w:val="24"/>
+        </w:rPr>
+        <w:t xml:space="preserve">classes all have three objects instantiated from them. Finally, the number of drafts completed is shown to the user, and the code has finished. </w:t>
       </w:r>
     </w:p>
     <w:p>
@@ -932,7 +1286,7 @@
           <w:sz w:val="24"/>
           <w:szCs w:val="24"/>
         </w:rPr>
-        <w:t>Add some conclusions about the code</w:t>
+        <w:t xml:space="preserve">The code in this project provides a unique drafting experience for a user. While there are platforms that exist to provide mock drafts, few have quite the capability that this code provides. Some unique features include position limits and full flexibility of team size, number of league members, and number of drafts completed. In addition, this code can work with any CSV file with the same format as the files used in this project. Therefore, any user can create a CSV file of rankings and draft based on those rankings. Few, if any, platforms provide that capability. In summary, this project provides a user with a great mock drafting experience to prepare them for the upcoming fantasy football league year.  </w:t>
       </w:r>
     </w:p>
     <w:sectPr>
@@ -946,7 +1300,7 @@
 </file>
 
 <file path=word/endnotes.xml><?xml version="1.0" encoding="utf-8"?>
-<w:endnotes xmlns:wpc="http://schemas.microsoft.com/office/word/2010/wordprocessingCanvas" xmlns:cx="http://schemas.microsoft.com/office/drawing/2014/chartex" xmlns:cx1="http://schemas.microsoft.com/office/drawing/2015/9/8/chartex" xmlns:cx2="http://schemas.microsoft.com/office/drawing/2015/10/21/chartex" xmlns:cx3="http://schemas.microsoft.com/office/drawing/2016/5/9/chartex" xmlns:cx4="http://schemas.microsoft.com/office/drawing/2016/5/10/chartex" xmlns:cx5="http://schemas.microsoft.com/office/drawing/2016/5/11/chartex" xmlns:cx6="http://schemas.microsoft.com/office/drawing/2016/5/12/chartex" xmlns:cx7="http://schemas.microsoft.com/office/drawing/2016/5/13/chartex" xmlns:cx8="http://schemas.microsoft.com/office/drawing/2016/5/14/chartex" xmlns:mc="http://schemas.openxmlformats.org/markup-compatibility/2006" xmlns:aink="http://schemas.microsoft.com/office/drawing/2016/ink" xmlns:am3d="http://schemas.microsoft.com/office/drawing/2017/model3d" xmlns:o="urn:schemas-microsoft-com:office:office" xmlns:oel="http://schemas.microsoft.com/office/2019/extlst" xmlns:r="http://schemas.openxmlformats.org/officeDocument/2006/relationships" xmlns:m="http://schemas.openxmlformats.org/officeDocument/2006/math" xmlns:v="urn:schemas-microsoft-com:vml" xmlns:wp14="http://schemas.microsoft.com/office/word/2010/wordprocessingDrawing" xmlns:wp="http://schemas.openxmlformats.org/drawingml/2006/wordprocessingDrawing" xmlns:w10="urn:schemas-microsoft-com:office:word" xmlns:w="http://schemas.openxmlformats.org/wordprocessingml/2006/main" xmlns:w14="http://schemas.microsoft.com/office/word/2010/wordml" xmlns:w15="http://schemas.microsoft.com/office/word/2012/wordml" xmlns:w16cex="http://schemas.microsoft.com/office/word/2018/wordml/cex" xmlns:w16cid="http://schemas.microsoft.com/office/word/2016/wordml/cid" xmlns:w16="http://schemas.microsoft.com/office/word/2018/wordml" xmlns:w16du="http://schemas.microsoft.com/office/word/2023/wordml/word16du" xmlns:w16sdtdh="http://schemas.microsoft.com/office/word/2020/wordml/sdtdatahash" xmlns:w16se="http://schemas.microsoft.com/office/word/2015/wordml/symex" xmlns:wpg="http://schemas.microsoft.com/office/word/2010/wordprocessingGroup" xmlns:wpi="http://schemas.microsoft.com/office/word/2010/wordprocessingInk" xmlns:wne="http://schemas.microsoft.com/office/word/2006/wordml" xmlns:wps="http://schemas.microsoft.com/office/word/2010/wordprocessingShape" mc:Ignorable="w14 w15 w16se w16cid w16 w16cex w16sdtdh w16du wp14">
+<w:endnotes xmlns:wpc="http://schemas.microsoft.com/office/word/2010/wordprocessingCanvas" xmlns:cx="http://schemas.microsoft.com/office/drawing/2014/chartex" xmlns:cx1="http://schemas.microsoft.com/office/drawing/2015/9/8/chartex" xmlns:cx2="http://schemas.microsoft.com/office/drawing/2015/10/21/chartex" xmlns:cx3="http://schemas.microsoft.com/office/drawing/2016/5/9/chartex" xmlns:cx4="http://schemas.microsoft.com/office/drawing/2016/5/10/chartex" xmlns:cx5="http://schemas.microsoft.com/office/drawing/2016/5/11/chartex" xmlns:cx6="http://schemas.microsoft.com/office/drawing/2016/5/12/chartex" xmlns:cx7="http://schemas.microsoft.com/office/drawing/2016/5/13/chartex" xmlns:cx8="http://schemas.microsoft.com/office/drawing/2016/5/14/chartex" xmlns:mc="http://schemas.openxmlformats.org/markup-compatibility/2006" xmlns:aink="http://schemas.microsoft.com/office/drawing/2016/ink" xmlns:am3d="http://schemas.microsoft.com/office/drawing/2017/model3d" xmlns:o="urn:schemas-microsoft-com:office:office" xmlns:oel="http://schemas.microsoft.com/office/2019/extlst" xmlns:r="http://schemas.openxmlformats.org/officeDocument/2006/relationships" xmlns:m="http://schemas.openxmlformats.org/officeDocument/2006/math" xmlns:v="urn:schemas-microsoft-com:vml" xmlns:wp14="http://schemas.microsoft.com/office/word/2010/wordprocessingDrawing" xmlns:wp="http://schemas.openxmlformats.org/drawingml/2006/wordprocessingDrawing" xmlns:w10="urn:schemas-microsoft-com:office:word" xmlns:w="http://schemas.openxmlformats.org/wordprocessingml/2006/main" xmlns:w14="http://schemas.microsoft.com/office/word/2010/wordml" xmlns:w15="http://schemas.microsoft.com/office/word/2012/wordml" xmlns:w16cex="http://schemas.microsoft.com/office/word/2018/wordml/cex" xmlns:w16cid="http://schemas.microsoft.com/office/word/2016/wordml/cid" xmlns:w16="http://schemas.microsoft.com/office/word/2018/wordml" xmlns:w16sdtdh="http://schemas.microsoft.com/office/word/2020/wordml/sdtdatahash" xmlns:w16se="http://schemas.microsoft.com/office/word/2015/wordml/symex" xmlns:wpg="http://schemas.microsoft.com/office/word/2010/wordprocessingGroup" xmlns:wpi="http://schemas.microsoft.com/office/word/2010/wordprocessingInk" xmlns:wne="http://schemas.microsoft.com/office/word/2006/wordml" xmlns:wps="http://schemas.microsoft.com/office/word/2010/wordprocessingShape" mc:Ignorable="w14 w15 w16se w16cid w16 w16cex w16sdtdh wp14">
   <w:endnote w:type="separator" w:id="-1">
     <w:p>
       <w:pPr>
@@ -971,7 +1325,7 @@
 </file>
 
 <file path=word/footnotes.xml><?xml version="1.0" encoding="utf-8"?>
-<w:footnotes xmlns:wpc="http://schemas.microsoft.com/office/word/2010/wordprocessingCanvas" xmlns:cx="http://schemas.microsoft.com/office/drawing/2014/chartex" xmlns:cx1="http://schemas.microsoft.com/office/drawing/2015/9/8/chartex" xmlns:cx2="http://schemas.microsoft.com/office/drawing/2015/10/21/chartex" xmlns:cx3="http://schemas.microsoft.com/office/drawing/2016/5/9/chartex" xmlns:cx4="http://schemas.microsoft.com/office/drawing/2016/5/10/chartex" xmlns:cx5="http://schemas.microsoft.com/office/drawing/2016/5/11/chartex" xmlns:cx6="http://schemas.microsoft.com/office/drawing/2016/5/12/chartex" xmlns:cx7="http://schemas.microsoft.com/office/drawing/2016/5/13/chartex" xmlns:cx8="http://schemas.microsoft.com/office/drawing/2016/5/14/chartex" xmlns:mc="http://schemas.openxmlformats.org/markup-compatibility/2006" xmlns:aink="http://schemas.microsoft.com/office/drawing/2016/ink" xmlns:am3d="http://schemas.microsoft.com/office/drawing/2017/model3d" xmlns:o="urn:schemas-microsoft-com:office:office" xmlns:oel="http://schemas.microsoft.com/office/2019/extlst" xmlns:r="http://schemas.openxmlformats.org/officeDocument/2006/relationships" xmlns:m="http://schemas.openxmlformats.org/officeDocument/2006/math" xmlns:v="urn:schemas-microsoft-com:vml" xmlns:wp14="http://schemas.microsoft.com/office/word/2010/wordprocessingDrawing" xmlns:wp="http://schemas.openxmlformats.org/drawingml/2006/wordprocessingDrawing" xmlns:w10="urn:schemas-microsoft-com:office:word" xmlns:w="http://schemas.openxmlformats.org/wordprocessingml/2006/main" xmlns:w14="http://schemas.microsoft.com/office/word/2010/wordml" xmlns:w15="http://schemas.microsoft.com/office/word/2012/wordml" xmlns:w16cex="http://schemas.microsoft.com/office/word/2018/wordml/cex" xmlns:w16cid="http://schemas.microsoft.com/office/word/2016/wordml/cid" xmlns:w16="http://schemas.microsoft.com/office/word/2018/wordml" xmlns:w16du="http://schemas.microsoft.com/office/word/2023/wordml/word16du" xmlns:w16sdtdh="http://schemas.microsoft.com/office/word/2020/wordml/sdtdatahash" xmlns:w16se="http://schemas.microsoft.com/office/word/2015/wordml/symex" xmlns:wpg="http://schemas.microsoft.com/office/word/2010/wordprocessingGroup" xmlns:wpi="http://schemas.microsoft.com/office/word/2010/wordprocessingInk" xmlns:wne="http://schemas.microsoft.com/office/word/2006/wordml" xmlns:wps="http://schemas.microsoft.com/office/word/2010/wordprocessingShape" mc:Ignorable="w14 w15 w16se w16cid w16 w16cex w16sdtdh w16du wp14">
+<w:footnotes xmlns:wpc="http://schemas.microsoft.com/office/word/2010/wordprocessingCanvas" xmlns:cx="http://schemas.microsoft.com/office/drawing/2014/chartex" xmlns:cx1="http://schemas.microsoft.com/office/drawing/2015/9/8/chartex" xmlns:cx2="http://schemas.microsoft.com/office/drawing/2015/10/21/chartex" xmlns:cx3="http://schemas.microsoft.com/office/drawing/2016/5/9/chartex" xmlns:cx4="http://schemas.microsoft.com/office/drawing/2016/5/10/chartex" xmlns:cx5="http://schemas.microsoft.com/office/drawing/2016/5/11/chartex" xmlns:cx6="http://schemas.microsoft.com/office/drawing/2016/5/12/chartex" xmlns:cx7="http://schemas.microsoft.com/office/drawing/2016/5/13/chartex" xmlns:cx8="http://schemas.microsoft.com/office/drawing/2016/5/14/chartex" xmlns:mc="http://schemas.openxmlformats.org/markup-compatibility/2006" xmlns:aink="http://schemas.microsoft.com/office/drawing/2016/ink" xmlns:am3d="http://schemas.microsoft.com/office/drawing/2017/model3d" xmlns:o="urn:schemas-microsoft-com:office:office" xmlns:oel="http://schemas.microsoft.com/office/2019/extlst" xmlns:r="http://schemas.openxmlformats.org/officeDocument/2006/relationships" xmlns:m="http://schemas.openxmlformats.org/officeDocument/2006/math" xmlns:v="urn:schemas-microsoft-com:vml" xmlns:wp14="http://schemas.microsoft.com/office/word/2010/wordprocessingDrawing" xmlns:wp="http://schemas.openxmlformats.org/drawingml/2006/wordprocessingDrawing" xmlns:w10="urn:schemas-microsoft-com:office:word" xmlns:w="http://schemas.openxmlformats.org/wordprocessingml/2006/main" xmlns:w14="http://schemas.microsoft.com/office/word/2010/wordml" xmlns:w15="http://schemas.microsoft.com/office/word/2012/wordml" xmlns:w16cex="http://schemas.microsoft.com/office/word/2018/wordml/cex" xmlns:w16cid="http://schemas.microsoft.com/office/word/2016/wordml/cid" xmlns:w16="http://schemas.microsoft.com/office/word/2018/wordml" xmlns:w16sdtdh="http://schemas.microsoft.com/office/word/2020/wordml/sdtdatahash" xmlns:w16se="http://schemas.microsoft.com/office/word/2015/wordml/symex" xmlns:wpg="http://schemas.microsoft.com/office/word/2010/wordprocessingGroup" xmlns:wpi="http://schemas.microsoft.com/office/word/2010/wordprocessingInk" xmlns:wne="http://schemas.microsoft.com/office/word/2006/wordml" xmlns:wps="http://schemas.microsoft.com/office/word/2010/wordprocessingShape" mc:Ignorable="w14 w15 w16se w16cid w16 w16cex w16sdtdh wp14">
   <w:footnote w:type="separator" w:id="-1">
     <w:p>
       <w:pPr>
@@ -996,7 +1350,7 @@
 </file>
 
 <file path=word/numbering.xml><?xml version="1.0" encoding="utf-8"?>
-<w:numbering xmlns:wpc="http://schemas.microsoft.com/office/word/2010/wordprocessingCanvas" xmlns:cx="http://schemas.microsoft.com/office/drawing/2014/chartex" xmlns:cx1="http://schemas.microsoft.com/office/drawing/2015/9/8/chartex" xmlns:cx2="http://schemas.microsoft.com/office/drawing/2015/10/21/chartex" xmlns:cx3="http://schemas.microsoft.com/office/drawing/2016/5/9/chartex" xmlns:cx4="http://schemas.microsoft.com/office/drawing/2016/5/10/chartex" xmlns:cx5="http://schemas.microsoft.com/office/drawing/2016/5/11/chartex" xmlns:cx6="http://schemas.microsoft.com/office/drawing/2016/5/12/chartex" xmlns:cx7="http://schemas.microsoft.com/office/drawing/2016/5/13/chartex" xmlns:cx8="http://schemas.microsoft.com/office/drawing/2016/5/14/chartex" xmlns:mc="http://schemas.openxmlformats.org/markup-compatibility/2006" xmlns:aink="http://schemas.microsoft.com/office/drawing/2016/ink" xmlns:am3d="http://schemas.microsoft.com/office/drawing/2017/model3d" xmlns:o="urn:schemas-microsoft-com:office:office" xmlns:oel="http://schemas.microsoft.com/office/2019/extlst" xmlns:r="http://schemas.openxmlformats.org/officeDocument/2006/relationships" xmlns:m="http://schemas.openxmlformats.org/officeDocument/2006/math" xmlns:v="urn:schemas-microsoft-com:vml" xmlns:wp14="http://schemas.microsoft.com/office/word/2010/wordprocessingDrawing" xmlns:wp="http://schemas.openxmlformats.org/drawingml/2006/wordprocessingDrawing" xmlns:w10="urn:schemas-microsoft-com:office:word" xmlns:w="http://schemas.openxmlformats.org/wordprocessingml/2006/main" xmlns:w14="http://schemas.microsoft.com/office/word/2010/wordml" xmlns:w15="http://schemas.microsoft.com/office/word/2012/wordml" xmlns:w16cex="http://schemas.microsoft.com/office/word/2018/wordml/cex" xmlns:w16cid="http://schemas.microsoft.com/office/word/2016/wordml/cid" xmlns:w16="http://schemas.microsoft.com/office/word/2018/wordml" xmlns:w16du="http://schemas.microsoft.com/office/word/2023/wordml/word16du" xmlns:w16sdtdh="http://schemas.microsoft.com/office/word/2020/wordml/sdtdatahash" xmlns:w16se="http://schemas.microsoft.com/office/word/2015/wordml/symex" xmlns:wpg="http://schemas.microsoft.com/office/word/2010/wordprocessingGroup" xmlns:wpi="http://schemas.microsoft.com/office/word/2010/wordprocessingInk" xmlns:wne="http://schemas.microsoft.com/office/word/2006/wordml" xmlns:wps="http://schemas.microsoft.com/office/word/2010/wordprocessingShape" mc:Ignorable="w14 w15 w16se w16cid w16 w16cex w16sdtdh w16du wp14">
+<w:numbering xmlns:wpc="http://schemas.microsoft.com/office/word/2010/wordprocessingCanvas" xmlns:cx="http://schemas.microsoft.com/office/drawing/2014/chartex" xmlns:cx1="http://schemas.microsoft.com/office/drawing/2015/9/8/chartex" xmlns:cx2="http://schemas.microsoft.com/office/drawing/2015/10/21/chartex" xmlns:cx3="http://schemas.microsoft.com/office/drawing/2016/5/9/chartex" xmlns:cx4="http://schemas.microsoft.com/office/drawing/2016/5/10/chartex" xmlns:cx5="http://schemas.microsoft.com/office/drawing/2016/5/11/chartex" xmlns:cx6="http://schemas.microsoft.com/office/drawing/2016/5/12/chartex" xmlns:cx7="http://schemas.microsoft.com/office/drawing/2016/5/13/chartex" xmlns:cx8="http://schemas.microsoft.com/office/drawing/2016/5/14/chartex" xmlns:mc="http://schemas.openxmlformats.org/markup-compatibility/2006" xmlns:aink="http://schemas.microsoft.com/office/drawing/2016/ink" xmlns:am3d="http://schemas.microsoft.com/office/drawing/2017/model3d" xmlns:o="urn:schemas-microsoft-com:office:office" xmlns:oel="http://schemas.microsoft.com/office/2019/extlst" xmlns:r="http://schemas.openxmlformats.org/officeDocument/2006/relationships" xmlns:m="http://schemas.openxmlformats.org/officeDocument/2006/math" xmlns:v="urn:schemas-microsoft-com:vml" xmlns:wp14="http://schemas.microsoft.com/office/word/2010/wordprocessingDrawing" xmlns:wp="http://schemas.openxmlformats.org/drawingml/2006/wordprocessingDrawing" xmlns:w10="urn:schemas-microsoft-com:office:word" xmlns:w="http://schemas.openxmlformats.org/wordprocessingml/2006/main" xmlns:w14="http://schemas.microsoft.com/office/word/2010/wordml" xmlns:w15="http://schemas.microsoft.com/office/word/2012/wordml" xmlns:w16cex="http://schemas.microsoft.com/office/word/2018/wordml/cex" xmlns:w16cid="http://schemas.microsoft.com/office/word/2016/wordml/cid" xmlns:w16="http://schemas.microsoft.com/office/word/2018/wordml" xmlns:w16sdtdh="http://schemas.microsoft.com/office/word/2020/wordml/sdtdatahash" xmlns:w16se="http://schemas.microsoft.com/office/word/2015/wordml/symex" xmlns:wpg="http://schemas.microsoft.com/office/word/2010/wordprocessingGroup" xmlns:wpi="http://schemas.microsoft.com/office/word/2010/wordprocessingInk" xmlns:wne="http://schemas.microsoft.com/office/word/2006/wordml" xmlns:wps="http://schemas.microsoft.com/office/word/2010/wordprocessingShape" mc:Ignorable="w14 w15 w16se w16cid w16 w16cex w16sdtdh wp14">
   <w:abstractNum w:abstractNumId="0" w15:restartNumberingAfterBreak="0">
     <w:nsid w:val="1E0E2875"/>
     <w:multiLevelType w:val="hybridMultilevel"/>
@@ -1093,7 +1447,7 @@
 </file>
 
 <file path=word/styles.xml><?xml version="1.0" encoding="utf-8"?>
-<w:styles xmlns:mc="http://schemas.openxmlformats.org/markup-compatibility/2006" xmlns:r="http://schemas.openxmlformats.org/officeDocument/2006/relationships" xmlns:w="http://schemas.openxmlformats.org/wordprocessingml/2006/main" xmlns:w14="http://schemas.microsoft.com/office/word/2010/wordml" xmlns:w15="http://schemas.microsoft.com/office/word/2012/wordml" xmlns:w16cex="http://schemas.microsoft.com/office/word/2018/wordml/cex" xmlns:w16cid="http://schemas.microsoft.com/office/word/2016/wordml/cid" xmlns:w16="http://schemas.microsoft.com/office/word/2018/wordml" xmlns:w16du="http://schemas.microsoft.com/office/word/2023/wordml/word16du" xmlns:w16sdtdh="http://schemas.microsoft.com/office/word/2020/wordml/sdtdatahash" xmlns:w16se="http://schemas.microsoft.com/office/word/2015/wordml/symex" mc:Ignorable="w14 w15 w16se w16cid w16 w16cex w16sdtdh w16du">
+<w:styles xmlns:mc="http://schemas.openxmlformats.org/markup-compatibility/2006" xmlns:r="http://schemas.openxmlformats.org/officeDocument/2006/relationships" xmlns:w="http://schemas.openxmlformats.org/wordprocessingml/2006/main" xmlns:w14="http://schemas.microsoft.com/office/word/2010/wordml" xmlns:w15="http://schemas.microsoft.com/office/word/2012/wordml" xmlns:w16cex="http://schemas.microsoft.com/office/word/2018/wordml/cex" xmlns:w16cid="http://schemas.microsoft.com/office/word/2016/wordml/cid" xmlns:w16="http://schemas.microsoft.com/office/word/2018/wordml" xmlns:w16sdtdh="http://schemas.microsoft.com/office/word/2020/wordml/sdtdatahash" xmlns:w16se="http://schemas.microsoft.com/office/word/2015/wordml/symex" mc:Ignorable="w14 w15 w16se w16cid w16 w16cex w16sdtdh">
   <w:docDefaults>
     <w:rPrDefault>
       <w:rPr>

</xml_diff>

<commit_message>
Updates to report, removed unneeded files
</commit_message>
<xml_diff>
--- a/AERSP 424 Project Report.docx
+++ b/AERSP 424 Project Report.docx
@@ -1,6 +1,6 @@
 
 <file path=word/document.xml><?xml version="1.0" encoding="utf-8"?>
-<w:document xmlns:wpc="http://schemas.microsoft.com/office/word/2010/wordprocessingCanvas" xmlns:cx="http://schemas.microsoft.com/office/drawing/2014/chartex" xmlns:cx1="http://schemas.microsoft.com/office/drawing/2015/9/8/chartex" xmlns:cx2="http://schemas.microsoft.com/office/drawing/2015/10/21/chartex" xmlns:cx3="http://schemas.microsoft.com/office/drawing/2016/5/9/chartex" xmlns:cx4="http://schemas.microsoft.com/office/drawing/2016/5/10/chartex" xmlns:cx5="http://schemas.microsoft.com/office/drawing/2016/5/11/chartex" xmlns:cx6="http://schemas.microsoft.com/office/drawing/2016/5/12/chartex" xmlns:cx7="http://schemas.microsoft.com/office/drawing/2016/5/13/chartex" xmlns:cx8="http://schemas.microsoft.com/office/drawing/2016/5/14/chartex" xmlns:mc="http://schemas.openxmlformats.org/markup-compatibility/2006" xmlns:aink="http://schemas.microsoft.com/office/drawing/2016/ink" xmlns:am3d="http://schemas.microsoft.com/office/drawing/2017/model3d" xmlns:o="urn:schemas-microsoft-com:office:office" xmlns:oel="http://schemas.microsoft.com/office/2019/extlst" xmlns:r="http://schemas.openxmlformats.org/officeDocument/2006/relationships" xmlns:m="http://schemas.openxmlformats.org/officeDocument/2006/math" xmlns:v="urn:schemas-microsoft-com:vml" xmlns:wp14="http://schemas.microsoft.com/office/word/2010/wordprocessingDrawing" xmlns:wp="http://schemas.openxmlformats.org/drawingml/2006/wordprocessingDrawing" xmlns:w10="urn:schemas-microsoft-com:office:word" xmlns:w="http://schemas.openxmlformats.org/wordprocessingml/2006/main" xmlns:w14="http://schemas.microsoft.com/office/word/2010/wordml" xmlns:w15="http://schemas.microsoft.com/office/word/2012/wordml" xmlns:w16cex="http://schemas.microsoft.com/office/word/2018/wordml/cex" xmlns:w16cid="http://schemas.microsoft.com/office/word/2016/wordml/cid" xmlns:w16="http://schemas.microsoft.com/office/word/2018/wordml" xmlns:w16du="http://schemas.microsoft.com/office/word/2023/wordml/word16du" xmlns:w16sdtdh="http://schemas.microsoft.com/office/word/2020/wordml/sdtdatahash" xmlns:w16se="http://schemas.microsoft.com/office/word/2015/wordml/symex" xmlns:wpg="http://schemas.microsoft.com/office/word/2010/wordprocessingGroup" xmlns:wpi="http://schemas.microsoft.com/office/word/2010/wordprocessingInk" xmlns:wne="http://schemas.microsoft.com/office/word/2006/wordml" xmlns:wps="http://schemas.microsoft.com/office/word/2010/wordprocessingShape" mc:Ignorable="w14 w15 w16se w16cid w16 w16cex w16sdtdh w16du wp14">
+<w:document xmlns:wpc="http://schemas.microsoft.com/office/word/2010/wordprocessingCanvas" xmlns:cx="http://schemas.microsoft.com/office/drawing/2014/chartex" xmlns:cx1="http://schemas.microsoft.com/office/drawing/2015/9/8/chartex" xmlns:cx2="http://schemas.microsoft.com/office/drawing/2015/10/21/chartex" xmlns:cx3="http://schemas.microsoft.com/office/drawing/2016/5/9/chartex" xmlns:cx4="http://schemas.microsoft.com/office/drawing/2016/5/10/chartex" xmlns:cx5="http://schemas.microsoft.com/office/drawing/2016/5/11/chartex" xmlns:cx6="http://schemas.microsoft.com/office/drawing/2016/5/12/chartex" xmlns:cx7="http://schemas.microsoft.com/office/drawing/2016/5/13/chartex" xmlns:cx8="http://schemas.microsoft.com/office/drawing/2016/5/14/chartex" xmlns:mc="http://schemas.openxmlformats.org/markup-compatibility/2006" xmlns:aink="http://schemas.microsoft.com/office/drawing/2016/ink" xmlns:am3d="http://schemas.microsoft.com/office/drawing/2017/model3d" xmlns:o="urn:schemas-microsoft-com:office:office" xmlns:oel="http://schemas.microsoft.com/office/2019/extlst" xmlns:r="http://schemas.openxmlformats.org/officeDocument/2006/relationships" xmlns:m="http://schemas.openxmlformats.org/officeDocument/2006/math" xmlns:v="urn:schemas-microsoft-com:vml" xmlns:wp14="http://schemas.microsoft.com/office/word/2010/wordprocessingDrawing" xmlns:wp="http://schemas.openxmlformats.org/drawingml/2006/wordprocessingDrawing" xmlns:w10="urn:schemas-microsoft-com:office:word" xmlns:w="http://schemas.openxmlformats.org/wordprocessingml/2006/main" xmlns:w14="http://schemas.microsoft.com/office/word/2010/wordml" xmlns:w15="http://schemas.microsoft.com/office/word/2012/wordml" xmlns:w16cex="http://schemas.microsoft.com/office/word/2018/wordml/cex" xmlns:w16cid="http://schemas.microsoft.com/office/word/2016/wordml/cid" xmlns:w16="http://schemas.microsoft.com/office/word/2018/wordml" xmlns:w16sdtdh="http://schemas.microsoft.com/office/word/2020/wordml/sdtdatahash" xmlns:w16se="http://schemas.microsoft.com/office/word/2015/wordml/symex" xmlns:wpg="http://schemas.microsoft.com/office/word/2010/wordprocessingGroup" xmlns:wpi="http://schemas.microsoft.com/office/word/2010/wordprocessingInk" xmlns:wne="http://schemas.microsoft.com/office/word/2006/wordml" xmlns:wps="http://schemas.microsoft.com/office/word/2010/wordprocessingShape" mc:Ignorable="w14 w15 w16se w16cid w16 w16cex w16sdtdh wp14">
   <w:body>
     <w:p>
       <w:pPr>
@@ -8,6 +8,8 @@
         <w:jc w:val="center"/>
         <w:rPr>
           <w:rFonts w:ascii="Times New Roman" w:hAnsi="Times New Roman" w:cs="Times New Roman"/>
+          <w:b/>
+          <w:bCs/>
           <w:sz w:val="40"/>
           <w:szCs w:val="40"/>
         </w:rPr>
@@ -15,6 +17,8 @@
       <w:r>
         <w:rPr>
           <w:rFonts w:ascii="Times New Roman" w:hAnsi="Times New Roman" w:cs="Times New Roman"/>
+          <w:b/>
+          <w:bCs/>
           <w:sz w:val="40"/>
           <w:szCs w:val="40"/>
         </w:rPr>
@@ -27,17 +31,67 @@
         <w:jc w:val="center"/>
         <w:rPr>
           <w:rFonts w:ascii="Times New Roman" w:hAnsi="Times New Roman" w:cs="Times New Roman"/>
-          <w:sz w:val="24"/>
-          <w:szCs w:val="24"/>
-        </w:rPr>
-      </w:pPr>
-      <w:r>
-        <w:rPr>
-          <w:rFonts w:ascii="Times New Roman" w:hAnsi="Times New Roman" w:cs="Times New Roman"/>
+          <w:b/>
+          <w:bCs/>
+          <w:sz w:val="24"/>
+          <w:szCs w:val="24"/>
+        </w:rPr>
+      </w:pPr>
+      <w:r>
+        <w:rPr>
+          <w:rFonts w:ascii="Times New Roman" w:hAnsi="Times New Roman" w:cs="Times New Roman"/>
+          <w:b/>
+          <w:bCs/>
           <w:sz w:val="24"/>
           <w:szCs w:val="24"/>
         </w:rPr>
         <w:t>Jayden Slotnick and Payton Glynn</w:t>
+      </w:r>
+    </w:p>
+    <w:p>
+      <w:pPr>
+        <w:spacing w:line="360" w:lineRule="auto"/>
+        <w:jc w:val="center"/>
+        <w:rPr>
+          <w:rFonts w:ascii="Times New Roman" w:hAnsi="Times New Roman" w:cs="Times New Roman"/>
+          <w:b/>
+          <w:bCs/>
+          <w:sz w:val="24"/>
+          <w:szCs w:val="24"/>
+        </w:rPr>
+      </w:pPr>
+      <w:r>
+        <w:rPr>
+          <w:rFonts w:ascii="Times New Roman" w:hAnsi="Times New Roman" w:cs="Times New Roman"/>
+          <w:b/>
+          <w:bCs/>
+          <w:sz w:val="24"/>
+          <w:szCs w:val="24"/>
+        </w:rPr>
+        <w:t>AERSP 424</w:t>
+      </w:r>
+    </w:p>
+    <w:p>
+      <w:pPr>
+        <w:spacing w:line="360" w:lineRule="auto"/>
+        <w:jc w:val="center"/>
+        <w:rPr>
+          <w:rFonts w:ascii="Times New Roman" w:hAnsi="Times New Roman" w:cs="Times New Roman"/>
+          <w:b/>
+          <w:bCs/>
+          <w:sz w:val="24"/>
+          <w:szCs w:val="24"/>
+        </w:rPr>
+      </w:pPr>
+      <w:r>
+        <w:rPr>
+          <w:rFonts w:ascii="Times New Roman" w:hAnsi="Times New Roman" w:cs="Times New Roman"/>
+          <w:b/>
+          <w:bCs/>
+          <w:sz w:val="24"/>
+          <w:szCs w:val="24"/>
+        </w:rPr>
+        <w:t>4/12/2024</w:t>
       </w:r>
     </w:p>
     <w:p>
@@ -80,7 +134,23 @@
           <w:sz w:val="24"/>
           <w:szCs w:val="24"/>
         </w:rPr>
-        <w:t>This report will outline the methodology of the Fantasy Football Mock Draft Simulation code. The goal of this project was to utilize existing rankings to create a mock draft simulation environment for the user. Fantasy football is a widely played game by millions of Americans. The game of fantasy football includes drafting real football players onto a fake fantasy team where they score points for you. Typically, there are fantasy football leagues of about 8-12 people, and they consist of major football positions such as quarterback, running back, wide receiver, and tight end. The league settings of every fantasy football league are slightly different, and this code provides the user flexibility to adjust key parameters such as league members,</w:t>
+        <w:t>This report will outline the methodology of the Fantasy Football Mock Draft Simulation code. The goal of this project was to utilize existing rankings to create a mock draft simulation environment for the user. Fantasy football is a widely played game by millions of Americans. The game of fantasy football includes drafting real football players onto a fake fantasy team where they score points for you. Typically, there are fantasy football leagues of about 8-12 people, and the</w:t>
+      </w:r>
+      <w:r>
+        <w:rPr>
+          <w:rFonts w:ascii="Times New Roman" w:hAnsi="Times New Roman" w:cs="Times New Roman"/>
+          <w:sz w:val="24"/>
+          <w:szCs w:val="24"/>
+        </w:rPr>
+        <w:t xml:space="preserve"> rosters drafted </w:t>
+      </w:r>
+      <w:r>
+        <w:rPr>
+          <w:rFonts w:ascii="Times New Roman" w:hAnsi="Times New Roman" w:cs="Times New Roman"/>
+          <w:sz w:val="24"/>
+          <w:szCs w:val="24"/>
+        </w:rPr>
+        <w:t>consist of major football positions such as quarterback, running back, wide receiver, and tight end. The league settings of every fantasy football league are slightly different, and this code provides the user flexibility to adjust key parameters such as league members,</w:t>
       </w:r>
       <w:r>
         <w:rPr>
@@ -249,7 +319,7 @@
           <w:sz w:val="24"/>
           <w:szCs w:val="24"/>
         </w:rPr>
-        <w:t xml:space="preserve">. The rankings are then copied over into a vector container. This process is completed for each league type with 3 if statements so it will only run the chosen league type. Lastly, operator overloading is used to help print the output of the container. The format of the output is… Player: XXX, Position XXX. The XXX in each would </w:t>
+        <w:t xml:space="preserve">. The rankings are then copied over into a vector container. This process is completed for each league type with 3 if statements so it will only run </w:t>
       </w:r>
       <w:r>
         <w:rPr>
@@ -258,7 +328,7 @@
           <w:szCs w:val="24"/>
         </w:rPr>
         <w:lastRenderedPageBreak/>
-        <w:t xml:space="preserve">be replaced with real NFL players and their respective positions. The concept of function overloading is also used by the functions operate() and operate(int </w:t>
+        <w:t xml:space="preserve">the chosen league type. Lastly, operator overloading is used to help print the output of the container. The format of the output is… Player: XXX, Position XXX. The XXX in each would be replaced with real NFL players and their respective positions. The concept of function overloading is also used by the functions operate() and operate(int </w:t>
       </w:r>
       <w:proofErr w:type="spellStart"/>
       <w:r>
@@ -442,15 +512,23 @@
           <w:sz w:val="24"/>
           <w:szCs w:val="24"/>
         </w:rPr>
-        <w:t>The CustomLeague class is a derived class off the League base class. This derived class is designed to give the user a unique input to how they want the league to be structured. CustomLeague starts with declaring some private variables such as the position limits, the league members, and the maximum league members that the code can support. The constructor for the class takes in the inputs of the league name and the number of members. The main function within this derived class is the getLeagueInfo() function. This function starts by prompting the user to enter a league name that consists of letters and spaces. If the user enters a wrong input, they will be prompted to re-enter the league name.</w:t>
-      </w:r>
-      <w:r>
-        <w:rPr>
-          <w:rFonts w:ascii="Times New Roman" w:hAnsi="Times New Roman" w:cs="Times New Roman"/>
-          <w:sz w:val="24"/>
-          <w:szCs w:val="24"/>
-        </w:rPr>
-        <w:t xml:space="preserve"> This user input is checked by using a regex </w:t>
+        <w:t xml:space="preserve">The CustomLeague class is a derived class </w:t>
+      </w:r>
+      <w:r>
+        <w:rPr>
+          <w:rFonts w:ascii="Times New Roman" w:hAnsi="Times New Roman" w:cs="Times New Roman"/>
+          <w:sz w:val="24"/>
+          <w:szCs w:val="24"/>
+        </w:rPr>
+        <w:t xml:space="preserve">based on </w:t>
+      </w:r>
+      <w:r>
+        <w:rPr>
+          <w:rFonts w:ascii="Times New Roman" w:hAnsi="Times New Roman" w:cs="Times New Roman"/>
+          <w:sz w:val="24"/>
+          <w:szCs w:val="24"/>
+        </w:rPr>
+        <w:t xml:space="preserve">the League base class. This derived class is designed to give the user a unique input to how they want the league to be structured. CustomLeague starts with declaring some private variables such as the position limits, the league members, and the maximum league members that the code can support. The constructor for the class takes in the inputs of the league name and the number of members. The main function within this derived class is the getLeagueInfo() function. This function starts by prompting the </w:t>
       </w:r>
       <w:r>
         <w:rPr>
@@ -459,7 +537,15 @@
           <w:szCs w:val="24"/>
         </w:rPr>
         <w:lastRenderedPageBreak/>
-        <w:t xml:space="preserve">pattern of uppercase </w:t>
+        <w:t>user to enter a league name that consists of letters and spaces. If the user enters a wrong input, they will be prompted to re-enter the league name.</w:t>
+      </w:r>
+      <w:r>
+        <w:rPr>
+          <w:rFonts w:ascii="Times New Roman" w:hAnsi="Times New Roman" w:cs="Times New Roman"/>
+          <w:sz w:val="24"/>
+          <w:szCs w:val="24"/>
+        </w:rPr>
+        <w:t xml:space="preserve"> This user input is checked by using a regex pattern of uppercase </w:t>
       </w:r>
       <w:r>
         <w:rPr>
@@ -786,7 +872,16 @@
           <w:sz w:val="24"/>
           <w:szCs w:val="24"/>
         </w:rPr>
-        <w:t xml:space="preserve">After this the promptForMorePlayers function allows the user to see a different number of top players if they were not initially satisfied with their choice. This is useful when searching for a player in a certain position. The function makes sure to check that the user inputs are valid for the situation and do not cause any unwanted output. The updatePositionCount function then adjusts the </w:t>
+        <w:t xml:space="preserve">After this the promptForMorePlayers function allows the user to see a different number of top players if they were not initially satisfied with their choice. This is useful when searching for a player in a certain position. The function makes sure to check that the user inputs are valid for the situation </w:t>
+      </w:r>
+      <w:r>
+        <w:rPr>
+          <w:rFonts w:ascii="Times New Roman" w:hAnsi="Times New Roman" w:cs="Times New Roman"/>
+          <w:sz w:val="24"/>
+          <w:szCs w:val="24"/>
+        </w:rPr>
+        <w:lastRenderedPageBreak/>
+        <w:t xml:space="preserve">and do not cause any unwanted output. The updatePositionCount function then adjusts the </w:t>
       </w:r>
       <w:r>
         <w:rPr>
@@ -812,7 +907,6 @@
           <w:sz w:val="24"/>
           <w:szCs w:val="24"/>
         </w:rPr>
-        <w:lastRenderedPageBreak/>
         <w:t>Next up is the getUserPick function, which allows the user to pick the player they would like to draft. This function receives an input from the user, checks that it is a positive number, and checks that this selection does not exceed the positional limits. If the input passes all</w:t>
       </w:r>
       <w:r>
@@ -1328,8 +1422,6 @@
       <w:r>
         <w:rPr>
           <w:rFonts w:ascii="Times New Roman" w:hAnsi="Times New Roman" w:cs="Times New Roman"/>
-          <w:b/>
-          <w:bCs/>
           <w:sz w:val="24"/>
           <w:szCs w:val="24"/>
         </w:rPr>
@@ -1341,7 +1433,31 @@
           <w:sz w:val="24"/>
           <w:szCs w:val="24"/>
         </w:rPr>
-        <w:t xml:space="preserve"> - </w:t>
+        <w:t xml:space="preserve"> </w:t>
+      </w:r>
+      <w:r>
+        <w:rPr>
+          <w:rFonts w:ascii="Times New Roman" w:hAnsi="Times New Roman" w:cs="Times New Roman"/>
+          <w:sz w:val="24"/>
+          <w:szCs w:val="24"/>
+        </w:rPr>
+        <w:t>–</w:t>
+      </w:r>
+      <w:r>
+        <w:rPr>
+          <w:rFonts w:ascii="Times New Roman" w:hAnsi="Times New Roman" w:cs="Times New Roman"/>
+          <w:sz w:val="24"/>
+          <w:szCs w:val="24"/>
+        </w:rPr>
+        <w:t xml:space="preserve"> </w:t>
+      </w:r>
+      <w:r>
+        <w:rPr>
+          <w:rFonts w:ascii="Times New Roman" w:hAnsi="Times New Roman" w:cs="Times New Roman"/>
+          <w:sz w:val="24"/>
+          <w:szCs w:val="24"/>
+        </w:rPr>
+        <w:t xml:space="preserve">Used throughout the code to keep track of variables such as number of drafts completed and others. </w:t>
       </w:r>
     </w:p>
     <w:p>
@@ -1548,8 +1664,6 @@
       <w:r>
         <w:rPr>
           <w:rFonts w:ascii="Times New Roman" w:hAnsi="Times New Roman" w:cs="Times New Roman"/>
-          <w:b/>
-          <w:bCs/>
           <w:sz w:val="24"/>
           <w:szCs w:val="24"/>
         </w:rPr>
@@ -1561,7 +1675,40 @@
           <w:sz w:val="24"/>
           <w:szCs w:val="24"/>
         </w:rPr>
-        <w:t xml:space="preserve"> - </w:t>
+        <w:t xml:space="preserve"> </w:t>
+      </w:r>
+      <w:r>
+        <w:rPr>
+          <w:rFonts w:ascii="Times New Roman" w:hAnsi="Times New Roman" w:cs="Times New Roman"/>
+          <w:sz w:val="24"/>
+          <w:szCs w:val="24"/>
+        </w:rPr>
+        <w:t>–</w:t>
+      </w:r>
+      <w:r>
+        <w:rPr>
+          <w:rFonts w:ascii="Times New Roman" w:hAnsi="Times New Roman" w:cs="Times New Roman"/>
+          <w:sz w:val="24"/>
+          <w:szCs w:val="24"/>
+        </w:rPr>
+        <w:t xml:space="preserve"> </w:t>
+      </w:r>
+      <w:r>
+        <w:rPr>
+          <w:rFonts w:ascii="Times New Roman" w:hAnsi="Times New Roman" w:cs="Times New Roman"/>
+          <w:sz w:val="24"/>
+          <w:szCs w:val="24"/>
+        </w:rPr>
+        <w:t xml:space="preserve">Used to have a default case and a case where a user enters an input to a function. For example, outputting 10 players available by default when it is the </w:t>
+      </w:r>
+      <w:r>
+        <w:rPr>
+          <w:rFonts w:ascii="Times New Roman" w:hAnsi="Times New Roman" w:cs="Times New Roman"/>
+          <w:sz w:val="24"/>
+          <w:szCs w:val="24"/>
+        </w:rPr>
+        <w:lastRenderedPageBreak/>
+        <w:t xml:space="preserve">users turn to pick, then allowing the user to enter how many they want to see if they want to see more. </w:t>
       </w:r>
     </w:p>
     <w:p>
@@ -1625,7 +1772,6 @@
           <w:sz w:val="24"/>
           <w:szCs w:val="24"/>
         </w:rPr>
-        <w:lastRenderedPageBreak/>
         <w:t xml:space="preserve">Containers – map containers, vector containers, and map containers within map containers to keep track of players and teams. </w:t>
       </w:r>
     </w:p>
@@ -1710,8 +1856,6 @@
       <w:r>
         <w:rPr>
           <w:rFonts w:ascii="Times New Roman" w:hAnsi="Times New Roman" w:cs="Times New Roman"/>
-          <w:b/>
-          <w:bCs/>
           <w:sz w:val="24"/>
           <w:szCs w:val="24"/>
         </w:rPr>
@@ -1723,7 +1867,49 @@
           <w:sz w:val="24"/>
           <w:szCs w:val="24"/>
         </w:rPr>
-        <w:t xml:space="preserve"> - </w:t>
+        <w:t xml:space="preserve"> </w:t>
+      </w:r>
+      <w:r>
+        <w:rPr>
+          <w:rFonts w:ascii="Times New Roman" w:hAnsi="Times New Roman" w:cs="Times New Roman"/>
+          <w:sz w:val="24"/>
+          <w:szCs w:val="24"/>
+        </w:rPr>
+        <w:t>–</w:t>
+      </w:r>
+      <w:r>
+        <w:rPr>
+          <w:rFonts w:ascii="Times New Roman" w:hAnsi="Times New Roman" w:cs="Times New Roman"/>
+          <w:sz w:val="24"/>
+          <w:szCs w:val="24"/>
+        </w:rPr>
+        <w:t xml:space="preserve"> </w:t>
+      </w:r>
+      <w:r>
+        <w:rPr>
+          <w:rFonts w:ascii="Times New Roman" w:hAnsi="Times New Roman" w:cs="Times New Roman"/>
+          <w:sz w:val="24"/>
+          <w:szCs w:val="24"/>
+        </w:rPr>
+        <w:t xml:space="preserve">Used in the Ranking class to help format the output for the top player ranking that is </w:t>
+      </w:r>
+      <w:proofErr w:type="gramStart"/>
+      <w:r>
+        <w:rPr>
+          <w:rFonts w:ascii="Times New Roman" w:hAnsi="Times New Roman" w:cs="Times New Roman"/>
+          <w:sz w:val="24"/>
+          <w:szCs w:val="24"/>
+        </w:rPr>
+        <w:t>outputted</w:t>
+      </w:r>
+      <w:proofErr w:type="gramEnd"/>
+      <w:r>
+        <w:rPr>
+          <w:rFonts w:ascii="Times New Roman" w:hAnsi="Times New Roman" w:cs="Times New Roman"/>
+          <w:sz w:val="24"/>
+          <w:szCs w:val="24"/>
+        </w:rPr>
+        <w:t xml:space="preserve">. </w:t>
       </w:r>
     </w:p>
     <w:p>
@@ -1764,8 +1950,18 @@
           <w:sz w:val="24"/>
           <w:szCs w:val="24"/>
         </w:rPr>
-        <w:t xml:space="preserve"> inherits from base class league</w:t>
-      </w:r>
+        <w:t xml:space="preserve"> inherits from base class </w:t>
+      </w:r>
+      <w:proofErr w:type="gramStart"/>
+      <w:r>
+        <w:rPr>
+          <w:rFonts w:ascii="Times New Roman" w:hAnsi="Times New Roman" w:cs="Times New Roman"/>
+          <w:sz w:val="24"/>
+          <w:szCs w:val="24"/>
+        </w:rPr>
+        <w:t>league</w:t>
+      </w:r>
+      <w:proofErr w:type="gramEnd"/>
     </w:p>
     <w:p>
       <w:pPr>
@@ -1996,16 +2192,6 @@
     </w:p>
     <w:p>
       <w:pPr>
-        <w:spacing w:line="360" w:lineRule="auto"/>
-        <w:rPr>
-          <w:rFonts w:ascii="Times New Roman" w:hAnsi="Times New Roman" w:cs="Times New Roman"/>
-          <w:sz w:val="24"/>
-          <w:szCs w:val="24"/>
-        </w:rPr>
-      </w:pPr>
-    </w:p>
-    <w:p>
-      <w:pPr>
         <w:pStyle w:val="Heading1"/>
         <w:numPr>
           <w:ilvl w:val="0"/>
@@ -2042,7 +2228,23 @@
           <w:sz w:val="24"/>
           <w:szCs w:val="24"/>
         </w:rPr>
-        <w:t xml:space="preserve">The code in this project provides a unique drafting experience for a user. While there are platforms that exist to provide mock drafts, few have quite the capability that this code provides. Some unique features include position limits and full flexibility of team size, number of league members, and number of drafts completed. In addition, this code can work with any CSV file with the same format as the files used in this project. Therefore, any user can create a CSV file of rankings and draft based on those rankings. Few, if any, platforms provide that capability. In summary, this project provides a user with a great mock drafting experience to prepare them for the upcoming fantasy football league year.  </w:t>
+        <w:t xml:space="preserve">The code in this project provides a unique drafting experience for a user. While there are platforms that exist to provide mock drafts, few have quite the capability that this code provides. Some </w:t>
+      </w:r>
+      <w:r>
+        <w:rPr>
+          <w:rFonts w:ascii="Times New Roman" w:hAnsi="Times New Roman" w:cs="Times New Roman"/>
+          <w:sz w:val="24"/>
+          <w:szCs w:val="24"/>
+        </w:rPr>
+        <w:t>interesting</w:t>
+      </w:r>
+      <w:r>
+        <w:rPr>
+          <w:rFonts w:ascii="Times New Roman" w:hAnsi="Times New Roman" w:cs="Times New Roman"/>
+          <w:sz w:val="24"/>
+          <w:szCs w:val="24"/>
+        </w:rPr>
+        <w:t xml:space="preserve"> features include position limits and full flexibility of team size, number of league members, and number of drafts completed. In addition, this code can work with any CSV file with the same format as the files used in this project. Therefore, any user can create a CSV file of rankings and draft based on those rankings. Few, if any, platforms provide that capability. In summary, this project provides a user with a great mock drafting experience to prepare them for the upcoming fantasy football league year.  </w:t>
       </w:r>
     </w:p>
     <w:sectPr>
@@ -2056,7 +2258,7 @@
 </file>
 
 <file path=word/endnotes.xml><?xml version="1.0" encoding="utf-8"?>
-<w:endnotes xmlns:wpc="http://schemas.microsoft.com/office/word/2010/wordprocessingCanvas" xmlns:cx="http://schemas.microsoft.com/office/drawing/2014/chartex" xmlns:cx1="http://schemas.microsoft.com/office/drawing/2015/9/8/chartex" xmlns:cx2="http://schemas.microsoft.com/office/drawing/2015/10/21/chartex" xmlns:cx3="http://schemas.microsoft.com/office/drawing/2016/5/9/chartex" xmlns:cx4="http://schemas.microsoft.com/office/drawing/2016/5/10/chartex" xmlns:cx5="http://schemas.microsoft.com/office/drawing/2016/5/11/chartex" xmlns:cx6="http://schemas.microsoft.com/office/drawing/2016/5/12/chartex" xmlns:cx7="http://schemas.microsoft.com/office/drawing/2016/5/13/chartex" xmlns:cx8="http://schemas.microsoft.com/office/drawing/2016/5/14/chartex" xmlns:mc="http://schemas.openxmlformats.org/markup-compatibility/2006" xmlns:aink="http://schemas.microsoft.com/office/drawing/2016/ink" xmlns:am3d="http://schemas.microsoft.com/office/drawing/2017/model3d" xmlns:o="urn:schemas-microsoft-com:office:office" xmlns:oel="http://schemas.microsoft.com/office/2019/extlst" xmlns:r="http://schemas.openxmlformats.org/officeDocument/2006/relationships" xmlns:m="http://schemas.openxmlformats.org/officeDocument/2006/math" xmlns:v="urn:schemas-microsoft-com:vml" xmlns:wp14="http://schemas.microsoft.com/office/word/2010/wordprocessingDrawing" xmlns:wp="http://schemas.openxmlformats.org/drawingml/2006/wordprocessingDrawing" xmlns:w10="urn:schemas-microsoft-com:office:word" xmlns:w="http://schemas.openxmlformats.org/wordprocessingml/2006/main" xmlns:w14="http://schemas.microsoft.com/office/word/2010/wordml" xmlns:w15="http://schemas.microsoft.com/office/word/2012/wordml" xmlns:w16cex="http://schemas.microsoft.com/office/word/2018/wordml/cex" xmlns:w16cid="http://schemas.microsoft.com/office/word/2016/wordml/cid" xmlns:w16="http://schemas.microsoft.com/office/word/2018/wordml" xmlns:w16du="http://schemas.microsoft.com/office/word/2023/wordml/word16du" xmlns:w16sdtdh="http://schemas.microsoft.com/office/word/2020/wordml/sdtdatahash" xmlns:w16se="http://schemas.microsoft.com/office/word/2015/wordml/symex" xmlns:wpg="http://schemas.microsoft.com/office/word/2010/wordprocessingGroup" xmlns:wpi="http://schemas.microsoft.com/office/word/2010/wordprocessingInk" xmlns:wne="http://schemas.microsoft.com/office/word/2006/wordml" xmlns:wps="http://schemas.microsoft.com/office/word/2010/wordprocessingShape" mc:Ignorable="w14 w15 w16se w16cid w16 w16cex w16sdtdh w16du wp14">
+<w:endnotes xmlns:wpc="http://schemas.microsoft.com/office/word/2010/wordprocessingCanvas" xmlns:cx="http://schemas.microsoft.com/office/drawing/2014/chartex" xmlns:cx1="http://schemas.microsoft.com/office/drawing/2015/9/8/chartex" xmlns:cx2="http://schemas.microsoft.com/office/drawing/2015/10/21/chartex" xmlns:cx3="http://schemas.microsoft.com/office/drawing/2016/5/9/chartex" xmlns:cx4="http://schemas.microsoft.com/office/drawing/2016/5/10/chartex" xmlns:cx5="http://schemas.microsoft.com/office/drawing/2016/5/11/chartex" xmlns:cx6="http://schemas.microsoft.com/office/drawing/2016/5/12/chartex" xmlns:cx7="http://schemas.microsoft.com/office/drawing/2016/5/13/chartex" xmlns:cx8="http://schemas.microsoft.com/office/drawing/2016/5/14/chartex" xmlns:mc="http://schemas.openxmlformats.org/markup-compatibility/2006" xmlns:aink="http://schemas.microsoft.com/office/drawing/2016/ink" xmlns:am3d="http://schemas.microsoft.com/office/drawing/2017/model3d" xmlns:o="urn:schemas-microsoft-com:office:office" xmlns:oel="http://schemas.microsoft.com/office/2019/extlst" xmlns:r="http://schemas.openxmlformats.org/officeDocument/2006/relationships" xmlns:m="http://schemas.openxmlformats.org/officeDocument/2006/math" xmlns:v="urn:schemas-microsoft-com:vml" xmlns:wp14="http://schemas.microsoft.com/office/word/2010/wordprocessingDrawing" xmlns:wp="http://schemas.openxmlformats.org/drawingml/2006/wordprocessingDrawing" xmlns:w10="urn:schemas-microsoft-com:office:word" xmlns:w="http://schemas.openxmlformats.org/wordprocessingml/2006/main" xmlns:w14="http://schemas.microsoft.com/office/word/2010/wordml" xmlns:w15="http://schemas.microsoft.com/office/word/2012/wordml" xmlns:w16cex="http://schemas.microsoft.com/office/word/2018/wordml/cex" xmlns:w16cid="http://schemas.microsoft.com/office/word/2016/wordml/cid" xmlns:w16="http://schemas.microsoft.com/office/word/2018/wordml" xmlns:w16sdtdh="http://schemas.microsoft.com/office/word/2020/wordml/sdtdatahash" xmlns:w16se="http://schemas.microsoft.com/office/word/2015/wordml/symex" xmlns:wpg="http://schemas.microsoft.com/office/word/2010/wordprocessingGroup" xmlns:wpi="http://schemas.microsoft.com/office/word/2010/wordprocessingInk" xmlns:wne="http://schemas.microsoft.com/office/word/2006/wordml" xmlns:wps="http://schemas.microsoft.com/office/word/2010/wordprocessingShape" mc:Ignorable="w14 w15 w16se w16cid w16 w16cex w16sdtdh wp14">
   <w:endnote w:type="separator" w:id="-1">
     <w:p>
       <w:pPr>
@@ -2081,7 +2283,7 @@
 </file>
 
 <file path=word/footnotes.xml><?xml version="1.0" encoding="utf-8"?>
-<w:footnotes xmlns:wpc="http://schemas.microsoft.com/office/word/2010/wordprocessingCanvas" xmlns:cx="http://schemas.microsoft.com/office/drawing/2014/chartex" xmlns:cx1="http://schemas.microsoft.com/office/drawing/2015/9/8/chartex" xmlns:cx2="http://schemas.microsoft.com/office/drawing/2015/10/21/chartex" xmlns:cx3="http://schemas.microsoft.com/office/drawing/2016/5/9/chartex" xmlns:cx4="http://schemas.microsoft.com/office/drawing/2016/5/10/chartex" xmlns:cx5="http://schemas.microsoft.com/office/drawing/2016/5/11/chartex" xmlns:cx6="http://schemas.microsoft.com/office/drawing/2016/5/12/chartex" xmlns:cx7="http://schemas.microsoft.com/office/drawing/2016/5/13/chartex" xmlns:cx8="http://schemas.microsoft.com/office/drawing/2016/5/14/chartex" xmlns:mc="http://schemas.openxmlformats.org/markup-compatibility/2006" xmlns:aink="http://schemas.microsoft.com/office/drawing/2016/ink" xmlns:am3d="http://schemas.microsoft.com/office/drawing/2017/model3d" xmlns:o="urn:schemas-microsoft-com:office:office" xmlns:oel="http://schemas.microsoft.com/office/2019/extlst" xmlns:r="http://schemas.openxmlformats.org/officeDocument/2006/relationships" xmlns:m="http://schemas.openxmlformats.org/officeDocument/2006/math" xmlns:v="urn:schemas-microsoft-com:vml" xmlns:wp14="http://schemas.microsoft.com/office/word/2010/wordprocessingDrawing" xmlns:wp="http://schemas.openxmlformats.org/drawingml/2006/wordprocessingDrawing" xmlns:w10="urn:schemas-microsoft-com:office:word" xmlns:w="http://schemas.openxmlformats.org/wordprocessingml/2006/main" xmlns:w14="http://schemas.microsoft.com/office/word/2010/wordml" xmlns:w15="http://schemas.microsoft.com/office/word/2012/wordml" xmlns:w16cex="http://schemas.microsoft.com/office/word/2018/wordml/cex" xmlns:w16cid="http://schemas.microsoft.com/office/word/2016/wordml/cid" xmlns:w16="http://schemas.microsoft.com/office/word/2018/wordml" xmlns:w16du="http://schemas.microsoft.com/office/word/2023/wordml/word16du" xmlns:w16sdtdh="http://schemas.microsoft.com/office/word/2020/wordml/sdtdatahash" xmlns:w16se="http://schemas.microsoft.com/office/word/2015/wordml/symex" xmlns:wpg="http://schemas.microsoft.com/office/word/2010/wordprocessingGroup" xmlns:wpi="http://schemas.microsoft.com/office/word/2010/wordprocessingInk" xmlns:wne="http://schemas.microsoft.com/office/word/2006/wordml" xmlns:wps="http://schemas.microsoft.com/office/word/2010/wordprocessingShape" mc:Ignorable="w14 w15 w16se w16cid w16 w16cex w16sdtdh w16du wp14">
+<w:footnotes xmlns:wpc="http://schemas.microsoft.com/office/word/2010/wordprocessingCanvas" xmlns:cx="http://schemas.microsoft.com/office/drawing/2014/chartex" xmlns:cx1="http://schemas.microsoft.com/office/drawing/2015/9/8/chartex" xmlns:cx2="http://schemas.microsoft.com/office/drawing/2015/10/21/chartex" xmlns:cx3="http://schemas.microsoft.com/office/drawing/2016/5/9/chartex" xmlns:cx4="http://schemas.microsoft.com/office/drawing/2016/5/10/chartex" xmlns:cx5="http://schemas.microsoft.com/office/drawing/2016/5/11/chartex" xmlns:cx6="http://schemas.microsoft.com/office/drawing/2016/5/12/chartex" xmlns:cx7="http://schemas.microsoft.com/office/drawing/2016/5/13/chartex" xmlns:cx8="http://schemas.microsoft.com/office/drawing/2016/5/14/chartex" xmlns:mc="http://schemas.openxmlformats.org/markup-compatibility/2006" xmlns:aink="http://schemas.microsoft.com/office/drawing/2016/ink" xmlns:am3d="http://schemas.microsoft.com/office/drawing/2017/model3d" xmlns:o="urn:schemas-microsoft-com:office:office" xmlns:oel="http://schemas.microsoft.com/office/2019/extlst" xmlns:r="http://schemas.openxmlformats.org/officeDocument/2006/relationships" xmlns:m="http://schemas.openxmlformats.org/officeDocument/2006/math" xmlns:v="urn:schemas-microsoft-com:vml" xmlns:wp14="http://schemas.microsoft.com/office/word/2010/wordprocessingDrawing" xmlns:wp="http://schemas.openxmlformats.org/drawingml/2006/wordprocessingDrawing" xmlns:w10="urn:schemas-microsoft-com:office:word" xmlns:w="http://schemas.openxmlformats.org/wordprocessingml/2006/main" xmlns:w14="http://schemas.microsoft.com/office/word/2010/wordml" xmlns:w15="http://schemas.microsoft.com/office/word/2012/wordml" xmlns:w16cex="http://schemas.microsoft.com/office/word/2018/wordml/cex" xmlns:w16cid="http://schemas.microsoft.com/office/word/2016/wordml/cid" xmlns:w16="http://schemas.microsoft.com/office/word/2018/wordml" xmlns:w16sdtdh="http://schemas.microsoft.com/office/word/2020/wordml/sdtdatahash" xmlns:w16se="http://schemas.microsoft.com/office/word/2015/wordml/symex" xmlns:wpg="http://schemas.microsoft.com/office/word/2010/wordprocessingGroup" xmlns:wpi="http://schemas.microsoft.com/office/word/2010/wordprocessingInk" xmlns:wne="http://schemas.microsoft.com/office/word/2006/wordml" xmlns:wps="http://schemas.microsoft.com/office/word/2010/wordprocessingShape" mc:Ignorable="w14 w15 w16se w16cid w16 w16cex w16sdtdh wp14">
   <w:footnote w:type="separator" w:id="-1">
     <w:p>
       <w:pPr>
@@ -2106,7 +2308,7 @@
 </file>
 
 <file path=word/numbering.xml><?xml version="1.0" encoding="utf-8"?>
-<w:numbering xmlns:wpc="http://schemas.microsoft.com/office/word/2010/wordprocessingCanvas" xmlns:cx="http://schemas.microsoft.com/office/drawing/2014/chartex" xmlns:cx1="http://schemas.microsoft.com/office/drawing/2015/9/8/chartex" xmlns:cx2="http://schemas.microsoft.com/office/drawing/2015/10/21/chartex" xmlns:cx3="http://schemas.microsoft.com/office/drawing/2016/5/9/chartex" xmlns:cx4="http://schemas.microsoft.com/office/drawing/2016/5/10/chartex" xmlns:cx5="http://schemas.microsoft.com/office/drawing/2016/5/11/chartex" xmlns:cx6="http://schemas.microsoft.com/office/drawing/2016/5/12/chartex" xmlns:cx7="http://schemas.microsoft.com/office/drawing/2016/5/13/chartex" xmlns:cx8="http://schemas.microsoft.com/office/drawing/2016/5/14/chartex" xmlns:mc="http://schemas.openxmlformats.org/markup-compatibility/2006" xmlns:aink="http://schemas.microsoft.com/office/drawing/2016/ink" xmlns:am3d="http://schemas.microsoft.com/office/drawing/2017/model3d" xmlns:o="urn:schemas-microsoft-com:office:office" xmlns:oel="http://schemas.microsoft.com/office/2019/extlst" xmlns:r="http://schemas.openxmlformats.org/officeDocument/2006/relationships" xmlns:m="http://schemas.openxmlformats.org/officeDocument/2006/math" xmlns:v="urn:schemas-microsoft-com:vml" xmlns:wp14="http://schemas.microsoft.com/office/word/2010/wordprocessingDrawing" xmlns:wp="http://schemas.openxmlformats.org/drawingml/2006/wordprocessingDrawing" xmlns:w10="urn:schemas-microsoft-com:office:word" xmlns:w="http://schemas.openxmlformats.org/wordprocessingml/2006/main" xmlns:w14="http://schemas.microsoft.com/office/word/2010/wordml" xmlns:w15="http://schemas.microsoft.com/office/word/2012/wordml" xmlns:w16cex="http://schemas.microsoft.com/office/word/2018/wordml/cex" xmlns:w16cid="http://schemas.microsoft.com/office/word/2016/wordml/cid" xmlns:w16="http://schemas.microsoft.com/office/word/2018/wordml" xmlns:w16du="http://schemas.microsoft.com/office/word/2023/wordml/word16du" xmlns:w16sdtdh="http://schemas.microsoft.com/office/word/2020/wordml/sdtdatahash" xmlns:w16se="http://schemas.microsoft.com/office/word/2015/wordml/symex" xmlns:wpg="http://schemas.microsoft.com/office/word/2010/wordprocessingGroup" xmlns:wpi="http://schemas.microsoft.com/office/word/2010/wordprocessingInk" xmlns:wne="http://schemas.microsoft.com/office/word/2006/wordml" xmlns:wps="http://schemas.microsoft.com/office/word/2010/wordprocessingShape" mc:Ignorable="w14 w15 w16se w16cid w16 w16cex w16sdtdh w16du wp14">
+<w:numbering xmlns:wpc="http://schemas.microsoft.com/office/word/2010/wordprocessingCanvas" xmlns:cx="http://schemas.microsoft.com/office/drawing/2014/chartex" xmlns:cx1="http://schemas.microsoft.com/office/drawing/2015/9/8/chartex" xmlns:cx2="http://schemas.microsoft.com/office/drawing/2015/10/21/chartex" xmlns:cx3="http://schemas.microsoft.com/office/drawing/2016/5/9/chartex" xmlns:cx4="http://schemas.microsoft.com/office/drawing/2016/5/10/chartex" xmlns:cx5="http://schemas.microsoft.com/office/drawing/2016/5/11/chartex" xmlns:cx6="http://schemas.microsoft.com/office/drawing/2016/5/12/chartex" xmlns:cx7="http://schemas.microsoft.com/office/drawing/2016/5/13/chartex" xmlns:cx8="http://schemas.microsoft.com/office/drawing/2016/5/14/chartex" xmlns:mc="http://schemas.openxmlformats.org/markup-compatibility/2006" xmlns:aink="http://schemas.microsoft.com/office/drawing/2016/ink" xmlns:am3d="http://schemas.microsoft.com/office/drawing/2017/model3d" xmlns:o="urn:schemas-microsoft-com:office:office" xmlns:oel="http://schemas.microsoft.com/office/2019/extlst" xmlns:r="http://schemas.openxmlformats.org/officeDocument/2006/relationships" xmlns:m="http://schemas.openxmlformats.org/officeDocument/2006/math" xmlns:v="urn:schemas-microsoft-com:vml" xmlns:wp14="http://schemas.microsoft.com/office/word/2010/wordprocessingDrawing" xmlns:wp="http://schemas.openxmlformats.org/drawingml/2006/wordprocessingDrawing" xmlns:w10="urn:schemas-microsoft-com:office:word" xmlns:w="http://schemas.openxmlformats.org/wordprocessingml/2006/main" xmlns:w14="http://schemas.microsoft.com/office/word/2010/wordml" xmlns:w15="http://schemas.microsoft.com/office/word/2012/wordml" xmlns:w16cex="http://schemas.microsoft.com/office/word/2018/wordml/cex" xmlns:w16cid="http://schemas.microsoft.com/office/word/2016/wordml/cid" xmlns:w16="http://schemas.microsoft.com/office/word/2018/wordml" xmlns:w16sdtdh="http://schemas.microsoft.com/office/word/2020/wordml/sdtdatahash" xmlns:w16se="http://schemas.microsoft.com/office/word/2015/wordml/symex" xmlns:wpg="http://schemas.microsoft.com/office/word/2010/wordprocessingGroup" xmlns:wpi="http://schemas.microsoft.com/office/word/2010/wordprocessingInk" xmlns:wne="http://schemas.microsoft.com/office/word/2006/wordml" xmlns:wps="http://schemas.microsoft.com/office/word/2010/wordprocessingShape" mc:Ignorable="w14 w15 w16se w16cid w16 w16cex w16sdtdh wp14">
   <w:abstractNum w:abstractNumId="0" w15:restartNumberingAfterBreak="0">
     <w:nsid w:val="1E0E2875"/>
     <w:multiLevelType w:val="hybridMultilevel"/>
@@ -2319,7 +2521,7 @@
 </file>
 
 <file path=word/styles.xml><?xml version="1.0" encoding="utf-8"?>
-<w:styles xmlns:mc="http://schemas.openxmlformats.org/markup-compatibility/2006" xmlns:r="http://schemas.openxmlformats.org/officeDocument/2006/relationships" xmlns:w="http://schemas.openxmlformats.org/wordprocessingml/2006/main" xmlns:w14="http://schemas.microsoft.com/office/word/2010/wordml" xmlns:w15="http://schemas.microsoft.com/office/word/2012/wordml" xmlns:w16cex="http://schemas.microsoft.com/office/word/2018/wordml/cex" xmlns:w16cid="http://schemas.microsoft.com/office/word/2016/wordml/cid" xmlns:w16="http://schemas.microsoft.com/office/word/2018/wordml" xmlns:w16du="http://schemas.microsoft.com/office/word/2023/wordml/word16du" xmlns:w16sdtdh="http://schemas.microsoft.com/office/word/2020/wordml/sdtdatahash" xmlns:w16se="http://schemas.microsoft.com/office/word/2015/wordml/symex" mc:Ignorable="w14 w15 w16se w16cid w16 w16cex w16sdtdh w16du">
+<w:styles xmlns:mc="http://schemas.openxmlformats.org/markup-compatibility/2006" xmlns:r="http://schemas.openxmlformats.org/officeDocument/2006/relationships" xmlns:w="http://schemas.openxmlformats.org/wordprocessingml/2006/main" xmlns:w14="http://schemas.microsoft.com/office/word/2010/wordml" xmlns:w15="http://schemas.microsoft.com/office/word/2012/wordml" xmlns:w16cex="http://schemas.microsoft.com/office/word/2018/wordml/cex" xmlns:w16cid="http://schemas.microsoft.com/office/word/2016/wordml/cid" xmlns:w16="http://schemas.microsoft.com/office/word/2018/wordml" xmlns:w16sdtdh="http://schemas.microsoft.com/office/word/2020/wordml/sdtdatahash" xmlns:w16se="http://schemas.microsoft.com/office/word/2015/wordml/symex" mc:Ignorable="w14 w15 w16se w16cid w16 w16cex w16sdtdh">
   <w:docDefaults>
     <w:rPrDefault>
       <w:rPr>

</xml_diff>